<commit_message>
#19 abstract and current issues
</commit_message>
<xml_diff>
--- a/purposal/FPR.docx
+++ b/purposal/FPR.docx
@@ -784,109 +784,146 @@
     </w:p>
     <w:p>
       <w:pPr>
-        <w:rPr>
-          <w:rFonts w:ascii="Times" w:hAnsi="Times" w:cstheme="minorBidi"/>
-        </w:rPr>
-      </w:pPr>
-      <w:r>
-        <w:rPr>
-          <w:rFonts w:ascii="Times" w:hAnsi="Times" w:cstheme="minorBidi"/>
-        </w:rPr>
-        <w:t>This project aims to help the buyer buy the house with max features and a great location according to minimum cost. This project-based on Indian house prices, but this project implementation was not dependent on location can be applied whole world. This dataset collected from Kaggle, which was licensed GPLv2.  </w:t>
-      </w:r>
-    </w:p>
-    <w:p>
-      <w:pPr>
-        <w:rPr>
-          <w:rFonts w:ascii="Times" w:hAnsi="Times" w:cstheme="minorBidi"/>
-          <w:lang w:val="en-US"/>
-        </w:rPr>
-      </w:pPr>
-      <w:r>
-        <w:rPr>
-          <w:rFonts w:ascii="MS Mincho" w:eastAsia="MS Mincho" w:hAnsi="MS Mincho" w:cs="MS Mincho" w:hint="eastAsia"/>
-          <w:lang w:val="en-US"/>
-        </w:rPr>
-        <w:t> -</w:t>
-      </w:r>
-    </w:p>
-    <w:p>
-      <w:pPr>
-        <w:rPr>
-          <w:rFonts w:ascii="Times" w:hAnsi="Times" w:cstheme="minorBidi"/>
-          <w:lang w:val="en-US"/>
-        </w:rPr>
-      </w:pPr>
-      <w:r>
-        <w:rPr>
-          <w:rFonts w:ascii="Times" w:hAnsi="Times" w:cstheme="minorBidi"/>
-          <w:lang w:val="en-US"/>
-        </w:rPr>
-        <w:t xml:space="preserve"> The project divided into three stages. First, </w:t>
-      </w:r>
-      <w:proofErr w:type="gramStart"/>
-      <w:r>
-        <w:rPr>
-          <w:rFonts w:ascii="Times" w:hAnsi="Times" w:cstheme="minorBidi"/>
-          <w:lang w:val="en-US"/>
-        </w:rPr>
-        <w:t>Analysing</w:t>
-      </w:r>
-      <w:proofErr w:type="gramEnd"/>
-      <w:r>
-        <w:rPr>
-          <w:rFonts w:ascii="Times" w:hAnsi="Times" w:cstheme="minorBidi"/>
-          <w:lang w:val="en-US"/>
-        </w:rPr>
-        <w:t xml:space="preserve"> what factors influence the prices and which features play a crucial role in buying houses. Second, </w:t>
-      </w:r>
-      <w:proofErr w:type="gramStart"/>
-      <w:r>
-        <w:rPr>
-          <w:rFonts w:ascii="Times" w:hAnsi="Times" w:cstheme="minorBidi"/>
-          <w:lang w:val="en-US"/>
-        </w:rPr>
-        <w:t>Upon</w:t>
-      </w:r>
-      <w:proofErr w:type="gramEnd"/>
-      <w:r>
-        <w:rPr>
-          <w:rFonts w:ascii="Times" w:hAnsi="Times" w:cstheme="minorBidi"/>
-          <w:lang w:val="en-US"/>
-        </w:rPr>
-        <w:t xml:space="preserve"> understanding the data, implementing machine learning algorithms and neural networks on data for better predictions. Third, after building complex models to statistical techniques will be applied to conclude the final model.</w:t>
-      </w:r>
-    </w:p>
-    <w:p>
-      <w:pPr>
-        <w:rPr>
-          <w:rFonts w:ascii="Times" w:hAnsi="Times" w:cstheme="minorBidi"/>
-          <w:lang w:val="en-US"/>
-        </w:rPr>
-      </w:pPr>
-      <w:r>
-        <w:rPr>
-          <w:rFonts w:ascii="MS Mincho" w:eastAsia="MS Mincho" w:hAnsi="MS Mincho" w:cs="MS Mincho" w:hint="eastAsia"/>
-          <w:lang w:val="en-US"/>
-        </w:rPr>
-        <w:t> -</w:t>
-      </w:r>
-    </w:p>
-    <w:p>
-      <w:pPr>
-        <w:rPr>
-          <w:rFonts w:ascii="Times" w:hAnsi="Times"/>
-          <w:lang w:val="en-US"/>
-        </w:rPr>
-      </w:pPr>
-      <w:r>
-        <w:rPr>
-          <w:rFonts w:ascii="Times" w:hAnsi="Times" w:cstheme="minorBidi"/>
-          <w:lang w:val="en-US"/>
-        </w:rPr>
-        <w:t>The total project implemented using Python and machine-learning frameworks. Because it is open source and 1.6 million users using it. Predicting prices of houses will always be continuous values in machine learning; this specific type of problem is called regression type—a lot of regression available like Linear regression, Support Vector Machines, Random Forest. Every regression has its unique ability to predict the price.</w:t>
+        <w:textAlignment w:val="baseline"/>
+        <w:rPr>
+          <w:rFonts w:cs="Times"/>
+          <w:color w:val="000000"/>
+        </w:rPr>
+      </w:pPr>
+      <w:r>
+        <w:rPr>
+          <w:rFonts w:cs="Times"/>
+          <w:color w:val="000000"/>
+        </w:rPr>
+        <w:t>Everything in the world will go through the life cycle. Likewise, humans have their own life cycle as humans in childhood aimed to study hard and grow. Once every human reach adulthood wants to settle down. For this reason, it primarily focuses on houses, farming land, and others. Everyone has their own needs and requirements for their house, like location, bedrooms, and more. This necessity creates a real-estate world. Real estate is crucial not for single individuals but also corporates and the government as well.  </w:t>
+      </w:r>
+    </w:p>
+    <w:p>
+      <w:pPr>
+        <w:textAlignment w:val="baseline"/>
+        <w:rPr>
+          <w:rFonts w:cs="Times"/>
+          <w:color w:val="000000"/>
+        </w:rPr>
+      </w:pPr>
+      <w:r>
+        <w:rPr>
+          <w:rFonts w:cs="Times"/>
+          <w:color w:val="000000"/>
+        </w:rPr>
+        <w:t>  </w:t>
+      </w:r>
+    </w:p>
+    <w:p>
+      <w:pPr>
+        <w:textAlignment w:val="baseline"/>
+        <w:rPr>
+          <w:rFonts w:cs="Times"/>
+          <w:color w:val="000000"/>
+        </w:rPr>
+      </w:pPr>
+      <w:r>
+        <w:rPr>
+          <w:rFonts w:cs="Times"/>
+          <w:color w:val="000000"/>
+        </w:rPr>
+        <w:t>Importantly, seeing this demand, there are massive spikes in the prices of the property. It relies on several factors for priciness. Sometimes due to greediness of the realtor can also cause these spikes. This evidence will find in "Chapter 2 analysis on data [Ref 2]". To control these spikes is extremely hard, but it is possible. Some strict regulations and acts should need to be brought. However, currently, End-user who wants to buy a home is losing so much. To help the end-user, this project was implemented. Through this project, a buyer was aware of the situation and price factors to negotiate better pricing.  </w:t>
+      </w:r>
+    </w:p>
+    <w:p>
+      <w:pPr>
+        <w:textAlignment w:val="baseline"/>
+        <w:rPr>
+          <w:rFonts w:cs="Times"/>
+          <w:color w:val="000000"/>
+        </w:rPr>
+      </w:pPr>
+      <w:r>
+        <w:rPr>
+          <w:rFonts w:cs="Times"/>
+          <w:color w:val="000000"/>
+        </w:rPr>
+        <w:t>  </w:t>
+      </w:r>
+    </w:p>
+    <w:p>
+      <w:pPr>
+        <w:textAlignment w:val="baseline"/>
+        <w:rPr>
+          <w:rFonts w:cs="Times"/>
+          <w:color w:val="000000"/>
+        </w:rPr>
+      </w:pPr>
+      <w:r>
+        <w:rPr>
+          <w:rFonts w:cs="Times"/>
+          <w:color w:val="000000"/>
+        </w:rPr>
+        <w:t>In mathematical, anything to predict the need to have earlier data. For this project, data is based on Indian house prices and collected from Kaggle. Kaggle was the world's largest data science community owned by Google. Kaggle is a platform for data enthusiasts and data seekers will come together. Data seekers will publish their data on licensed and data enthusiasts will reveal their insights of data. For this project, data was collected from here [Ref data link]. This data was licensed under GPL (General Public License) v2[Ref data link]. Data/software can be free to use and distribute on this license without the owner's concern. More details have been discussed in "Chapter 3 under ethical issues".  </w:t>
+      </w:r>
+    </w:p>
+    <w:p>
+      <w:pPr>
+        <w:textAlignment w:val="baseline"/>
+        <w:rPr>
+          <w:rFonts w:cs="Times"/>
+          <w:color w:val="000000"/>
+        </w:rPr>
+      </w:pPr>
+      <w:r>
+        <w:rPr>
+          <w:rFonts w:cs="Times"/>
+          <w:color w:val="000000"/>
+        </w:rPr>
+        <w:t>  </w:t>
+      </w:r>
+    </w:p>
+    <w:p>
+      <w:pPr>
+        <w:textAlignment w:val="baseline"/>
+        <w:rPr>
+          <w:rFonts w:cs="Times"/>
+          <w:color w:val="000000"/>
+        </w:rPr>
+      </w:pPr>
+      <w:r>
+        <w:rPr>
+          <w:rFonts w:cs="Times"/>
+          <w:color w:val="000000"/>
+        </w:rPr>
+        <w:t>Machine Learning is one technical advancement in human history. It is a mix of many studies. Machine learning has proven insightful in many business problems like insurance, banking sector, mobile and more. Here in this project while machine learning can also prove significantly effect on suggestions on property. Several fields like computer science, statistics, and mathematics are used and implemented to complete this project; see chapters 3 and 4 for details [ref 3 and 4].  </w:t>
+      </w:r>
+    </w:p>
+    <w:p>
+      <w:pPr>
+        <w:textAlignment w:val="baseline"/>
+        <w:rPr>
+          <w:rFonts w:cs="Times"/>
+          <w:color w:val="000000"/>
+        </w:rPr>
+      </w:pPr>
+      <w:r>
+        <w:rPr>
+          <w:rFonts w:cs="Times"/>
+          <w:color w:val="000000"/>
+        </w:rPr>
+        <w:t>  </w:t>
+      </w:r>
+    </w:p>
+    <w:p>
+      <w:pPr>
+        <w:textAlignment w:val="baseline"/>
+        <w:rPr>
+          <w:rFonts w:cs="Times"/>
+          <w:color w:val="000000"/>
+        </w:rPr>
+      </w:pPr>
+      <w:r>
+        <w:rPr>
+          <w:rFonts w:cs="Times"/>
+          <w:color w:val="000000"/>
+        </w:rPr>
+        <w:t>After completing the detailed statistical analysis, researching a wide range of machine learning techniques, choosing the best possible techniques, and implementing a website, the end-user (Buyer) will input features like location, approvals, bedrooms, and more. Based on those, try to predict and visualise the high, and low prices can negotiate with the realtor. Proper tools are discussed in chapter 3, and Implementation results are displayed in chapter 4. </w:t>
       </w:r>
     </w:p>
     <w:p>
@@ -1094,10 +1131,127 @@
     <w:p>
       <w:pPr>
         <w:rPr>
-          <w:lang w:val="en-US"/>
-        </w:rPr>
-      </w:pPr>
-    </w:p>
+          <w:rFonts w:cs="Times"/>
+          <w:color w:val="000000"/>
+        </w:rPr>
+      </w:pPr>
+      <w:r>
+        <w:rPr>
+          <w:rFonts w:cs="Times"/>
+          <w:color w:val="000000"/>
+        </w:rPr>
+        <w:t>As stock market likewise real-estate is not consistent on price. Several factors are responsible for prices. Sometimes factors are discussed here. For any property, some fundamental factors will depend upon the price's factors. </w:t>
+      </w:r>
+    </w:p>
+    <w:p>
+      <w:pPr>
+        <w:rPr>
+          <w:rFonts w:cs="Times"/>
+          <w:color w:val="000000"/>
+        </w:rPr>
+      </w:pPr>
+    </w:p>
+    <w:p>
+      <w:pPr>
+        <w:pStyle w:val="Heading3"/>
+        <w:numPr>
+          <w:ilvl w:val="2"/>
+          <w:numId w:val="1"/>
+        </w:numPr>
+      </w:pPr>
+      <w:r>
+        <w:t>Urban/ Rural Areas</w:t>
+      </w:r>
+    </w:p>
+    <w:p/>
+    <w:p>
+      <w:pPr>
+        <w:rPr>
+          <w:rFonts w:cs="Times"/>
+          <w:color w:val="000000"/>
+        </w:rPr>
+      </w:pPr>
+      <w:r>
+        <w:rPr>
+          <w:rFonts w:cs="Times"/>
+          <w:color w:val="000000"/>
+        </w:rPr>
+        <w:t>Location plays a significant role in property. Suppose the property is in urban more demand than the rural. Urban places generally will come from several places, and more industries situated near them. In urban more features will be present than the rural. Sometimes the opposite will also be actual rural areas will also more demand, for example, businesspeople and working people unsatisfied with the urban and working lifestyle. They want to find lonesome places if rural areas have near mountains, riversides or any nature scenarios that will bring more demand.</w:t>
+      </w:r>
+    </w:p>
+    <w:p/>
+    <w:p>
+      <w:pPr>
+        <w:pStyle w:val="Heading3"/>
+        <w:numPr>
+          <w:ilvl w:val="2"/>
+          <w:numId w:val="1"/>
+        </w:numPr>
+      </w:pPr>
+      <w:r>
+        <w:t>Facilities</w:t>
+      </w:r>
+    </w:p>
+    <w:p/>
+    <w:p>
+      <w:pPr>
+        <w:rPr>
+          <w:rFonts w:cs="Times"/>
+          <w:color w:val="000000"/>
+        </w:rPr>
+      </w:pPr>
+      <w:r>
+        <w:rPr>
+          <w:rFonts w:cs="Times"/>
+          <w:color w:val="000000"/>
+        </w:rPr>
+        <w:t>Another thing about the property is the facilities it provides. People live socially together. For any house before buying, it should have some features. Is water scarcity </w:t>
+      </w:r>
+      <w:r>
+        <w:rPr>
+          <w:rFonts w:cs="Times"/>
+          <w:color w:val="000000"/>
+        </w:rPr>
+        <w:t>being</w:t>
+      </w:r>
+      <w:r>
+        <w:rPr>
+          <w:rFonts w:cs="Times"/>
+          <w:color w:val="000000"/>
+        </w:rPr>
+        <w:t> not available? In India, some areas have water has scarce. Is this property being not one of the locations? Transportation is another primary factor need to look at and to education institutions nearby.</w:t>
+      </w:r>
+    </w:p>
+    <w:p/>
+    <w:p>
+      <w:pPr>
+        <w:pStyle w:val="Heading3"/>
+        <w:numPr>
+          <w:ilvl w:val="2"/>
+          <w:numId w:val="1"/>
+        </w:numPr>
+      </w:pPr>
+      <w:r>
+        <w:t>Unnecessary spikes</w:t>
+      </w:r>
+    </w:p>
+    <w:p/>
+    <w:p>
+      <w:pPr>
+        <w:rPr>
+          <w:rFonts w:cs="Times"/>
+          <w:color w:val="000000"/>
+        </w:rPr>
+      </w:pPr>
+      <w:r>
+        <w:rPr>
+          <w:rFonts w:cs="Times"/>
+          <w:color w:val="000000"/>
+        </w:rPr>
+        <w:t>Sometimes a property has huge price demand. Even regular features and situated on regular location amount will sky-rocket. What makes this difference. Frequently realtors will increase these spikes (proved in chapter 2 basic analysis on data). Owners assume huge price has because of some feelings about it. </w:t>
+      </w:r>
+    </w:p>
+    <w:p/>
     <w:p>
       <w:pPr>
         <w:rPr>
@@ -1325,39 +1479,7 @@
           <w:color w:val="000000"/>
           <w:lang w:eastAsia="en-US"/>
         </w:rPr>
-        <w:t>Local experts will guide valuable information on locally and pros and cons on the location. </w:t>
-      </w:r>
-      <w:r>
-        <w:rPr>
-          <w:rFonts w:ascii="Times" w:eastAsiaTheme="minorHAnsi" w:hAnsi="Times" w:cs="Times"/>
-          <w:color w:val="000000"/>
-          <w:lang w:eastAsia="en-US"/>
-        </w:rPr>
-        <w:t>But</w:t>
-      </w:r>
-      <w:r>
-        <w:rPr>
-          <w:rFonts w:ascii="Times" w:eastAsiaTheme="minorHAnsi" w:hAnsi="Times" w:cs="Times"/>
-          <w:color w:val="000000"/>
-          <w:lang w:eastAsia="en-US"/>
-        </w:rPr>
-        <w:t xml:space="preserve"> </w:t>
-      </w:r>
-      <w:r>
-        <w:rPr>
-          <w:rFonts w:ascii="Times" w:eastAsiaTheme="minorHAnsi" w:hAnsi="Times" w:cs="Times"/>
-          <w:color w:val="000000"/>
-          <w:lang w:eastAsia="en-US"/>
-        </w:rPr>
-        <w:t>evaluating</w:t>
-      </w:r>
-      <w:r>
-        <w:rPr>
-          <w:rFonts w:ascii="Times" w:eastAsiaTheme="minorHAnsi" w:hAnsi="Times" w:cs="Times"/>
-          <w:color w:val="000000"/>
-          <w:lang w:eastAsia="en-US"/>
-        </w:rPr>
-        <w:t xml:space="preserve"> the price based on features and location may or may not be precise enough. Even though the taking advise from locals need to see current and earlier sold houses.</w:t>
+        <w:t>Local experts will guide valuable information on locally and pros and cons on the location. But evaluating the price based on features and location may or may not be precise enough. Even though the taking advise from locals need to see current and earlier sold houses.</w:t>
       </w:r>
     </w:p>
     <w:p>
@@ -2062,19 +2184,7 @@
         <w:rPr>
           <w:color w:val="0E101A"/>
         </w:rPr>
-        <w:t>Ref: Please refer appendices (</w:t>
-      </w:r>
-      <w:r>
-        <w:rPr>
-          <w:color w:val="0E101A"/>
-        </w:rPr>
-        <w:t>3</w:t>
-      </w:r>
-      <w:r>
-        <w:rPr>
-          <w:color w:val="0E101A"/>
-        </w:rPr>
-        <w:t>)</w:t>
+        <w:t>Ref: Please refer appendices (3)</w:t>
       </w:r>
     </w:p>
     <w:p>
@@ -3709,19 +3819,7 @@
         <w:rPr>
           <w:rFonts w:cs="Times"/>
         </w:rPr>
-        <w:t xml:space="preserve">Degree of freedom refers to independent </w:t>
-      </w:r>
-      <w:r>
-        <w:rPr>
-          <w:rFonts w:cs="Times"/>
-        </w:rPr>
-        <w:t>factor’s</w:t>
-      </w:r>
-      <w:r>
-        <w:rPr>
-          <w:rFonts w:cs="Times"/>
-        </w:rPr>
-        <w:t xml:space="preserve"> maximum vary overall. Expected refers to an average of values.</w:t>
+        <w:t>Degree of freedom refers to independent factor’s maximum vary overall. Expected refers to an average of values.</w:t>
       </w:r>
     </w:p>
     <w:p>
@@ -4058,23 +4156,7 @@
           <w:color w:val="000000"/>
           <w:lang w:eastAsia="en-US"/>
         </w:rPr>
-        <w:t>Linear regression will predict the output based on adding little weights to independent features and scales error using distances</w:t>
-      </w:r>
-      <w:r>
-        <w:rPr>
-          <w:rFonts w:ascii="Times" w:eastAsiaTheme="minorHAnsi" w:hAnsi="Times" w:cs="Times"/>
-          <w:color w:val="000000"/>
-          <w:lang w:eastAsia="en-US"/>
-        </w:rPr>
-        <w:t xml:space="preserve"> </w:t>
-      </w:r>
-      <w:r>
-        <w:rPr>
-          <w:rFonts w:ascii="Times" w:eastAsiaTheme="minorHAnsi" w:hAnsi="Times" w:cs="Times"/>
-          <w:color w:val="000000"/>
-          <w:lang w:eastAsia="en-US"/>
-        </w:rPr>
-        <w:t>(using Euclidean distances or similar.) and correct it regularly</w:t>
+        <w:t>Linear regression will predict the output based on adding little weights to independent features and scales error using distances (using Euclidean distances or similar.) and correct it regularly</w:t>
       </w:r>
       <w:r>
         <w:rPr>
@@ -4866,15 +4948,7 @@
           <w:color w:val="000000"/>
           <w:lang w:eastAsia="en-US"/>
         </w:rPr>
-        <w:t>Using this basic regression, able to know how well it will fit in the regression technique. How much it can improve when tuning hyper-parameters</w:t>
-      </w:r>
-      <w:r>
-        <w:rPr>
-          <w:rFonts w:ascii="Times" w:eastAsiaTheme="minorHAnsi" w:hAnsi="Times" w:cs="Times"/>
-          <w:color w:val="000000"/>
-          <w:lang w:eastAsia="en-US"/>
-        </w:rPr>
-        <w:t>.</w:t>
+        <w:t>Using this basic regression, able to know how well it will fit in the regression technique. How much it can improve when tuning hyper-parameters.</w:t>
       </w:r>
     </w:p>
     <w:p>
@@ -5192,6 +5266,7 @@
           <w:rFonts w:ascii="Times" w:eastAsiaTheme="minorHAnsi" w:hAnsi="Times" w:cs="Times"/>
           <w:b/>
           <w:bCs/>
+          <w:noProof/>
           <w:color w:val="000000"/>
           <w:lang w:eastAsia="en-US"/>
         </w:rPr>
@@ -5319,39 +5394,7 @@
           <w:color w:val="000000"/>
           <w:lang w:eastAsia="en-US"/>
         </w:rPr>
-        <w:t xml:space="preserve">Implementing in a project will be able to know. Applying </w:t>
-      </w:r>
-      <w:r>
-        <w:rPr>
-          <w:rFonts w:ascii="Times" w:eastAsiaTheme="minorHAnsi" w:hAnsi="Times" w:cs="Times"/>
-          <w:color w:val="000000"/>
-          <w:lang w:eastAsia="en-US"/>
-        </w:rPr>
-        <w:t>“L1, L2</w:t>
-      </w:r>
-      <w:r>
-        <w:rPr>
-          <w:rFonts w:ascii="Times" w:eastAsiaTheme="minorHAnsi" w:hAnsi="Times" w:cs="Times"/>
-          <w:color w:val="000000"/>
-          <w:lang w:eastAsia="en-US"/>
-        </w:rPr>
-        <w:t>, and elastic-net</w:t>
-      </w:r>
-      <w:r>
-        <w:rPr>
-          <w:rFonts w:ascii="Times" w:eastAsiaTheme="minorHAnsi" w:hAnsi="Times" w:cs="Times"/>
-          <w:color w:val="000000"/>
-          <w:lang w:eastAsia="en-US"/>
-        </w:rPr>
-        <w:t>”</w:t>
-      </w:r>
-      <w:r>
-        <w:rPr>
-          <w:rFonts w:ascii="Times" w:eastAsiaTheme="minorHAnsi" w:hAnsi="Times" w:cs="Times"/>
-          <w:color w:val="000000"/>
-          <w:lang w:eastAsia="en-US"/>
-        </w:rPr>
-        <w:t xml:space="preserve"> penalty to the learning rate will perform any better than linear regression.</w:t>
+        <w:t>Implementing in a project will be able to know. Applying “L1, L2, and elastic-net” penalty to the learning rate will perform any better than linear regression.</w:t>
       </w:r>
     </w:p>
     <w:p>
@@ -5443,6 +5486,7 @@
       <w:r>
         <w:rPr>
           <w:rFonts w:ascii="Times" w:eastAsiaTheme="minorHAnsi" w:hAnsi="Times" w:cs="Times"/>
+          <w:noProof/>
           <w:color w:val="000000"/>
           <w:lang w:eastAsia="en-US"/>
         </w:rPr>
@@ -5995,7 +6039,7 @@
           <w:noProof/>
         </w:rPr>
         <w:pict w14:anchorId="3BC81D96">
-          <v:shape id="Picture 26" o:spid="_x0000_i1025" type="#_x0000_t75" alt="" style="width:5.2pt;height:5.2pt;visibility:visible;mso-wrap-style:square;mso-width-percent:0;mso-height-percent:0;mso-width-percent:0;mso-height-percent:0">
+          <v:shape id="Picture 26" o:spid="_x0000_i1025" type="#_x0000_t75" alt="" style="width:5.1pt;height:5.1pt;visibility:visible;mso-wrap-style:square;mso-width-percent:0;mso-height-percent:0;mso-width-percent:0;mso-height-percent:0">
             <v:imagedata r:id="rId38" o:title=""/>
           </v:shape>
         </w:pict>
@@ -6202,23 +6246,7 @@
           <w:color w:val="000000"/>
           <w:lang w:eastAsia="en-US"/>
         </w:rPr>
-        <w:t xml:space="preserve">In statistics, </w:t>
-      </w:r>
-      <w:r>
-        <w:rPr>
-          <w:rFonts w:ascii="Times" w:eastAsiaTheme="minorHAnsi" w:hAnsi="Times" w:cs="Times"/>
-          <w:color w:val="000000"/>
-          <w:lang w:eastAsia="en-US"/>
-        </w:rPr>
-        <w:t>always</w:t>
-      </w:r>
-      <w:r>
-        <w:rPr>
-          <w:rFonts w:ascii="Times" w:eastAsiaTheme="minorHAnsi" w:hAnsi="Times" w:cs="Times"/>
-          <w:color w:val="000000"/>
-          <w:lang w:eastAsia="en-US"/>
-        </w:rPr>
-        <w:t xml:space="preserve"> population was better than the single and </w:t>
+        <w:t xml:space="preserve">In statistics, always population was better than the single and </w:t>
       </w:r>
       <w:proofErr w:type="gramStart"/>
       <w:r>
@@ -6278,23 +6306,7 @@
           <w:lang w:eastAsia="en-US"/>
         </w:rPr>
         <w:lastRenderedPageBreak/>
-        <w:t xml:space="preserve">Using the above technique, Random Forest was created by "TinKam Ho in 1995". Random forest was the ensemble technique of the Decision tree. Here random forest multiplies random subsets of features and increases features like tree branches. It will </w:t>
-      </w:r>
-      <w:r>
-        <w:rPr>
-          <w:rFonts w:ascii="Times" w:eastAsiaTheme="minorHAnsi" w:hAnsi="Times" w:cs="Times"/>
-          <w:color w:val="000000"/>
-          <w:lang w:eastAsia="en-US"/>
-        </w:rPr>
-        <w:t>increase</w:t>
-      </w:r>
-      <w:r>
-        <w:rPr>
-          <w:rFonts w:ascii="Times" w:eastAsiaTheme="minorHAnsi" w:hAnsi="Times" w:cs="Times"/>
-          <w:color w:val="000000"/>
-          <w:lang w:eastAsia="en-US"/>
-        </w:rPr>
-        <w:t xml:space="preserve"> predictions. This regressor will also help find each feature importance. </w:t>
+        <w:t>Using the above technique, Random Forest was created by "TinKam Ho in 1995". Random forest was the ensemble technique of the Decision tree. Here random forest multiplies random subsets of features and increases features like tree branches. It will increase predictions. This regressor will also help find each feature importance. </w:t>
       </w:r>
     </w:p>
     <w:p>
@@ -6379,23 +6391,7 @@
           <w:color w:val="000000"/>
           <w:lang w:eastAsia="en-US"/>
         </w:rPr>
-        <w:t xml:space="preserve">In machine learning for regression or classification tasks, Support vector machines and </w:t>
-      </w:r>
-      <w:r>
-        <w:rPr>
-          <w:rFonts w:ascii="Times" w:eastAsiaTheme="minorHAnsi" w:hAnsi="Times" w:cs="Times"/>
-          <w:color w:val="000000"/>
-          <w:lang w:eastAsia="en-US"/>
-        </w:rPr>
-        <w:t>Random Forest</w:t>
-      </w:r>
-      <w:r>
-        <w:rPr>
-          <w:rFonts w:ascii="Times" w:eastAsiaTheme="minorHAnsi" w:hAnsi="Times" w:cs="Times"/>
-          <w:color w:val="000000"/>
-          <w:lang w:eastAsia="en-US"/>
-        </w:rPr>
-        <w:t xml:space="preserve"> techniques are more powerful than any other. It works like magic and predicts accurately will not much change on further on new data. It will optimise well on changes.</w:t>
+        <w:t>In machine learning for regression or classification tasks, Support vector machines and Random Forest techniques are more powerful than any other. It works like magic and predicts accurately will not much change on further on new data. It will optimise well on changes.</w:t>
       </w:r>
     </w:p>
     <w:p>
@@ -6427,15 +6423,7 @@
           <w:color w:val="000000"/>
           <w:lang w:eastAsia="en-US"/>
         </w:rPr>
-        <w:t>Bagging:</w:t>
-      </w:r>
-      <w:r>
-        <w:rPr>
-          <w:rFonts w:ascii="Times" w:eastAsiaTheme="minorHAnsi" w:hAnsi="Times" w:cs="Times"/>
-          <w:color w:val="000000"/>
-          <w:lang w:eastAsia="en-US"/>
-        </w:rPr>
-        <w:t xml:space="preserve"> </w:t>
+        <w:t xml:space="preserve">Bagging: </w:t>
       </w:r>
       <w:r>
         <w:rPr>
@@ -6612,23 +6600,7 @@
           <w:color w:val="000000"/>
           <w:lang w:eastAsia="en-US"/>
         </w:rPr>
-        <w:t xml:space="preserve"> but bagging </w:t>
-      </w:r>
-      <w:r>
-        <w:rPr>
-          <w:rFonts w:ascii="Times" w:eastAsiaTheme="minorHAnsi" w:hAnsi="Times" w:cs="Times"/>
-          <w:color w:val="000000"/>
-          <w:lang w:eastAsia="en-US"/>
-        </w:rPr>
-        <w:t>doesn’t</w:t>
-      </w:r>
-      <w:r>
-        <w:rPr>
-          <w:rFonts w:ascii="Times" w:eastAsiaTheme="minorHAnsi" w:hAnsi="Times" w:cs="Times"/>
-          <w:color w:val="000000"/>
-          <w:lang w:eastAsia="en-US"/>
-        </w:rPr>
-        <w:t>.</w:t>
+        <w:t xml:space="preserve"> but bagging doesn’t.</w:t>
       </w:r>
     </w:p>
     <w:p>
@@ -6665,23 +6637,7 @@
           <w:color w:val="000000"/>
           <w:lang w:eastAsia="en-US"/>
         </w:rPr>
-        <w:t>Sample with replacement, n training examples from X,</w:t>
-      </w:r>
-      <w:r>
-        <w:rPr>
-          <w:rFonts w:ascii="Times" w:eastAsiaTheme="minorHAnsi" w:hAnsi="Times" w:cs="Times"/>
-          <w:color w:val="000000"/>
-          <w:lang w:eastAsia="en-US"/>
-        </w:rPr>
-        <w:t xml:space="preserve"> </w:t>
-      </w:r>
-      <w:r>
-        <w:rPr>
-          <w:rFonts w:ascii="Times" w:eastAsiaTheme="minorHAnsi" w:hAnsi="Times" w:cs="Times"/>
-          <w:color w:val="000000"/>
-          <w:lang w:eastAsia="en-US"/>
-        </w:rPr>
-        <w:t xml:space="preserve">Y; call these </w:t>
+        <w:t xml:space="preserve">Sample with replacement, n training examples from X, Y; call these </w:t>
       </w:r>
       <w:r>
         <w:rPr>
@@ -6942,6 +6898,7 @@
       <w:r>
         <w:rPr>
           <w:rFonts w:ascii="Times" w:eastAsiaTheme="minorHAnsi" w:hAnsi="Times" w:cs="Times"/>
+          <w:noProof/>
           <w:color w:val="000000"/>
           <w:lang w:eastAsia="en-US"/>
         </w:rPr>
@@ -7099,15 +7056,7 @@
           <w:color w:val="000000"/>
           <w:lang w:eastAsia="en-US"/>
         </w:rPr>
-        <w:t>A random forest can improve prediction more on our project while multiplying more subset features and deriving hyper-planes on multiple dimensionalities</w:t>
-      </w:r>
-      <w:r>
-        <w:rPr>
-          <w:rFonts w:ascii="Times" w:eastAsiaTheme="minorHAnsi" w:hAnsi="Times" w:cs="Times"/>
-          <w:color w:val="000000"/>
-          <w:lang w:eastAsia="en-US"/>
-        </w:rPr>
-        <w:t>.</w:t>
+        <w:t>A random forest can improve prediction more on our project while multiplying more subset features and deriving hyper-planes on multiple dimensionalities.</w:t>
       </w:r>
     </w:p>
     <w:p>
@@ -7279,23 +7228,7 @@
           <w:color w:val="000000"/>
           <w:lang w:eastAsia="en-US"/>
         </w:rPr>
-        <w:t>Weighted updates: learning rate will limit each tree depending on how much it</w:t>
-      </w:r>
-      <w:r>
-        <w:rPr>
-          <w:rFonts w:ascii="Times" w:eastAsiaTheme="minorHAnsi" w:hAnsi="Times" w:cs="Times"/>
-          <w:color w:val="000000"/>
-          <w:lang w:eastAsia="en-US"/>
-        </w:rPr>
-        <w:t xml:space="preserve"> </w:t>
-      </w:r>
-      <w:r>
-        <w:rPr>
-          <w:rFonts w:ascii="Times" w:eastAsiaTheme="minorHAnsi" w:hAnsi="Times" w:cs="Times"/>
-          <w:color w:val="000000"/>
-          <w:lang w:eastAsia="en-US"/>
-        </w:rPr>
-        <w:t>contributes for predictions. </w:t>
+        <w:t>Weighted updates: learning rate will limit each tree depending on how much it contributes for predictions. </w:t>
       </w:r>
       <w:r>
         <w:rPr>
@@ -7515,6 +7448,7 @@
       <w:r>
         <w:rPr>
           <w:rFonts w:eastAsiaTheme="minorHAnsi"/>
+          <w:noProof/>
           <w:lang w:eastAsia="en-US"/>
         </w:rPr>
         <w:drawing>
@@ -7599,6 +7533,7 @@
       <w:r>
         <w:rPr>
           <w:rFonts w:eastAsiaTheme="minorHAnsi"/>
+          <w:noProof/>
           <w:lang w:eastAsia="en-US"/>
         </w:rPr>
         <w:drawing>
@@ -7683,6 +7618,7 @@
       <w:r>
         <w:rPr>
           <w:rFonts w:eastAsiaTheme="minorHAnsi"/>
+          <w:noProof/>
           <w:lang w:eastAsia="en-US"/>
         </w:rPr>
         <w:drawing>
@@ -7767,6 +7703,7 @@
       <w:r>
         <w:rPr>
           <w:rFonts w:eastAsiaTheme="minorHAnsi"/>
+          <w:noProof/>
           <w:lang w:eastAsia="en-US"/>
         </w:rPr>
         <w:drawing>
@@ -8754,6 +8691,11 @@
         <w:docPartUnique/>
       </w:docPartObj>
     </w:sdtPr>
+    <w:sdtEndPr>
+      <w:rPr>
+        <w:rStyle w:val="PageNumber"/>
+      </w:rPr>
+    </w:sdtEndPr>
     <w:sdtContent>
       <w:p>
         <w:pPr>
@@ -8806,6 +8748,11 @@
         <w:docPartUnique/>
       </w:docPartObj>
     </w:sdtPr>
+    <w:sdtEndPr>
+      <w:rPr>
+        <w:rStyle w:val="PageNumber"/>
+      </w:rPr>
+    </w:sdtEndPr>
     <w:sdtContent>
       <w:p>
         <w:pPr>
@@ -8900,7 +8847,7 @@
         <v:path o:extrusionok="f" gradientshapeok="t" o:connecttype="rect"/>
         <o:lock v:ext="edit" aspectratio="t"/>
       </v:shapetype>
-      <v:shape id="_x0000_i1083" type="#_x0000_t75" style="width:5.2pt;height:5.2pt;visibility:visible;mso-wrap-style:square" o:bullet="t">
+      <v:shape id="_x0000_i1043" type="#_x0000_t75" style="width:5.1pt;height:5.1pt;visibility:visible;mso-wrap-style:square" o:bullet="t">
         <v:imagedata r:id="rId1" o:title=""/>
       </v:shape>
     </w:pict>

</xml_diff>

<commit_message>
#19 this completes introduction. Pending references.
</commit_message>
<xml_diff>
--- a/purposal/FPR.docx
+++ b/purposal/FPR.docx
@@ -1205,21 +1205,7 @@
           <w:rFonts w:cs="Times"/>
           <w:color w:val="000000"/>
         </w:rPr>
-        <w:t>Another thing about the property is the facilities it provides. People live socially together. For any house before buying, it should have some features. Is water scarcity </w:t>
-      </w:r>
-      <w:r>
-        <w:rPr>
-          <w:rFonts w:cs="Times"/>
-          <w:color w:val="000000"/>
-        </w:rPr>
-        <w:t>being</w:t>
-      </w:r>
-      <w:r>
-        <w:rPr>
-          <w:rFonts w:cs="Times"/>
-          <w:color w:val="000000"/>
-        </w:rPr>
-        <w:t> not available? In India, some areas have water has scarce. Is this property being not one of the locations? Transportation is another primary factor need to look at and to education institutions nearby.</w:t>
+        <w:t>Another thing about the property is the facilities it provides. People live socially together. For any house before buying, it should have some features. Is water scarcity being not available? In India, some areas have water has scarce. Is this property being not one of the locations? Transportation is another primary factor need to look at and to education institutions nearby.</w:t>
       </w:r>
     </w:p>
     <w:p/>
@@ -1258,15 +1244,1407 @@
           <w:lang w:val="en-US"/>
         </w:rPr>
       </w:pPr>
-      <w:r>
+    </w:p>
+    <w:p>
+      <w:pPr>
         <w:rPr>
           <w:lang w:val="en-US"/>
         </w:rPr>
+      </w:pPr>
+      <w:r>
+        <w:rPr>
+          <w:lang w:val="en-US"/>
+        </w:rPr>
         <w:br w:type="page"/>
       </w:r>
     </w:p>
     <w:p>
       <w:pPr>
+        <w:pStyle w:val="Heading2"/>
+        <w:numPr>
+          <w:ilvl w:val="1"/>
+          <w:numId w:val="1"/>
+        </w:numPr>
+        <w:rPr>
+          <w:lang w:val="en-US"/>
+        </w:rPr>
+      </w:pPr>
+      <w:r>
+        <w:rPr>
+          <w:lang w:val="en-US"/>
+        </w:rPr>
+        <w:lastRenderedPageBreak/>
+        <w:t>Project Specification</w:t>
+      </w:r>
+    </w:p>
+    <w:p>
+      <w:pPr>
+        <w:pStyle w:val="Heading2"/>
+        <w:rPr>
+          <w:lang w:val="en-US"/>
+        </w:rPr>
+      </w:pPr>
+    </w:p>
+    <w:p>
+      <w:pPr>
+        <w:pStyle w:val="Heading3"/>
+        <w:numPr>
+          <w:ilvl w:val="2"/>
+          <w:numId w:val="1"/>
+        </w:numPr>
+        <w:rPr>
+          <w:lang w:val="en-US"/>
+        </w:rPr>
+      </w:pPr>
+      <w:r>
+        <w:rPr>
+          <w:lang w:val="en-US"/>
+        </w:rPr>
+        <w:t>About</w:t>
+      </w:r>
+    </w:p>
+    <w:p>
+      <w:pPr>
+        <w:pStyle w:val="ListParagraph"/>
+        <w:ind w:left="440"/>
+        <w:rPr>
+          <w:rStyle w:val="normaltextrun"/>
+          <w:rFonts w:ascii="Calibri" w:eastAsiaTheme="majorEastAsia" w:hAnsi="Calibri" w:cs="Calibri"/>
+          <w:color w:val="000000"/>
+          <w:sz w:val="22"/>
+          <w:szCs w:val="22"/>
+          <w:shd w:val="clear" w:color="auto" w:fill="FFFFFF"/>
+        </w:rPr>
+      </w:pPr>
+    </w:p>
+    <w:p>
+      <w:pPr>
+        <w:rPr>
+          <w:rFonts w:cs="Times"/>
+          <w:color w:val="000000"/>
+        </w:rPr>
+      </w:pPr>
+      <w:r>
+        <w:rPr>
+          <w:rFonts w:cs="Times"/>
+        </w:rPr>
+        <w:t xml:space="preserve">Here project was developing for end-users to learn how much they can predict the price quotation using existing features. Through this project, end-users can understand nearby neighbourhoods and bidding prices and how much value this possesses based on the features that the house stands for. Expectations of this project user will project features does this </w:t>
+      </w:r>
+      <w:proofErr w:type="spellStart"/>
+      <w:r>
+        <w:rPr>
+          <w:rFonts w:cs="Times"/>
+        </w:rPr>
+        <w:t>house</w:t>
+      </w:r>
+      <w:r>
+        <w:rPr>
+          <w:rFonts w:cs="Times"/>
+        </w:rPr>
+        <w:t xml:space="preserve"> </w:t>
+      </w:r>
+      <w:r>
+        <w:rPr>
+          <w:rFonts w:cs="Times"/>
+        </w:rPr>
+        <w:t>hold</w:t>
+      </w:r>
+      <w:r>
+        <w:rPr>
+          <w:rFonts w:cs="Times"/>
+        </w:rPr>
+        <w:t>s</w:t>
+      </w:r>
+      <w:proofErr w:type="spellEnd"/>
+      <w:r>
+        <w:rPr>
+          <w:rFonts w:cs="Times"/>
+        </w:rPr>
+        <w:t>. Then using existing data and predictive modelling, the end-user will get a low price (the amount used can start bid from). High price (Maximum amount can be paid) exceeding this price means paying over price than was.  </w:t>
+      </w:r>
+    </w:p>
+    <w:p>
+      <w:pPr>
+        <w:rPr>
+          <w:rFonts w:cs="Times"/>
+        </w:rPr>
+      </w:pPr>
+    </w:p>
+    <w:p>
+      <w:pPr>
+        <w:pStyle w:val="Heading3"/>
+        <w:numPr>
+          <w:ilvl w:val="2"/>
+          <w:numId w:val="1"/>
+        </w:numPr>
+      </w:pPr>
+      <w:r>
+        <w:t>Features need to specify</w:t>
+      </w:r>
+    </w:p>
+    <w:p/>
+    <w:p>
+      <w:pPr>
+        <w:rPr>
+          <w:rFonts w:cs="Times"/>
+        </w:rPr>
+      </w:pPr>
+      <w:r>
+        <w:rPr>
+          <w:rFonts w:cs="Times"/>
+        </w:rPr>
+        <w:t>Every property is unique and obtains distinctive features, but commonly every property needs to have some features and based on that, the price will be dependent too.  </w:t>
+      </w:r>
+    </w:p>
+    <w:p/>
+    <w:tbl>
+      <w:tblPr>
+        <w:tblStyle w:val="TableGrid"/>
+        <w:tblW w:w="0" w:type="auto"/>
+        <w:tblLook w:val="04A0" w:firstRow="1" w:lastRow="0" w:firstColumn="1" w:lastColumn="0" w:noHBand="0" w:noVBand="1"/>
+      </w:tblPr>
+      <w:tblGrid>
+        <w:gridCol w:w="4814"/>
+        <w:gridCol w:w="4814"/>
+      </w:tblGrid>
+      <w:tr>
+        <w:tc>
+          <w:tcPr>
+            <w:tcW w:w="4814" w:type="dxa"/>
+          </w:tcPr>
+          <w:p>
+            <w:pPr>
+              <w:jc w:val="center"/>
+              <w:rPr>
+                <w:rFonts w:cs="Times"/>
+                <w:b/>
+                <w:bCs/>
+              </w:rPr>
+            </w:pPr>
+            <w:r>
+              <w:rPr>
+                <w:rFonts w:cs="Times"/>
+                <w:b/>
+                <w:bCs/>
+              </w:rPr>
+              <w:t>Factor</w:t>
+            </w:r>
+          </w:p>
+        </w:tc>
+        <w:tc>
+          <w:tcPr>
+            <w:tcW w:w="4814" w:type="dxa"/>
+          </w:tcPr>
+          <w:p>
+            <w:pPr>
+              <w:jc w:val="center"/>
+              <w:rPr>
+                <w:rFonts w:cs="Times"/>
+                <w:b/>
+                <w:bCs/>
+              </w:rPr>
+            </w:pPr>
+            <w:r>
+              <w:rPr>
+                <w:rFonts w:cs="Times"/>
+                <w:b/>
+                <w:bCs/>
+              </w:rPr>
+              <w:t>Description</w:t>
+            </w:r>
+          </w:p>
+        </w:tc>
+      </w:tr>
+      <w:tr>
+        <w:tc>
+          <w:tcPr>
+            <w:tcW w:w="4814" w:type="dxa"/>
+          </w:tcPr>
+          <w:p>
+            <w:pPr>
+              <w:rPr>
+                <w:rFonts w:cs="Times"/>
+              </w:rPr>
+            </w:pPr>
+            <w:r>
+              <w:rPr>
+                <w:rFonts w:cs="Times"/>
+              </w:rPr>
+              <w:t>Under Construction</w:t>
+            </w:r>
+          </w:p>
+        </w:tc>
+        <w:tc>
+          <w:tcPr>
+            <w:tcW w:w="4814" w:type="dxa"/>
+          </w:tcPr>
+          <w:p>
+            <w:pPr>
+              <w:rPr>
+                <w:rFonts w:cs="Times"/>
+              </w:rPr>
+            </w:pPr>
+            <w:r>
+              <w:rPr>
+                <w:rFonts w:cs="Times"/>
+              </w:rPr>
+              <w:t>Does this property on under construction?</w:t>
+            </w:r>
+          </w:p>
+        </w:tc>
+      </w:tr>
+      <w:tr>
+        <w:tc>
+          <w:tcPr>
+            <w:tcW w:w="4814" w:type="dxa"/>
+          </w:tcPr>
+          <w:p>
+            <w:pPr>
+              <w:rPr>
+                <w:rFonts w:cs="Times"/>
+              </w:rPr>
+            </w:pPr>
+            <w:r>
+              <w:rPr>
+                <w:rFonts w:cs="Times"/>
+              </w:rPr>
+              <w:t>RERA</w:t>
+            </w:r>
+          </w:p>
+        </w:tc>
+        <w:tc>
+          <w:tcPr>
+            <w:tcW w:w="4814" w:type="dxa"/>
+          </w:tcPr>
+          <w:p>
+            <w:pPr>
+              <w:rPr>
+                <w:rFonts w:cs="Times"/>
+              </w:rPr>
+            </w:pPr>
+            <w:r>
+              <w:rPr>
+                <w:rFonts w:cs="Times"/>
+              </w:rPr>
+              <w:t>Does this property government approval?</w:t>
+            </w:r>
+          </w:p>
+        </w:tc>
+      </w:tr>
+      <w:tr>
+        <w:tc>
+          <w:tcPr>
+            <w:tcW w:w="4814" w:type="dxa"/>
+          </w:tcPr>
+          <w:p>
+            <w:pPr>
+              <w:rPr>
+                <w:rFonts w:cs="Times"/>
+              </w:rPr>
+            </w:pPr>
+            <w:r>
+              <w:rPr>
+                <w:rFonts w:cs="Times"/>
+              </w:rPr>
+              <w:t>BHK No</w:t>
+            </w:r>
+          </w:p>
+        </w:tc>
+        <w:tc>
+          <w:tcPr>
+            <w:tcW w:w="4814" w:type="dxa"/>
+          </w:tcPr>
+          <w:p>
+            <w:pPr>
+              <w:rPr>
+                <w:rFonts w:cs="Times"/>
+              </w:rPr>
+            </w:pPr>
+            <w:r>
+              <w:rPr>
+                <w:rFonts w:cs="Times"/>
+              </w:rPr>
+              <w:t>How many bedrooms it has?</w:t>
+            </w:r>
+          </w:p>
+        </w:tc>
+      </w:tr>
+      <w:tr>
+        <w:tc>
+          <w:tcPr>
+            <w:tcW w:w="4814" w:type="dxa"/>
+          </w:tcPr>
+          <w:p>
+            <w:pPr>
+              <w:rPr>
+                <w:rFonts w:cs="Times"/>
+              </w:rPr>
+            </w:pPr>
+            <w:r>
+              <w:rPr>
+                <w:rFonts w:cs="Times"/>
+              </w:rPr>
+              <w:t>BHK OR RK</w:t>
+            </w:r>
+          </w:p>
+        </w:tc>
+        <w:tc>
+          <w:tcPr>
+            <w:tcW w:w="4814" w:type="dxa"/>
+          </w:tcPr>
+          <w:p>
+            <w:pPr>
+              <w:rPr>
+                <w:rFonts w:cs="Times"/>
+              </w:rPr>
+            </w:pPr>
+            <w:r>
+              <w:rPr>
+                <w:rFonts w:cs="Times"/>
+              </w:rPr>
+              <w:t>This property has bedroom or only one room and kitchen.</w:t>
+            </w:r>
+          </w:p>
+        </w:tc>
+      </w:tr>
+      <w:tr>
+        <w:tc>
+          <w:tcPr>
+            <w:tcW w:w="4814" w:type="dxa"/>
+          </w:tcPr>
+          <w:p>
+            <w:pPr>
+              <w:rPr>
+                <w:rFonts w:cs="Times"/>
+              </w:rPr>
+            </w:pPr>
+            <w:r>
+              <w:rPr>
+                <w:rFonts w:cs="Times"/>
+              </w:rPr>
+              <w:t>Square Feet</w:t>
+            </w:r>
+          </w:p>
+        </w:tc>
+        <w:tc>
+          <w:tcPr>
+            <w:tcW w:w="4814" w:type="dxa"/>
+          </w:tcPr>
+          <w:p>
+            <w:pPr>
+              <w:rPr>
+                <w:rFonts w:cs="Times"/>
+              </w:rPr>
+            </w:pPr>
+            <w:r>
+              <w:rPr>
+                <w:rFonts w:cs="Times"/>
+              </w:rPr>
+              <w:t>How much space it has?</w:t>
+            </w:r>
+          </w:p>
+        </w:tc>
+      </w:tr>
+      <w:tr>
+        <w:tc>
+          <w:tcPr>
+            <w:tcW w:w="4814" w:type="dxa"/>
+          </w:tcPr>
+          <w:p>
+            <w:pPr>
+              <w:rPr>
+                <w:rFonts w:cs="Times"/>
+              </w:rPr>
+            </w:pPr>
+            <w:r>
+              <w:rPr>
+                <w:rFonts w:cs="Times"/>
+              </w:rPr>
+              <w:t>Ready To Move</w:t>
+            </w:r>
+          </w:p>
+        </w:tc>
+        <w:tc>
+          <w:tcPr>
+            <w:tcW w:w="4814" w:type="dxa"/>
+          </w:tcPr>
+          <w:p>
+            <w:pPr>
+              <w:rPr>
+                <w:rFonts w:cs="Times"/>
+              </w:rPr>
+            </w:pPr>
+            <w:r>
+              <w:rPr>
+                <w:rFonts w:cs="Times"/>
+              </w:rPr>
+              <w:t>Does this property can move immediately?</w:t>
+            </w:r>
+          </w:p>
+        </w:tc>
+      </w:tr>
+      <w:tr>
+        <w:tc>
+          <w:tcPr>
+            <w:tcW w:w="4814" w:type="dxa"/>
+          </w:tcPr>
+          <w:p>
+            <w:pPr>
+              <w:tabs>
+                <w:tab w:val="left" w:pos="1135"/>
+              </w:tabs>
+              <w:rPr>
+                <w:rFonts w:cs="Times"/>
+              </w:rPr>
+            </w:pPr>
+            <w:r>
+              <w:rPr>
+                <w:rFonts w:cs="Times"/>
+              </w:rPr>
+              <w:t xml:space="preserve">Resale </w:t>
+            </w:r>
+          </w:p>
+        </w:tc>
+        <w:tc>
+          <w:tcPr>
+            <w:tcW w:w="4814" w:type="dxa"/>
+          </w:tcPr>
+          <w:p>
+            <w:pPr>
+              <w:rPr>
+                <w:rFonts w:cs="Times"/>
+              </w:rPr>
+            </w:pPr>
+            <w:r>
+              <w:rPr>
+                <w:rFonts w:cs="Times"/>
+              </w:rPr>
+              <w:t>Does this property have any resale value?</w:t>
+            </w:r>
+          </w:p>
+        </w:tc>
+      </w:tr>
+      <w:tr>
+        <w:tc>
+          <w:tcPr>
+            <w:tcW w:w="4814" w:type="dxa"/>
+          </w:tcPr>
+          <w:p>
+            <w:pPr>
+              <w:tabs>
+                <w:tab w:val="left" w:pos="1135"/>
+              </w:tabs>
+              <w:rPr>
+                <w:rFonts w:cs="Times"/>
+              </w:rPr>
+            </w:pPr>
+            <w:r>
+              <w:rPr>
+                <w:rFonts w:cs="Times"/>
+              </w:rPr>
+              <w:t>Location</w:t>
+            </w:r>
+          </w:p>
+        </w:tc>
+        <w:tc>
+          <w:tcPr>
+            <w:tcW w:w="4814" w:type="dxa"/>
+          </w:tcPr>
+          <w:p>
+            <w:pPr>
+              <w:rPr>
+                <w:rFonts w:cs="Times"/>
+              </w:rPr>
+            </w:pPr>
+            <w:r>
+              <w:rPr>
+                <w:rFonts w:cs="Times"/>
+              </w:rPr>
+              <w:t>Where property located on?</w:t>
+            </w:r>
+          </w:p>
+        </w:tc>
+      </w:tr>
+    </w:tbl>
+    <w:p/>
+    <w:p>
+      <w:pPr>
+        <w:pStyle w:val="paragraph"/>
+        <w:spacing w:before="0" w:beforeAutospacing="0" w:after="0" w:afterAutospacing="0"/>
+        <w:textAlignment w:val="baseline"/>
+        <w:rPr>
+          <w:rFonts w:cs="Times"/>
+        </w:rPr>
+      </w:pPr>
+      <w:r>
+        <w:rPr>
+          <w:rFonts w:cs="Times"/>
+        </w:rPr>
+        <w:t>Above mentioned features are necessary to predict the price. If the property is under construction means it has less price than ready to move. RERA approval is crucial for a property without these government facilities (like electricity, water, and home loans will not approve). This RERA approval factor is very crucial for the Resale feature. BHK or RK feature is necessary to estimate price. </w:t>
+      </w:r>
+    </w:p>
+    <w:p>
+      <w:pPr>
+        <w:pStyle w:val="paragraph"/>
+        <w:spacing w:before="0" w:beforeAutospacing="0" w:after="0" w:afterAutospacing="0"/>
+        <w:textAlignment w:val="baseline"/>
+        <w:rPr>
+          <w:rFonts w:cs="Times"/>
+        </w:rPr>
+      </w:pPr>
+      <w:r>
+        <w:rPr>
+          <w:rFonts w:cs="Times"/>
+        </w:rPr>
+        <w:t>Moreover, if BHK home and RK house near the same area do not have the same price, prices can fluctuate high and low based on Bedrooms and square feet factors if the property does not have resale value (means cannot sell this property of above or same value that currently have). People will think twice to buy. </w:t>
+      </w:r>
+    </w:p>
+    <w:p>
+      <w:pPr>
+        <w:pStyle w:val="paragraph"/>
+        <w:spacing w:before="0" w:beforeAutospacing="0" w:after="0" w:afterAutospacing="0"/>
+        <w:textAlignment w:val="baseline"/>
+        <w:rPr>
+          <w:rFonts w:cs="Times"/>
+        </w:rPr>
+      </w:pPr>
+    </w:p>
+    <w:p>
+      <w:pPr>
+        <w:pStyle w:val="paragraph"/>
+        <w:spacing w:before="0" w:beforeAutospacing="0" w:after="0" w:afterAutospacing="0"/>
+        <w:textAlignment w:val="baseline"/>
+        <w:rPr>
+          <w:rFonts w:cs="Times"/>
+        </w:rPr>
+      </w:pPr>
+    </w:p>
+    <w:p>
+      <w:pPr>
+        <w:pStyle w:val="Heading3"/>
+        <w:numPr>
+          <w:ilvl w:val="2"/>
+          <w:numId w:val="1"/>
+        </w:numPr>
+      </w:pPr>
+      <w:r>
+        <w:t>Study fields implemented</w:t>
+      </w:r>
+    </w:p>
+    <w:p>
+      <w:pPr>
+        <w:pStyle w:val="paragraph"/>
+        <w:spacing w:before="0" w:beforeAutospacing="0" w:after="0" w:afterAutospacing="0"/>
+        <w:ind w:left="440"/>
+        <w:textAlignment w:val="baseline"/>
+        <w:rPr>
+          <w:rFonts w:cs="Times"/>
+        </w:rPr>
+      </w:pPr>
+    </w:p>
+    <w:p>
+      <w:pPr>
+        <w:pStyle w:val="paragraph"/>
+        <w:spacing w:before="0" w:beforeAutospacing="0" w:after="0" w:afterAutospacing="0"/>
+        <w:textAlignment w:val="baseline"/>
+        <w:rPr>
+          <w:rFonts w:cs="Times"/>
+        </w:rPr>
+      </w:pPr>
+      <w:r>
+        <w:rPr>
+          <w:rFonts w:cs="Times"/>
+        </w:rPr>
+        <w:t>For project success along with the data must implement mathematical methods, computer science, and statistical without these studies, this project will never succeed.  </w:t>
+      </w:r>
+    </w:p>
+    <w:p>
+      <w:pPr>
+        <w:pStyle w:val="paragraph"/>
+        <w:spacing w:before="0" w:beforeAutospacing="0" w:after="0" w:afterAutospacing="0"/>
+        <w:textAlignment w:val="baseline"/>
+        <w:rPr>
+          <w:rFonts w:cs="Times"/>
+        </w:rPr>
+      </w:pPr>
+    </w:p>
+    <w:p>
+      <w:pPr>
+        <w:pStyle w:val="paragraph"/>
+        <w:spacing w:before="0" w:beforeAutospacing="0" w:after="0" w:afterAutospacing="0"/>
+        <w:textAlignment w:val="baseline"/>
+        <w:rPr>
+          <w:rFonts w:cs="Times"/>
+        </w:rPr>
+      </w:pPr>
+      <w:r>
+        <w:rPr>
+          <w:rFonts w:cs="Times"/>
+        </w:rPr>
+        <w:t>Even simple data would be nothing if mathematics did not apply in it. To gain some knowledge about the data or transform mathematics needed. In this project, mathematics is core and fundamental. Much mathematical analysis has been researched and used that are discussed in chapter 2 research.  </w:t>
+      </w:r>
+    </w:p>
+    <w:p>
+      <w:pPr>
+        <w:pStyle w:val="paragraph"/>
+        <w:spacing w:before="0" w:beforeAutospacing="0" w:after="0" w:afterAutospacing="0"/>
+        <w:ind w:left="440"/>
+        <w:textAlignment w:val="baseline"/>
+        <w:rPr>
+          <w:rFonts w:cs="Times"/>
+        </w:rPr>
+      </w:pPr>
+      <w:r>
+        <w:rPr>
+          <w:rFonts w:cs="Times"/>
+        </w:rPr>
+        <w:t>  </w:t>
+      </w:r>
+    </w:p>
+    <w:p>
+      <w:pPr>
+        <w:pStyle w:val="paragraph"/>
+        <w:spacing w:before="0" w:beforeAutospacing="0" w:after="0" w:afterAutospacing="0"/>
+        <w:textAlignment w:val="baseline"/>
+        <w:rPr>
+          <w:rFonts w:cs="Times"/>
+        </w:rPr>
+      </w:pPr>
+      <w:r>
+        <w:rPr>
+          <w:rFonts w:cs="Times"/>
+        </w:rPr>
+        <w:lastRenderedPageBreak/>
+        <w:t>Another important field is computer science. Full implementation and prediction would not be possible if computer science is available. Computer evolution is technical miraculous for human history. It revolutionised technology. It transformed the human era. This project used program languages (Python, Html, CSS, JavaScript) and frameworks (NumPy, Pandas, matplotlib, sci-kit learn, TensorFlow, and more). Above mentioned languages and frameworks, everything has its essence. Those are mentioned in detail in chapter 4 implementation and appendices.  </w:t>
+      </w:r>
+    </w:p>
+    <w:p>
+      <w:pPr>
+        <w:pStyle w:val="paragraph"/>
+        <w:spacing w:before="0" w:beforeAutospacing="0" w:after="0" w:afterAutospacing="0"/>
+        <w:ind w:left="440"/>
+        <w:textAlignment w:val="baseline"/>
+        <w:rPr>
+          <w:rFonts w:cs="Times"/>
+        </w:rPr>
+      </w:pPr>
+      <w:r>
+        <w:rPr>
+          <w:rFonts w:cs="Times"/>
+        </w:rPr>
+        <w:t>  </w:t>
+      </w:r>
+    </w:p>
+    <w:p>
+      <w:pPr>
+        <w:pStyle w:val="paragraph"/>
+        <w:spacing w:before="0" w:beforeAutospacing="0" w:after="0" w:afterAutospacing="0"/>
+        <w:textAlignment w:val="baseline"/>
+        <w:rPr>
+          <w:rFonts w:cs="Times"/>
+        </w:rPr>
+      </w:pPr>
+      <w:r>
+        <w:rPr>
+          <w:rFonts w:cs="Times"/>
+        </w:rPr>
+        <w:t>Statistics is another field that was used in this project. It is crucial to analyse and predict the values; without this implementation in this project, it will not be complete. Project results will never be able to achieve. Several implementations and visualisations were used (like the relationship between each feature, predicting high and low prices using t-distribution and more). Statistical methods and implementation are discussed in chapter 2 and chapter 4.  </w:t>
+      </w:r>
+    </w:p>
+    <w:p>
+      <w:pPr>
+        <w:pStyle w:val="paragraph"/>
+        <w:spacing w:before="0" w:beforeAutospacing="0" w:after="0" w:afterAutospacing="0"/>
+        <w:textAlignment w:val="baseline"/>
+        <w:rPr>
+          <w:rFonts w:cs="Times"/>
+        </w:rPr>
+      </w:pPr>
+    </w:p>
+    <w:p>
+      <w:pPr>
+        <w:pStyle w:val="Heading3"/>
+        <w:numPr>
+          <w:ilvl w:val="2"/>
+          <w:numId w:val="1"/>
+        </w:numPr>
+      </w:pPr>
+      <w:r>
+        <w:t>Final model for end-user</w:t>
+      </w:r>
+    </w:p>
+    <w:p>
+      <w:pPr>
+        <w:pStyle w:val="ListParagraph"/>
+      </w:pPr>
+    </w:p>
+    <w:p>
+      <w:pPr>
+        <w:pStyle w:val="paragraph"/>
+        <w:spacing w:before="0" w:beforeAutospacing="0" w:after="0" w:afterAutospacing="0"/>
+        <w:textAlignment w:val="baseline"/>
+        <w:rPr>
+          <w:rFonts w:cs="Times"/>
+        </w:rPr>
+      </w:pPr>
+      <w:r>
+        <w:rPr>
+          <w:rFonts w:cs="Times"/>
+        </w:rPr>
+        <w:t>It was finally binding all the fields and data to achieve the results for the project. For end-user usage, a website was constructed to predict the values with visualisations. This was discussed in detail in chapter 4 implementation. </w:t>
+      </w:r>
+    </w:p>
+    <w:p>
+      <w:pPr>
+        <w:pStyle w:val="paragraph"/>
+        <w:spacing w:before="0" w:beforeAutospacing="0" w:after="0" w:afterAutospacing="0"/>
+        <w:textAlignment w:val="baseline"/>
+        <w:rPr>
+          <w:rFonts w:cs="Times"/>
+        </w:rPr>
+      </w:pPr>
+    </w:p>
+    <w:p>
+      <w:pPr>
+        <w:pStyle w:val="Heading2"/>
+        <w:numPr>
+          <w:ilvl w:val="1"/>
+          <w:numId w:val="1"/>
+        </w:numPr>
+      </w:pPr>
+      <w:r>
+        <w:t>Aims and Objectives</w:t>
+      </w:r>
+    </w:p>
+    <w:p/>
+    <w:p>
+      <w:pPr>
+        <w:rPr>
+          <w:rFonts w:cs="Times"/>
+        </w:rPr>
+      </w:pPr>
+      <w:r>
+        <w:rPr>
+          <w:rFonts w:cs="Times"/>
+        </w:rPr>
+        <w:t>Aim of thesis what is the difference between other ideas in this project and how the data stands for. This project's main aim was to combine all data, analyse and efficiently, smoothly understand by end-user</w:t>
+      </w:r>
+      <w:r>
+        <w:rPr>
+          <w:rFonts w:cs="Times"/>
+        </w:rPr>
+        <w:t>.</w:t>
+      </w:r>
+    </w:p>
+    <w:p>
+      <w:pPr>
+        <w:rPr>
+          <w:rFonts w:cs="Times"/>
+        </w:rPr>
+      </w:pPr>
+    </w:p>
+    <w:p>
+      <w:pPr>
+        <w:pStyle w:val="Heading3"/>
+        <w:numPr>
+          <w:ilvl w:val="2"/>
+          <w:numId w:val="1"/>
+        </w:numPr>
+      </w:pPr>
+      <w:r>
+        <w:t>Aims</w:t>
+      </w:r>
+    </w:p>
+    <w:p/>
+    <w:p>
+      <w:pPr>
+        <w:pStyle w:val="ListParagraph"/>
+        <w:numPr>
+          <w:ilvl w:val="0"/>
+          <w:numId w:val="12"/>
+        </w:numPr>
+        <w:textAlignment w:val="baseline"/>
+        <w:rPr>
+          <w:rFonts w:cs="Times"/>
+        </w:rPr>
+      </w:pPr>
+      <w:r>
+        <w:rPr>
+          <w:rFonts w:cs="Times"/>
+        </w:rPr>
+        <w:t>Same thesis or similar our idea has implemented any over.  </w:t>
+      </w:r>
+    </w:p>
+    <w:p>
+      <w:pPr>
+        <w:pStyle w:val="ListParagraph"/>
+        <w:numPr>
+          <w:ilvl w:val="0"/>
+          <w:numId w:val="12"/>
+        </w:numPr>
+        <w:textAlignment w:val="baseline"/>
+        <w:rPr>
+          <w:rFonts w:cs="Times"/>
+        </w:rPr>
+      </w:pPr>
+      <w:r>
+        <w:rPr>
+          <w:rFonts w:cs="Times"/>
+        </w:rPr>
+        <w:t xml:space="preserve">Some background </w:t>
+      </w:r>
+      <w:r>
+        <w:rPr>
+          <w:rFonts w:cs="Times"/>
+        </w:rPr>
+        <w:t>analyses</w:t>
+      </w:r>
+      <w:r>
+        <w:rPr>
+          <w:rFonts w:cs="Times"/>
+        </w:rPr>
+        <w:t xml:space="preserve"> on data. To know about the relationship between features  </w:t>
+      </w:r>
+    </w:p>
+    <w:p>
+      <w:pPr>
+        <w:pStyle w:val="ListParagraph"/>
+        <w:numPr>
+          <w:ilvl w:val="0"/>
+          <w:numId w:val="12"/>
+        </w:numPr>
+        <w:textAlignment w:val="baseline"/>
+        <w:rPr>
+          <w:rFonts w:cs="Times"/>
+        </w:rPr>
+      </w:pPr>
+      <w:r>
+        <w:rPr>
+          <w:rFonts w:cs="Times"/>
+        </w:rPr>
+        <w:t>Why price factor spike  </w:t>
+      </w:r>
+    </w:p>
+    <w:p>
+      <w:pPr>
+        <w:pStyle w:val="ListParagraph"/>
+        <w:numPr>
+          <w:ilvl w:val="0"/>
+          <w:numId w:val="12"/>
+        </w:numPr>
+        <w:textAlignment w:val="baseline"/>
+        <w:rPr>
+          <w:rFonts w:cs="Times"/>
+        </w:rPr>
+      </w:pPr>
+      <w:r>
+        <w:rPr>
+          <w:rFonts w:cs="Times"/>
+        </w:rPr>
+        <w:t>Does even prices will spike in rural not much crowdsourced  </w:t>
+      </w:r>
+    </w:p>
+    <w:p>
+      <w:pPr>
+        <w:pStyle w:val="ListParagraph"/>
+        <w:numPr>
+          <w:ilvl w:val="0"/>
+          <w:numId w:val="12"/>
+        </w:numPr>
+        <w:textAlignment w:val="baseline"/>
+        <w:rPr>
+          <w:rFonts w:cs="Times"/>
+        </w:rPr>
+      </w:pPr>
+      <w:r>
+        <w:rPr>
+          <w:rFonts w:cs="Times"/>
+        </w:rPr>
+        <w:t>In urban or rural how many bedrooms people will prefer  </w:t>
+      </w:r>
+    </w:p>
+    <w:p>
+      <w:pPr>
+        <w:pStyle w:val="ListParagraph"/>
+        <w:numPr>
+          <w:ilvl w:val="0"/>
+          <w:numId w:val="12"/>
+        </w:numPr>
+        <w:textAlignment w:val="baseline"/>
+        <w:rPr>
+          <w:rFonts w:cs="Times"/>
+        </w:rPr>
+      </w:pPr>
+      <w:r>
+        <w:rPr>
+          <w:rFonts w:cs="Times"/>
+        </w:rPr>
+        <w:t>If mediators rather than owners will influence any price of the property  </w:t>
+      </w:r>
+    </w:p>
+    <w:p>
+      <w:pPr>
+        <w:pStyle w:val="ListParagraph"/>
+        <w:numPr>
+          <w:ilvl w:val="0"/>
+          <w:numId w:val="12"/>
+        </w:numPr>
+        <w:textAlignment w:val="baseline"/>
+        <w:rPr>
+          <w:rFonts w:cs="Times"/>
+        </w:rPr>
+      </w:pPr>
+      <w:r>
+        <w:rPr>
+          <w:rFonts w:cs="Times"/>
+        </w:rPr>
+        <w:t>Which state/city is showing more interest in construction?  </w:t>
+      </w:r>
+    </w:p>
+    <w:p>
+      <w:pPr>
+        <w:pStyle w:val="ListParagraph"/>
+        <w:numPr>
+          <w:ilvl w:val="0"/>
+          <w:numId w:val="12"/>
+        </w:numPr>
+        <w:textAlignment w:val="baseline"/>
+        <w:rPr>
+          <w:rFonts w:cs="Times"/>
+        </w:rPr>
+      </w:pPr>
+      <w:r>
+        <w:rPr>
+          <w:rFonts w:cs="Times"/>
+        </w:rPr>
+        <w:t>Which state/city will spend more on real estate?  </w:t>
+      </w:r>
+    </w:p>
+    <w:p>
+      <w:pPr>
+        <w:textAlignment w:val="baseline"/>
+        <w:rPr>
+          <w:rFonts w:ascii="Calibri" w:hAnsi="Calibri" w:cs="Calibri"/>
+          <w:color w:val="0E101A"/>
+          <w:sz w:val="22"/>
+          <w:szCs w:val="22"/>
+        </w:rPr>
+      </w:pPr>
+    </w:p>
+    <w:p>
+      <w:pPr>
+        <w:pStyle w:val="Heading3"/>
+        <w:numPr>
+          <w:ilvl w:val="2"/>
+          <w:numId w:val="10"/>
+        </w:numPr>
+        <w:rPr>
+          <w:lang w:val="en-US"/>
+        </w:rPr>
+      </w:pPr>
+      <w:r>
+        <w:rPr>
+          <w:rFonts w:eastAsia="Times New Roman"/>
+        </w:rPr>
+        <w:t>Objectives</w:t>
+      </w:r>
+    </w:p>
+    <w:p>
+      <w:pPr>
+        <w:pStyle w:val="Heading3"/>
+        <w:ind w:left="720"/>
+        <w:rPr>
+          <w:lang w:val="en-US"/>
+        </w:rPr>
+      </w:pPr>
+      <w:r>
+        <w:rPr>
+          <w:rFonts w:eastAsia="Times New Roman"/>
+        </w:rPr>
+        <w:t> </w:t>
+      </w:r>
+      <w:r>
+        <w:rPr>
+          <w:rFonts w:eastAsia="Times New Roman"/>
+          <w:lang w:val="en-US"/>
+        </w:rPr>
+        <w:t> </w:t>
+      </w:r>
+    </w:p>
+    <w:p>
+      <w:pPr>
+        <w:pStyle w:val="ListParagraph"/>
+        <w:numPr>
+          <w:ilvl w:val="0"/>
+          <w:numId w:val="16"/>
+        </w:numPr>
+        <w:textAlignment w:val="baseline"/>
+        <w:rPr>
+          <w:rFonts w:cs="Times"/>
+        </w:rPr>
+      </w:pPr>
+      <w:r>
+        <w:rPr>
+          <w:rFonts w:cs="Times"/>
+        </w:rPr>
+        <w:t>Finding the best regression technique.  </w:t>
+      </w:r>
+    </w:p>
+    <w:p>
+      <w:pPr>
+        <w:pStyle w:val="ListParagraph"/>
+        <w:numPr>
+          <w:ilvl w:val="0"/>
+          <w:numId w:val="9"/>
+        </w:numPr>
+        <w:textAlignment w:val="baseline"/>
+        <w:rPr>
+          <w:rFonts w:cs="Times"/>
+        </w:rPr>
+      </w:pPr>
+      <w:r>
+        <w:rPr>
+          <w:rFonts w:cs="Times"/>
+        </w:rPr>
+        <w:t>Collecting the best predicting regression techniques combining their results will give the best predictions.  </w:t>
+      </w:r>
+    </w:p>
+    <w:p>
+      <w:pPr>
+        <w:pStyle w:val="ListParagraph"/>
+        <w:numPr>
+          <w:ilvl w:val="0"/>
+          <w:numId w:val="9"/>
+        </w:numPr>
+        <w:textAlignment w:val="baseline"/>
+        <w:rPr>
+          <w:rFonts w:cs="Times"/>
+        </w:rPr>
+      </w:pPr>
+      <w:r>
+        <w:rPr>
+          <w:rFonts w:cs="Times"/>
+        </w:rPr>
+        <w:t>How the users can use these implementations  </w:t>
+      </w:r>
+    </w:p>
+    <w:p>
+      <w:pPr>
+        <w:pStyle w:val="ListParagraph"/>
+        <w:numPr>
+          <w:ilvl w:val="0"/>
+          <w:numId w:val="9"/>
+        </w:numPr>
+        <w:textAlignment w:val="baseline"/>
+        <w:rPr>
+          <w:rFonts w:cs="Times"/>
+        </w:rPr>
+      </w:pPr>
+      <w:r>
+        <w:rPr>
+          <w:rFonts w:cs="Times"/>
+        </w:rPr>
+        <w:t>What tools and precautions need to take care of for running smoothly? </w:t>
+      </w:r>
+    </w:p>
+    <w:p>
+      <w:pPr>
+        <w:rPr>
+          <w:rFonts w:cs="Times"/>
+        </w:rPr>
+      </w:pPr>
+    </w:p>
+    <w:p/>
+    <w:p/>
+    <w:p/>
+    <w:p/>
+    <w:p/>
+    <w:p>
+      <w:pPr>
+        <w:pStyle w:val="Heading2"/>
+        <w:numPr>
+          <w:ilvl w:val="1"/>
+          <w:numId w:val="10"/>
+        </w:numPr>
+      </w:pPr>
+      <w:r>
+        <w:lastRenderedPageBreak/>
+        <w:t>Feasibility</w:t>
+      </w:r>
+    </w:p>
+    <w:p/>
+    <w:p>
+      <w:pPr>
+        <w:rPr>
+          <w:rFonts w:cs="Times"/>
+        </w:rPr>
+      </w:pPr>
+      <w:r>
+        <w:rPr>
+          <w:rFonts w:cs="Times"/>
+        </w:rPr>
+        <w:t>For any project success, certain supporting stages are needed to accomplish.  </w:t>
+      </w:r>
+    </w:p>
+    <w:p>
+      <w:pPr>
+        <w:rPr>
+          <w:rFonts w:cs="Times"/>
+        </w:rPr>
+      </w:pPr>
+    </w:p>
+    <w:p>
+      <w:pPr>
+        <w:pStyle w:val="Heading3"/>
+      </w:pPr>
+      <w:r>
+        <w:t>1.5.1 Pre-processing</w:t>
+      </w:r>
+    </w:p>
+    <w:p/>
+    <w:p>
+      <w:pPr>
+        <w:rPr>
+          <w:rFonts w:cs="Times"/>
+        </w:rPr>
+      </w:pPr>
+      <w:r>
+        <w:rPr>
+          <w:rFonts w:cs="Times"/>
+        </w:rPr>
+        <w:t>Once data is collected, specific procedures to perform for further processing. Pre-processing needs to check the data whether the data have any missing values. Suppose anything is missing is needed to fill the gaps. If any data is missing, it is crucial to take proper action, such as replacing average values or removing such fields based on much weightage they will bring to results. Another important thing is bringing data to the correct format (here, pandas data frame); otherwise, implementing mathematical solutions would not be possible.  </w:t>
+      </w:r>
+    </w:p>
+    <w:p/>
+    <w:p/>
+    <w:p>
+      <w:pPr>
+        <w:pStyle w:val="Heading3"/>
+        <w:numPr>
+          <w:ilvl w:val="2"/>
+          <w:numId w:val="10"/>
+        </w:numPr>
+      </w:pPr>
+      <w:r>
+        <w:t>Analysis</w:t>
+      </w:r>
+    </w:p>
+    <w:p/>
+    <w:p>
+      <w:pPr>
+        <w:rPr>
+          <w:rFonts w:cs="Times"/>
+        </w:rPr>
+      </w:pPr>
+      <w:r>
+        <w:rPr>
+          <w:rFonts w:cs="Times"/>
+        </w:rPr>
+        <w:t>Another crucial step is analysis. Here, once pre-processed data analysis should be done. How each feature relates to each other and how much they correlate with each other. The dimensionality reduction technique can remove negative impact and unnecessary features that do not support the final output. In this step, once the analysis is completed, able to know in which machine learning or neural networks will be used.  </w:t>
+      </w:r>
+    </w:p>
+    <w:p>
+      <w:pPr>
+        <w:rPr>
+          <w:rFonts w:cs="Times"/>
+        </w:rPr>
+      </w:pPr>
+    </w:p>
+    <w:p>
+      <w:pPr>
+        <w:pStyle w:val="Heading3"/>
+        <w:numPr>
+          <w:ilvl w:val="2"/>
+          <w:numId w:val="10"/>
+        </w:numPr>
+      </w:pPr>
+      <w:r>
+        <w:t>Transformation</w:t>
+      </w:r>
+    </w:p>
+    <w:p>
+      <w:pPr>
+        <w:rPr>
+          <w:rStyle w:val="normaltextrun"/>
+          <w:rFonts w:ascii="Calibri" w:eastAsiaTheme="majorEastAsia" w:hAnsi="Calibri" w:cs="Calibri"/>
+          <w:color w:val="000000"/>
+          <w:sz w:val="22"/>
+          <w:szCs w:val="22"/>
+          <w:shd w:val="clear" w:color="auto" w:fill="FFFFFF"/>
+        </w:rPr>
+      </w:pPr>
+    </w:p>
+    <w:p>
+      <w:pPr>
+        <w:rPr>
+          <w:rFonts w:cs="Times"/>
+        </w:rPr>
+      </w:pPr>
+      <w:r>
+        <w:rPr>
+          <w:rFonts w:cs="Times"/>
+        </w:rPr>
+        <w:t>Before going ahead to the machine learning techniques, it is crucial that data needed to be transformed. In machine learning techniques, expect numbers. Categorical values or text values do not fit for machine learning approach. Though it needs to transform, and some other system expects only scaled data. To prepare this stage is extremely useful.  </w:t>
+      </w:r>
+    </w:p>
+    <w:p>
+      <w:pPr>
+        <w:rPr>
+          <w:rFonts w:cs="Times"/>
+        </w:rPr>
+      </w:pPr>
+    </w:p>
+    <w:p>
+      <w:pPr>
+        <w:pStyle w:val="Heading3"/>
+        <w:numPr>
+          <w:ilvl w:val="2"/>
+          <w:numId w:val="10"/>
+        </w:numPr>
+      </w:pPr>
+      <w:r>
+        <w:t>Machine Learning</w:t>
+      </w:r>
+    </w:p>
+    <w:p/>
+    <w:p>
+      <w:pPr>
+        <w:rPr>
+          <w:rFonts w:cs="Times"/>
+        </w:rPr>
+      </w:pPr>
+      <w:r>
+        <w:rPr>
+          <w:rFonts w:cs="Times"/>
+        </w:rPr>
+        <w:t>Several machine learning approaches are available; no rule was made for the particular use case—researching main techniques and evaluating performances once the best model was selected. To wrap up the model using some statistical methods. Now this project can move forward final stage.  </w:t>
+      </w:r>
+    </w:p>
+    <w:p/>
+    <w:p/>
+    <w:p>
+      <w:pPr>
+        <w:pStyle w:val="Heading3"/>
+        <w:numPr>
+          <w:ilvl w:val="2"/>
+          <w:numId w:val="10"/>
+        </w:numPr>
+      </w:pPr>
+      <w:r>
+        <w:t>Neural Networks</w:t>
+      </w:r>
+    </w:p>
+    <w:p/>
+    <w:p>
+      <w:pPr>
+        <w:rPr>
+          <w:rFonts w:cs="Times"/>
+        </w:rPr>
+      </w:pPr>
+      <w:r>
+        <w:rPr>
+          <w:rFonts w:cs="Times"/>
+        </w:rPr>
+        <w:t>Alternatively, neural networks are another approach for machine learning. Neural networks have gained the most popularity recently. Even complex problems are solved using neural networks (like face recognition, DNA matching problems, self-driving cars, and more). Neural networks replicate the human brain functionality. Fitting our project thesis can bring the best possible solution.  </w:t>
+      </w:r>
+    </w:p>
+    <w:p>
+      <w:pPr>
+        <w:rPr>
+          <w:rFonts w:cs="Times"/>
+        </w:rPr>
+      </w:pPr>
+    </w:p>
+    <w:p>
+      <w:pPr>
+        <w:pStyle w:val="Heading3"/>
+        <w:numPr>
+          <w:ilvl w:val="2"/>
+          <w:numId w:val="10"/>
+        </w:numPr>
+      </w:pPr>
+      <w:r>
+        <w:t>End-User Application</w:t>
+      </w:r>
+    </w:p>
+    <w:p/>
+    <w:p>
+      <w:pPr>
+        <w:rPr>
+          <w:rFonts w:cs="Times"/>
+        </w:rPr>
+      </w:pPr>
+      <w:r>
+        <w:rPr>
+          <w:rFonts w:cs="Times"/>
+        </w:rPr>
+        <w:t>Finally, combine all methods and data. Now end-user can use these predictions to display the predictions. The website was built to interact with the end-user. Application is convenient for a user to visualise predicting prices. </w:t>
+      </w:r>
+    </w:p>
+    <w:p>
+      <w:pPr>
+        <w:rPr>
+          <w:rFonts w:cs="Times"/>
+        </w:rPr>
+      </w:pPr>
+    </w:p>
+    <w:p>
+      <w:pPr>
+        <w:pStyle w:val="Heading3"/>
+        <w:numPr>
+          <w:ilvl w:val="2"/>
+          <w:numId w:val="10"/>
+        </w:numPr>
+      </w:pPr>
+      <w:r>
+        <w:lastRenderedPageBreak/>
+        <w:t>Out-of-scope</w:t>
+      </w:r>
+    </w:p>
+    <w:p/>
+    <w:p>
+      <w:r>
+        <w:rPr>
+          <w:rStyle w:val="normaltextrun"/>
+          <w:rFonts w:ascii="Calibri" w:eastAsiaTheme="majorEastAsia" w:hAnsi="Calibri" w:cs="Calibri"/>
+          <w:color w:val="000000"/>
+          <w:sz w:val="22"/>
+          <w:szCs w:val="22"/>
+          <w:shd w:val="clear" w:color="auto" w:fill="FFFFFF"/>
+        </w:rPr>
+        <w:t>Due to time factors, not highlighting similar features of houses in the same areas and prices they bid for.</w:t>
+      </w:r>
+    </w:p>
+    <w:p/>
+    <w:p/>
+    <w:p/>
+    <w:p/>
+    <w:p/>
+    <w:p>
+      <w:r>
+        <w:br w:type="page"/>
+      </w:r>
+    </w:p>
+    <w:p/>
+    <w:p/>
+    <w:p>
+      <w:pPr>
+        <w:rPr>
+          <w:rFonts w:cs="Times"/>
+          <w:color w:val="000000"/>
+        </w:rPr>
+      </w:pPr>
+    </w:p>
+    <w:p>
+      <w:pPr>
+        <w:rPr>
+          <w:rFonts w:cs="Times"/>
+          <w:color w:val="000000"/>
+        </w:rPr>
+      </w:pPr>
+    </w:p>
+    <w:p>
+      <w:pPr>
         <w:pStyle w:val="Heading1"/>
         <w:rPr>
           <w:lang w:val="en-US"/>
@@ -1276,7 +2654,6 @@
         <w:rPr>
           <w:lang w:val="en-US"/>
         </w:rPr>
-        <w:lastRenderedPageBreak/>
         <w:t>Chapter 2</w:t>
       </w:r>
       <w:r>
@@ -1722,6 +3099,7 @@
           <w:color w:val="000000"/>
           <w:lang w:eastAsia="en-US"/>
         </w:rPr>
+        <w:lastRenderedPageBreak/>
         <w:t>Nevertheless, here user need to have a property and thinking about built. But these will useless when buyer wants to buy constructed property or not interested to construct at once. Moreover, these tools will never help to negotiate the prices and find the situations, features and prices. </w:t>
       </w:r>
     </w:p>
@@ -1941,6 +3319,7 @@
           <w:noProof/>
           <w:color w:val="0E101A"/>
         </w:rPr>
+        <w:lastRenderedPageBreak/>
         <w:drawing>
           <wp:inline distT="0" distB="0" distL="0" distR="0" wp14:anchorId="30813CF6" wp14:editId="0A00411E">
             <wp:extent cx="4037682" cy="2470870"/>
@@ -2033,7 +3412,6 @@
           <w:rFonts w:cs="Times"/>
           <w:color w:val="000000"/>
         </w:rPr>
-        <w:lastRenderedPageBreak/>
         <w:t>Mumbai, Kolkata, Chennai, &amp; Jaipur was rapidly developing on real estate. Mumbai, Kolkata, Chennai are coastal areas and most developed crowdsourced areas as well. So that factors have influencing real estate development. The Prime minister has announced a high-speed railway and Delhi to Mumbai express highway connecting through Jaipur. These factors have influenced real estate to grow in Jaipur. [</w:t>
       </w:r>
       <w:hyperlink w:anchor="_7.b._Which_City/State" w:history="1">
@@ -2259,6 +3637,7 @@
         <w:pStyle w:val="Heading3"/>
       </w:pPr>
       <w:r>
+        <w:lastRenderedPageBreak/>
         <w:t>2.3.4 Did who posted will influence the price</w:t>
       </w:r>
     </w:p>
@@ -2376,15 +3755,7 @@
           <w:rFonts w:cs="Times"/>
           <w:color w:val="000000"/>
         </w:rPr>
-        <w:t xml:space="preserve">Considering the data, the Owner has posted more amount than the dealer or builder. On contradictory Owner has posted more SQFT than the builder or dealer. This concludes that the </w:t>
-      </w:r>
-      <w:r>
-        <w:rPr>
-          <w:rFonts w:cs="Times"/>
-          <w:color w:val="000000"/>
-        </w:rPr>
-        <w:lastRenderedPageBreak/>
-        <w:t>Owner owns more land and sells, coming to dealer/builder, dividing the land, building more houses, and selling at the profit margin.</w:t>
+        <w:t>Considering the data, the Owner has posted more amount than the dealer or builder. On contradictory Owner has posted more SQFT than the builder or dealer. This concludes that the Owner owns more land and sells, coming to dealer/builder, dividing the land, building more houses, and selling at the profit margin.</w:t>
       </w:r>
       <w:r>
         <w:rPr>
@@ -3190,6 +4561,7 @@
           <w:noProof/>
           <w:color w:val="000000"/>
         </w:rPr>
+        <w:lastRenderedPageBreak/>
         <w:drawing>
           <wp:inline distT="0" distB="0" distL="0" distR="0" wp14:anchorId="57261672" wp14:editId="60698014">
             <wp:extent cx="2057400" cy="1739900"/>
@@ -3347,7 +4719,6 @@
         <w:rPr>
           <w:lang w:eastAsia="en-GB"/>
         </w:rPr>
-        <w:lastRenderedPageBreak/>
         <w:t>Ref: Please refer appendices (1)</w:t>
       </w:r>
     </w:p>
@@ -3526,7 +4897,14 @@
         <w:rPr>
           <w:rFonts w:cs="Times"/>
         </w:rPr>
-        <w:t>The predictive model can be developed by using data mining techniques. Data mining techniques are helpful to understand feature importance and analyzing the data. It is crucial for investigating rightful machine learning and neural networks techniques is vital for better predictions. There are several machine learning and hyper-parameters are available. Each has its unique possibilities to predict even in complex data patterns. It is very crucial for finding the correct technique and parameters for a better solution. Even in high scaling of traffic should be able to predict concisely. In machine learning and neural networks, there are several papers, articles and journals are published. The main aim of this thesis was careful to understand the algorithm and correctly fit in the problem.</w:t>
+        <w:t xml:space="preserve">The predictive model can be developed by using data mining techniques. Data mining techniques are helpful to understand feature importance and analyzing the data. It is crucial for investigating rightful machine learning and neural networks techniques is vital for better predictions. There are several machine learning and hyper-parameters are available. Each has its unique possibilities to </w:t>
+      </w:r>
+      <w:r>
+        <w:rPr>
+          <w:rFonts w:cs="Times"/>
+        </w:rPr>
+        <w:lastRenderedPageBreak/>
+        <w:t>predict even in complex data patterns. It is very crucial for finding the correct technique and parameters for a better solution. Even in high scaling of traffic should be able to predict concisely. In machine learning and neural networks, there are several papers, articles and journals are published. The main aim of this thesis was careful to understand the algorithm and correctly fit in the problem.</w:t>
       </w:r>
     </w:p>
     <w:p>
@@ -3736,7 +5114,6 @@
           <w:color w:val="000000"/>
           <w:lang w:eastAsia="en-US"/>
         </w:rPr>
-        <w:lastRenderedPageBreak/>
         <w:t xml:space="preserve">c = </w:t>
       </w:r>
       <w:r>
@@ -4903,7 +6280,6 @@
           <w:color w:val="000000"/>
           <w:lang w:eastAsia="en-US"/>
         </w:rPr>
-        <w:lastRenderedPageBreak/>
         <w:t>Justification of use</w:t>
       </w:r>
     </w:p>
@@ -5270,6 +6646,7 @@
           <w:color w:val="000000"/>
           <w:lang w:eastAsia="en-US"/>
         </w:rPr>
+        <w:lastRenderedPageBreak/>
         <w:drawing>
           <wp:inline distT="0" distB="0" distL="0" distR="0" wp14:anchorId="76F5FB69" wp14:editId="596FFA36">
             <wp:extent cx="6120130" cy="2289175"/>
@@ -5490,7 +6867,6 @@
           <w:color w:val="000000"/>
           <w:lang w:eastAsia="en-US"/>
         </w:rPr>
-        <w:lastRenderedPageBreak/>
         <w:drawing>
           <wp:inline distT="0" distB="0" distL="0" distR="0" wp14:anchorId="60F2CCC8" wp14:editId="6FCC878A">
             <wp:extent cx="4026665" cy="2151203"/>
@@ -5790,6 +7166,7 @@
           <w:position w:val="-7"/>
           <w:lang w:eastAsia="en-US"/>
         </w:rPr>
+        <w:lastRenderedPageBreak/>
         <w:drawing>
           <wp:inline distT="0" distB="0" distL="0" distR="0" wp14:anchorId="490AABAC" wp14:editId="565CCAAA">
             <wp:extent cx="99060" cy="99060"/>
@@ -6039,7 +7416,7 @@
           <w:noProof/>
         </w:rPr>
         <w:pict w14:anchorId="3BC81D96">
-          <v:shape id="Picture 26" o:spid="_x0000_i1025" type="#_x0000_t75" alt="" style="width:5.1pt;height:5.1pt;visibility:visible;mso-wrap-style:square;mso-width-percent:0;mso-height-percent:0;mso-width-percent:0;mso-height-percent:0">
+          <v:shape id="Picture 26" o:spid="_x0000_i1025" type="#_x0000_t75" alt="" style="width:4.9pt;height:4.9pt;visibility:visible;mso-wrap-style:square;mso-width-percent:0;mso-height-percent:0;mso-width-percent:0;mso-height-percent:0">
             <v:imagedata r:id="rId38" o:title=""/>
           </v:shape>
         </w:pict>
@@ -6305,7 +7682,6 @@
           <w:color w:val="000000"/>
           <w:lang w:eastAsia="en-US"/>
         </w:rPr>
-        <w:lastRenderedPageBreak/>
         <w:t>Using the above technique, Random Forest was created by "TinKam Ho in 1995". Random forest was the ensemble technique of the Decision tree. Here random forest multiplies random subsets of features and increases features like tree branches. It will increase predictions. This regressor will also help find each feature importance. </w:t>
       </w:r>
     </w:p>
@@ -7092,7 +8468,6 @@
         <w:pStyle w:val="Heading3"/>
       </w:pPr>
       <w:r>
-        <w:lastRenderedPageBreak/>
         <w:t>3.2.6 Gradient Boosting Regressor</w:t>
       </w:r>
     </w:p>
@@ -7536,6 +8911,7 @@
           <w:noProof/>
           <w:lang w:eastAsia="en-US"/>
         </w:rPr>
+        <w:lastRenderedPageBreak/>
         <w:drawing>
           <wp:inline distT="0" distB="0" distL="0" distR="0" wp14:anchorId="21A73371" wp14:editId="54601225">
             <wp:extent cx="99060" cy="127000"/>
@@ -8847,7 +10223,7 @@
         <v:path o:extrusionok="f" gradientshapeok="t" o:connecttype="rect"/>
         <o:lock v:ext="edit" aspectratio="t"/>
       </v:shapetype>
-      <v:shape id="_x0000_i1043" type="#_x0000_t75" style="width:5.1pt;height:5.1pt;visibility:visible;mso-wrap-style:square" o:bullet="t">
+      <v:shape id="_x0000_i1075" type="#_x0000_t75" style="width:5.3pt;height:5.3pt;visibility:visible;mso-wrap-style:square" o:bullet="t">
         <v:imagedata r:id="rId1" o:title=""/>
       </v:shape>
     </w:pict>
@@ -8907,6 +10283,119 @@
     </w:lvl>
   </w:abstractNum>
   <w:abstractNum w:abstractNumId="1" w15:restartNumberingAfterBreak="0">
+    <w:nsid w:val="01041C55"/>
+    <w:multiLevelType w:val="hybridMultilevel"/>
+    <w:tmpl w:val="A342A6B2"/>
+    <w:lvl w:ilvl="0" w:tplc="08090001">
+      <w:start w:val="1"/>
+      <w:numFmt w:val="bullet"/>
+      <w:lvlText w:val=""/>
+      <w:lvlJc w:val="left"/>
+      <w:pPr>
+        <w:ind w:left="780" w:hanging="360"/>
+      </w:pPr>
+      <w:rPr>
+        <w:rFonts w:ascii="Symbol" w:hAnsi="Symbol" w:hint="default"/>
+      </w:rPr>
+    </w:lvl>
+    <w:lvl w:ilvl="1" w:tplc="08090003" w:tentative="1">
+      <w:start w:val="1"/>
+      <w:numFmt w:val="bullet"/>
+      <w:lvlText w:val="o"/>
+      <w:lvlJc w:val="left"/>
+      <w:pPr>
+        <w:ind w:left="1500" w:hanging="360"/>
+      </w:pPr>
+      <w:rPr>
+        <w:rFonts w:ascii="Courier New" w:hAnsi="Courier New" w:cs="Courier New" w:hint="default"/>
+      </w:rPr>
+    </w:lvl>
+    <w:lvl w:ilvl="2" w:tplc="08090005" w:tentative="1">
+      <w:start w:val="1"/>
+      <w:numFmt w:val="bullet"/>
+      <w:lvlText w:val=""/>
+      <w:lvlJc w:val="left"/>
+      <w:pPr>
+        <w:ind w:left="2220" w:hanging="360"/>
+      </w:pPr>
+      <w:rPr>
+        <w:rFonts w:ascii="Wingdings" w:hAnsi="Wingdings" w:hint="default"/>
+      </w:rPr>
+    </w:lvl>
+    <w:lvl w:ilvl="3" w:tplc="08090001" w:tentative="1">
+      <w:start w:val="1"/>
+      <w:numFmt w:val="bullet"/>
+      <w:lvlText w:val=""/>
+      <w:lvlJc w:val="left"/>
+      <w:pPr>
+        <w:ind w:left="2940" w:hanging="360"/>
+      </w:pPr>
+      <w:rPr>
+        <w:rFonts w:ascii="Symbol" w:hAnsi="Symbol" w:hint="default"/>
+      </w:rPr>
+    </w:lvl>
+    <w:lvl w:ilvl="4" w:tplc="08090003" w:tentative="1">
+      <w:start w:val="1"/>
+      <w:numFmt w:val="bullet"/>
+      <w:lvlText w:val="o"/>
+      <w:lvlJc w:val="left"/>
+      <w:pPr>
+        <w:ind w:left="3660" w:hanging="360"/>
+      </w:pPr>
+      <w:rPr>
+        <w:rFonts w:ascii="Courier New" w:hAnsi="Courier New" w:cs="Courier New" w:hint="default"/>
+      </w:rPr>
+    </w:lvl>
+    <w:lvl w:ilvl="5" w:tplc="08090005" w:tentative="1">
+      <w:start w:val="1"/>
+      <w:numFmt w:val="bullet"/>
+      <w:lvlText w:val=""/>
+      <w:lvlJc w:val="left"/>
+      <w:pPr>
+        <w:ind w:left="4380" w:hanging="360"/>
+      </w:pPr>
+      <w:rPr>
+        <w:rFonts w:ascii="Wingdings" w:hAnsi="Wingdings" w:hint="default"/>
+      </w:rPr>
+    </w:lvl>
+    <w:lvl w:ilvl="6" w:tplc="08090001" w:tentative="1">
+      <w:start w:val="1"/>
+      <w:numFmt w:val="bullet"/>
+      <w:lvlText w:val=""/>
+      <w:lvlJc w:val="left"/>
+      <w:pPr>
+        <w:ind w:left="5100" w:hanging="360"/>
+      </w:pPr>
+      <w:rPr>
+        <w:rFonts w:ascii="Symbol" w:hAnsi="Symbol" w:hint="default"/>
+      </w:rPr>
+    </w:lvl>
+    <w:lvl w:ilvl="7" w:tplc="08090003" w:tentative="1">
+      <w:start w:val="1"/>
+      <w:numFmt w:val="bullet"/>
+      <w:lvlText w:val="o"/>
+      <w:lvlJc w:val="left"/>
+      <w:pPr>
+        <w:ind w:left="5820" w:hanging="360"/>
+      </w:pPr>
+      <w:rPr>
+        <w:rFonts w:ascii="Courier New" w:hAnsi="Courier New" w:cs="Courier New" w:hint="default"/>
+      </w:rPr>
+    </w:lvl>
+    <w:lvl w:ilvl="8" w:tplc="08090005" w:tentative="1">
+      <w:start w:val="1"/>
+      <w:numFmt w:val="bullet"/>
+      <w:lvlText w:val=""/>
+      <w:lvlJc w:val="left"/>
+      <w:pPr>
+        <w:ind w:left="6540" w:hanging="360"/>
+      </w:pPr>
+      <w:rPr>
+        <w:rFonts w:ascii="Wingdings" w:hAnsi="Wingdings" w:hint="default"/>
+      </w:rPr>
+    </w:lvl>
+  </w:abstractNum>
+  <w:abstractNum w:abstractNumId="2" w15:restartNumberingAfterBreak="0">
     <w:nsid w:val="01F554EA"/>
     <w:multiLevelType w:val="hybridMultilevel"/>
     <w:tmpl w:val="DF0AFE9E"/>
@@ -9019,7 +10508,120 @@
       </w:rPr>
     </w:lvl>
   </w:abstractNum>
-  <w:abstractNum w:abstractNumId="2" w15:restartNumberingAfterBreak="0">
+  <w:abstractNum w:abstractNumId="3" w15:restartNumberingAfterBreak="0">
+    <w:nsid w:val="069D71E7"/>
+    <w:multiLevelType w:val="hybridMultilevel"/>
+    <w:tmpl w:val="FBEA0556"/>
+    <w:lvl w:ilvl="0" w:tplc="3E2EFD7A">
+      <w:start w:val="1"/>
+      <w:numFmt w:val="bullet"/>
+      <w:lvlText w:val="-"/>
+      <w:lvlJc w:val="left"/>
+      <w:pPr>
+        <w:ind w:left="720" w:hanging="360"/>
+      </w:pPr>
+      <w:rPr>
+        <w:rFonts w:ascii="Times New Roman" w:eastAsia="Times New Roman" w:hAnsi="Times New Roman" w:cs="Times New Roman" w:hint="default"/>
+      </w:rPr>
+    </w:lvl>
+    <w:lvl w:ilvl="1" w:tplc="08090003" w:tentative="1">
+      <w:start w:val="1"/>
+      <w:numFmt w:val="bullet"/>
+      <w:lvlText w:val="o"/>
+      <w:lvlJc w:val="left"/>
+      <w:pPr>
+        <w:ind w:left="1440" w:hanging="360"/>
+      </w:pPr>
+      <w:rPr>
+        <w:rFonts w:ascii="Courier New" w:hAnsi="Courier New" w:cs="Courier New" w:hint="default"/>
+      </w:rPr>
+    </w:lvl>
+    <w:lvl w:ilvl="2" w:tplc="08090005" w:tentative="1">
+      <w:start w:val="1"/>
+      <w:numFmt w:val="bullet"/>
+      <w:lvlText w:val=""/>
+      <w:lvlJc w:val="left"/>
+      <w:pPr>
+        <w:ind w:left="2160" w:hanging="360"/>
+      </w:pPr>
+      <w:rPr>
+        <w:rFonts w:ascii="Wingdings" w:hAnsi="Wingdings" w:hint="default"/>
+      </w:rPr>
+    </w:lvl>
+    <w:lvl w:ilvl="3" w:tplc="08090001" w:tentative="1">
+      <w:start w:val="1"/>
+      <w:numFmt w:val="bullet"/>
+      <w:lvlText w:val=""/>
+      <w:lvlJc w:val="left"/>
+      <w:pPr>
+        <w:ind w:left="2880" w:hanging="360"/>
+      </w:pPr>
+      <w:rPr>
+        <w:rFonts w:ascii="Symbol" w:hAnsi="Symbol" w:hint="default"/>
+      </w:rPr>
+    </w:lvl>
+    <w:lvl w:ilvl="4" w:tplc="08090003" w:tentative="1">
+      <w:start w:val="1"/>
+      <w:numFmt w:val="bullet"/>
+      <w:lvlText w:val="o"/>
+      <w:lvlJc w:val="left"/>
+      <w:pPr>
+        <w:ind w:left="3600" w:hanging="360"/>
+      </w:pPr>
+      <w:rPr>
+        <w:rFonts w:ascii="Courier New" w:hAnsi="Courier New" w:cs="Courier New" w:hint="default"/>
+      </w:rPr>
+    </w:lvl>
+    <w:lvl w:ilvl="5" w:tplc="08090005" w:tentative="1">
+      <w:start w:val="1"/>
+      <w:numFmt w:val="bullet"/>
+      <w:lvlText w:val=""/>
+      <w:lvlJc w:val="left"/>
+      <w:pPr>
+        <w:ind w:left="4320" w:hanging="360"/>
+      </w:pPr>
+      <w:rPr>
+        <w:rFonts w:ascii="Wingdings" w:hAnsi="Wingdings" w:hint="default"/>
+      </w:rPr>
+    </w:lvl>
+    <w:lvl w:ilvl="6" w:tplc="08090001" w:tentative="1">
+      <w:start w:val="1"/>
+      <w:numFmt w:val="bullet"/>
+      <w:lvlText w:val=""/>
+      <w:lvlJc w:val="left"/>
+      <w:pPr>
+        <w:ind w:left="5040" w:hanging="360"/>
+      </w:pPr>
+      <w:rPr>
+        <w:rFonts w:ascii="Symbol" w:hAnsi="Symbol" w:hint="default"/>
+      </w:rPr>
+    </w:lvl>
+    <w:lvl w:ilvl="7" w:tplc="08090003" w:tentative="1">
+      <w:start w:val="1"/>
+      <w:numFmt w:val="bullet"/>
+      <w:lvlText w:val="o"/>
+      <w:lvlJc w:val="left"/>
+      <w:pPr>
+        <w:ind w:left="5760" w:hanging="360"/>
+      </w:pPr>
+      <w:rPr>
+        <w:rFonts w:ascii="Courier New" w:hAnsi="Courier New" w:cs="Courier New" w:hint="default"/>
+      </w:rPr>
+    </w:lvl>
+    <w:lvl w:ilvl="8" w:tplc="08090005" w:tentative="1">
+      <w:start w:val="1"/>
+      <w:numFmt w:val="bullet"/>
+      <w:lvlText w:val=""/>
+      <w:lvlJc w:val="left"/>
+      <w:pPr>
+        <w:ind w:left="6480" w:hanging="360"/>
+      </w:pPr>
+      <w:rPr>
+        <w:rFonts w:ascii="Wingdings" w:hAnsi="Wingdings" w:hint="default"/>
+      </w:rPr>
+    </w:lvl>
+  </w:abstractNum>
+  <w:abstractNum w:abstractNumId="4" w15:restartNumberingAfterBreak="0">
     <w:nsid w:val="0F7A7557"/>
     <w:multiLevelType w:val="hybridMultilevel"/>
     <w:tmpl w:val="BECE5A24"/>
@@ -9132,7 +10734,120 @@
       </w:rPr>
     </w:lvl>
   </w:abstractNum>
-  <w:abstractNum w:abstractNumId="3" w15:restartNumberingAfterBreak="0">
+  <w:abstractNum w:abstractNumId="5" w15:restartNumberingAfterBreak="0">
+    <w:nsid w:val="20AF03D5"/>
+    <w:multiLevelType w:val="hybridMultilevel"/>
+    <w:tmpl w:val="7660B81E"/>
+    <w:lvl w:ilvl="0" w:tplc="08090001">
+      <w:start w:val="1"/>
+      <w:numFmt w:val="bullet"/>
+      <w:lvlText w:val=""/>
+      <w:lvlJc w:val="left"/>
+      <w:pPr>
+        <w:ind w:left="720" w:hanging="360"/>
+      </w:pPr>
+      <w:rPr>
+        <w:rFonts w:ascii="Symbol" w:hAnsi="Symbol" w:hint="default"/>
+      </w:rPr>
+    </w:lvl>
+    <w:lvl w:ilvl="1" w:tplc="08090003" w:tentative="1">
+      <w:start w:val="1"/>
+      <w:numFmt w:val="bullet"/>
+      <w:lvlText w:val="o"/>
+      <w:lvlJc w:val="left"/>
+      <w:pPr>
+        <w:ind w:left="1440" w:hanging="360"/>
+      </w:pPr>
+      <w:rPr>
+        <w:rFonts w:ascii="Courier New" w:hAnsi="Courier New" w:cs="Courier New" w:hint="default"/>
+      </w:rPr>
+    </w:lvl>
+    <w:lvl w:ilvl="2" w:tplc="08090005" w:tentative="1">
+      <w:start w:val="1"/>
+      <w:numFmt w:val="bullet"/>
+      <w:lvlText w:val=""/>
+      <w:lvlJc w:val="left"/>
+      <w:pPr>
+        <w:ind w:left="2160" w:hanging="360"/>
+      </w:pPr>
+      <w:rPr>
+        <w:rFonts w:ascii="Wingdings" w:hAnsi="Wingdings" w:hint="default"/>
+      </w:rPr>
+    </w:lvl>
+    <w:lvl w:ilvl="3" w:tplc="08090001" w:tentative="1">
+      <w:start w:val="1"/>
+      <w:numFmt w:val="bullet"/>
+      <w:lvlText w:val=""/>
+      <w:lvlJc w:val="left"/>
+      <w:pPr>
+        <w:ind w:left="2880" w:hanging="360"/>
+      </w:pPr>
+      <w:rPr>
+        <w:rFonts w:ascii="Symbol" w:hAnsi="Symbol" w:hint="default"/>
+      </w:rPr>
+    </w:lvl>
+    <w:lvl w:ilvl="4" w:tplc="08090003" w:tentative="1">
+      <w:start w:val="1"/>
+      <w:numFmt w:val="bullet"/>
+      <w:lvlText w:val="o"/>
+      <w:lvlJc w:val="left"/>
+      <w:pPr>
+        <w:ind w:left="3600" w:hanging="360"/>
+      </w:pPr>
+      <w:rPr>
+        <w:rFonts w:ascii="Courier New" w:hAnsi="Courier New" w:cs="Courier New" w:hint="default"/>
+      </w:rPr>
+    </w:lvl>
+    <w:lvl w:ilvl="5" w:tplc="08090005" w:tentative="1">
+      <w:start w:val="1"/>
+      <w:numFmt w:val="bullet"/>
+      <w:lvlText w:val=""/>
+      <w:lvlJc w:val="left"/>
+      <w:pPr>
+        <w:ind w:left="4320" w:hanging="360"/>
+      </w:pPr>
+      <w:rPr>
+        <w:rFonts w:ascii="Wingdings" w:hAnsi="Wingdings" w:hint="default"/>
+      </w:rPr>
+    </w:lvl>
+    <w:lvl w:ilvl="6" w:tplc="08090001" w:tentative="1">
+      <w:start w:val="1"/>
+      <w:numFmt w:val="bullet"/>
+      <w:lvlText w:val=""/>
+      <w:lvlJc w:val="left"/>
+      <w:pPr>
+        <w:ind w:left="5040" w:hanging="360"/>
+      </w:pPr>
+      <w:rPr>
+        <w:rFonts w:ascii="Symbol" w:hAnsi="Symbol" w:hint="default"/>
+      </w:rPr>
+    </w:lvl>
+    <w:lvl w:ilvl="7" w:tplc="08090003" w:tentative="1">
+      <w:start w:val="1"/>
+      <w:numFmt w:val="bullet"/>
+      <w:lvlText w:val="o"/>
+      <w:lvlJc w:val="left"/>
+      <w:pPr>
+        <w:ind w:left="5760" w:hanging="360"/>
+      </w:pPr>
+      <w:rPr>
+        <w:rFonts w:ascii="Courier New" w:hAnsi="Courier New" w:cs="Courier New" w:hint="default"/>
+      </w:rPr>
+    </w:lvl>
+    <w:lvl w:ilvl="8" w:tplc="08090005" w:tentative="1">
+      <w:start w:val="1"/>
+      <w:numFmt w:val="bullet"/>
+      <w:lvlText w:val=""/>
+      <w:lvlJc w:val="left"/>
+      <w:pPr>
+        <w:ind w:left="6480" w:hanging="360"/>
+      </w:pPr>
+      <w:rPr>
+        <w:rFonts w:ascii="Wingdings" w:hAnsi="Wingdings" w:hint="default"/>
+      </w:rPr>
+    </w:lvl>
+  </w:abstractNum>
+  <w:abstractNum w:abstractNumId="6" w15:restartNumberingAfterBreak="0">
     <w:nsid w:val="28395F35"/>
     <w:multiLevelType w:val="multilevel"/>
     <w:tmpl w:val="6DF022A0"/>
@@ -9245,7 +10960,120 @@
       </w:rPr>
     </w:lvl>
   </w:abstractNum>
-  <w:abstractNum w:abstractNumId="4" w15:restartNumberingAfterBreak="0">
+  <w:abstractNum w:abstractNumId="7" w15:restartNumberingAfterBreak="0">
+    <w:nsid w:val="35BA694B"/>
+    <w:multiLevelType w:val="hybridMultilevel"/>
+    <w:tmpl w:val="092C2F10"/>
+    <w:lvl w:ilvl="0" w:tplc="08090001">
+      <w:start w:val="1"/>
+      <w:numFmt w:val="bullet"/>
+      <w:lvlText w:val=""/>
+      <w:lvlJc w:val="left"/>
+      <w:pPr>
+        <w:ind w:left="780" w:hanging="360"/>
+      </w:pPr>
+      <w:rPr>
+        <w:rFonts w:ascii="Symbol" w:hAnsi="Symbol" w:hint="default"/>
+      </w:rPr>
+    </w:lvl>
+    <w:lvl w:ilvl="1" w:tplc="08090003" w:tentative="1">
+      <w:start w:val="1"/>
+      <w:numFmt w:val="bullet"/>
+      <w:lvlText w:val="o"/>
+      <w:lvlJc w:val="left"/>
+      <w:pPr>
+        <w:ind w:left="1440" w:hanging="360"/>
+      </w:pPr>
+      <w:rPr>
+        <w:rFonts w:ascii="Courier New" w:hAnsi="Courier New" w:cs="Courier New" w:hint="default"/>
+      </w:rPr>
+    </w:lvl>
+    <w:lvl w:ilvl="2" w:tplc="08090005" w:tentative="1">
+      <w:start w:val="1"/>
+      <w:numFmt w:val="bullet"/>
+      <w:lvlText w:val=""/>
+      <w:lvlJc w:val="left"/>
+      <w:pPr>
+        <w:ind w:left="2160" w:hanging="360"/>
+      </w:pPr>
+      <w:rPr>
+        <w:rFonts w:ascii="Wingdings" w:hAnsi="Wingdings" w:hint="default"/>
+      </w:rPr>
+    </w:lvl>
+    <w:lvl w:ilvl="3" w:tplc="08090001" w:tentative="1">
+      <w:start w:val="1"/>
+      <w:numFmt w:val="bullet"/>
+      <w:lvlText w:val=""/>
+      <w:lvlJc w:val="left"/>
+      <w:pPr>
+        <w:ind w:left="2880" w:hanging="360"/>
+      </w:pPr>
+      <w:rPr>
+        <w:rFonts w:ascii="Symbol" w:hAnsi="Symbol" w:hint="default"/>
+      </w:rPr>
+    </w:lvl>
+    <w:lvl w:ilvl="4" w:tplc="08090003" w:tentative="1">
+      <w:start w:val="1"/>
+      <w:numFmt w:val="bullet"/>
+      <w:lvlText w:val="o"/>
+      <w:lvlJc w:val="left"/>
+      <w:pPr>
+        <w:ind w:left="3600" w:hanging="360"/>
+      </w:pPr>
+      <w:rPr>
+        <w:rFonts w:ascii="Courier New" w:hAnsi="Courier New" w:cs="Courier New" w:hint="default"/>
+      </w:rPr>
+    </w:lvl>
+    <w:lvl w:ilvl="5" w:tplc="08090005" w:tentative="1">
+      <w:start w:val="1"/>
+      <w:numFmt w:val="bullet"/>
+      <w:lvlText w:val=""/>
+      <w:lvlJc w:val="left"/>
+      <w:pPr>
+        <w:ind w:left="4320" w:hanging="360"/>
+      </w:pPr>
+      <w:rPr>
+        <w:rFonts w:ascii="Wingdings" w:hAnsi="Wingdings" w:hint="default"/>
+      </w:rPr>
+    </w:lvl>
+    <w:lvl w:ilvl="6" w:tplc="08090001" w:tentative="1">
+      <w:start w:val="1"/>
+      <w:numFmt w:val="bullet"/>
+      <w:lvlText w:val=""/>
+      <w:lvlJc w:val="left"/>
+      <w:pPr>
+        <w:ind w:left="5040" w:hanging="360"/>
+      </w:pPr>
+      <w:rPr>
+        <w:rFonts w:ascii="Symbol" w:hAnsi="Symbol" w:hint="default"/>
+      </w:rPr>
+    </w:lvl>
+    <w:lvl w:ilvl="7" w:tplc="08090003" w:tentative="1">
+      <w:start w:val="1"/>
+      <w:numFmt w:val="bullet"/>
+      <w:lvlText w:val="o"/>
+      <w:lvlJc w:val="left"/>
+      <w:pPr>
+        <w:ind w:left="5760" w:hanging="360"/>
+      </w:pPr>
+      <w:rPr>
+        <w:rFonts w:ascii="Courier New" w:hAnsi="Courier New" w:cs="Courier New" w:hint="default"/>
+      </w:rPr>
+    </w:lvl>
+    <w:lvl w:ilvl="8" w:tplc="08090005" w:tentative="1">
+      <w:start w:val="1"/>
+      <w:numFmt w:val="bullet"/>
+      <w:lvlText w:val=""/>
+      <w:lvlJc w:val="left"/>
+      <w:pPr>
+        <w:ind w:left="6480" w:hanging="360"/>
+      </w:pPr>
+      <w:rPr>
+        <w:rFonts w:ascii="Wingdings" w:hAnsi="Wingdings" w:hint="default"/>
+      </w:rPr>
+    </w:lvl>
+  </w:abstractNum>
+  <w:abstractNum w:abstractNumId="8" w15:restartNumberingAfterBreak="0">
     <w:nsid w:val="47FD7EA8"/>
     <w:multiLevelType w:val="hybridMultilevel"/>
     <w:tmpl w:val="E5B4C198"/>
@@ -9334,7 +11162,644 @@
       </w:pPr>
     </w:lvl>
   </w:abstractNum>
-  <w:abstractNum w:abstractNumId="5" w15:restartNumberingAfterBreak="0">
+  <w:abstractNum w:abstractNumId="9" w15:restartNumberingAfterBreak="0">
+    <w:nsid w:val="4CBB6A38"/>
+    <w:multiLevelType w:val="multilevel"/>
+    <w:tmpl w:val="83969944"/>
+    <w:lvl w:ilvl="0">
+      <w:start w:val="1"/>
+      <w:numFmt w:val="bullet"/>
+      <w:lvlText w:val=""/>
+      <w:lvlJc w:val="left"/>
+      <w:pPr>
+        <w:tabs>
+          <w:tab w:val="num" w:pos="0"/>
+        </w:tabs>
+        <w:ind w:left="0" w:hanging="360"/>
+      </w:pPr>
+      <w:rPr>
+        <w:rFonts w:ascii="Symbol" w:hAnsi="Symbol" w:hint="default"/>
+        <w:sz w:val="20"/>
+      </w:rPr>
+    </w:lvl>
+    <w:lvl w:ilvl="1" w:tentative="1">
+      <w:start w:val="1"/>
+      <w:numFmt w:val="bullet"/>
+      <w:lvlText w:val=""/>
+      <w:lvlJc w:val="left"/>
+      <w:pPr>
+        <w:tabs>
+          <w:tab w:val="num" w:pos="720"/>
+        </w:tabs>
+        <w:ind w:left="720" w:hanging="360"/>
+      </w:pPr>
+      <w:rPr>
+        <w:rFonts w:ascii="Symbol" w:hAnsi="Symbol" w:hint="default"/>
+        <w:sz w:val="20"/>
+      </w:rPr>
+    </w:lvl>
+    <w:lvl w:ilvl="2" w:tentative="1">
+      <w:start w:val="1"/>
+      <w:numFmt w:val="bullet"/>
+      <w:lvlText w:val=""/>
+      <w:lvlJc w:val="left"/>
+      <w:pPr>
+        <w:tabs>
+          <w:tab w:val="num" w:pos="1440"/>
+        </w:tabs>
+        <w:ind w:left="1440" w:hanging="360"/>
+      </w:pPr>
+      <w:rPr>
+        <w:rFonts w:ascii="Symbol" w:hAnsi="Symbol" w:hint="default"/>
+        <w:sz w:val="20"/>
+      </w:rPr>
+    </w:lvl>
+    <w:lvl w:ilvl="3" w:tentative="1">
+      <w:start w:val="1"/>
+      <w:numFmt w:val="bullet"/>
+      <w:lvlText w:val=""/>
+      <w:lvlJc w:val="left"/>
+      <w:pPr>
+        <w:tabs>
+          <w:tab w:val="num" w:pos="2160"/>
+        </w:tabs>
+        <w:ind w:left="2160" w:hanging="360"/>
+      </w:pPr>
+      <w:rPr>
+        <w:rFonts w:ascii="Symbol" w:hAnsi="Symbol" w:hint="default"/>
+        <w:sz w:val="20"/>
+      </w:rPr>
+    </w:lvl>
+    <w:lvl w:ilvl="4" w:tentative="1">
+      <w:start w:val="1"/>
+      <w:numFmt w:val="bullet"/>
+      <w:lvlText w:val=""/>
+      <w:lvlJc w:val="left"/>
+      <w:pPr>
+        <w:tabs>
+          <w:tab w:val="num" w:pos="2880"/>
+        </w:tabs>
+        <w:ind w:left="2880" w:hanging="360"/>
+      </w:pPr>
+      <w:rPr>
+        <w:rFonts w:ascii="Symbol" w:hAnsi="Symbol" w:hint="default"/>
+        <w:sz w:val="20"/>
+      </w:rPr>
+    </w:lvl>
+    <w:lvl w:ilvl="5" w:tentative="1">
+      <w:start w:val="1"/>
+      <w:numFmt w:val="bullet"/>
+      <w:lvlText w:val=""/>
+      <w:lvlJc w:val="left"/>
+      <w:pPr>
+        <w:tabs>
+          <w:tab w:val="num" w:pos="3600"/>
+        </w:tabs>
+        <w:ind w:left="3600" w:hanging="360"/>
+      </w:pPr>
+      <w:rPr>
+        <w:rFonts w:ascii="Symbol" w:hAnsi="Symbol" w:hint="default"/>
+        <w:sz w:val="20"/>
+      </w:rPr>
+    </w:lvl>
+    <w:lvl w:ilvl="6" w:tentative="1">
+      <w:start w:val="1"/>
+      <w:numFmt w:val="bullet"/>
+      <w:lvlText w:val=""/>
+      <w:lvlJc w:val="left"/>
+      <w:pPr>
+        <w:tabs>
+          <w:tab w:val="num" w:pos="4320"/>
+        </w:tabs>
+        <w:ind w:left="4320" w:hanging="360"/>
+      </w:pPr>
+      <w:rPr>
+        <w:rFonts w:ascii="Symbol" w:hAnsi="Symbol" w:hint="default"/>
+        <w:sz w:val="20"/>
+      </w:rPr>
+    </w:lvl>
+    <w:lvl w:ilvl="7" w:tentative="1">
+      <w:start w:val="1"/>
+      <w:numFmt w:val="bullet"/>
+      <w:lvlText w:val=""/>
+      <w:lvlJc w:val="left"/>
+      <w:pPr>
+        <w:tabs>
+          <w:tab w:val="num" w:pos="5040"/>
+        </w:tabs>
+        <w:ind w:left="5040" w:hanging="360"/>
+      </w:pPr>
+      <w:rPr>
+        <w:rFonts w:ascii="Symbol" w:hAnsi="Symbol" w:hint="default"/>
+        <w:sz w:val="20"/>
+      </w:rPr>
+    </w:lvl>
+    <w:lvl w:ilvl="8" w:tentative="1">
+      <w:start w:val="1"/>
+      <w:numFmt w:val="bullet"/>
+      <w:lvlText w:val=""/>
+      <w:lvlJc w:val="left"/>
+      <w:pPr>
+        <w:tabs>
+          <w:tab w:val="num" w:pos="5760"/>
+        </w:tabs>
+        <w:ind w:left="5760" w:hanging="360"/>
+      </w:pPr>
+      <w:rPr>
+        <w:rFonts w:ascii="Symbol" w:hAnsi="Symbol" w:hint="default"/>
+        <w:sz w:val="20"/>
+      </w:rPr>
+    </w:lvl>
+  </w:abstractNum>
+  <w:abstractNum w:abstractNumId="10" w15:restartNumberingAfterBreak="0">
+    <w:nsid w:val="4EDF18D0"/>
+    <w:multiLevelType w:val="hybridMultilevel"/>
+    <w:tmpl w:val="56789062"/>
+    <w:lvl w:ilvl="0" w:tplc="08090001">
+      <w:start w:val="1"/>
+      <w:numFmt w:val="bullet"/>
+      <w:lvlText w:val=""/>
+      <w:lvlJc w:val="left"/>
+      <w:pPr>
+        <w:ind w:left="720" w:hanging="360"/>
+      </w:pPr>
+      <w:rPr>
+        <w:rFonts w:ascii="Symbol" w:hAnsi="Symbol" w:hint="default"/>
+      </w:rPr>
+    </w:lvl>
+    <w:lvl w:ilvl="1" w:tplc="08090003" w:tentative="1">
+      <w:start w:val="1"/>
+      <w:numFmt w:val="bullet"/>
+      <w:lvlText w:val="o"/>
+      <w:lvlJc w:val="left"/>
+      <w:pPr>
+        <w:ind w:left="1440" w:hanging="360"/>
+      </w:pPr>
+      <w:rPr>
+        <w:rFonts w:ascii="Courier New" w:hAnsi="Courier New" w:cs="Courier New" w:hint="default"/>
+      </w:rPr>
+    </w:lvl>
+    <w:lvl w:ilvl="2" w:tplc="08090005" w:tentative="1">
+      <w:start w:val="1"/>
+      <w:numFmt w:val="bullet"/>
+      <w:lvlText w:val=""/>
+      <w:lvlJc w:val="left"/>
+      <w:pPr>
+        <w:ind w:left="2160" w:hanging="360"/>
+      </w:pPr>
+      <w:rPr>
+        <w:rFonts w:ascii="Wingdings" w:hAnsi="Wingdings" w:hint="default"/>
+      </w:rPr>
+    </w:lvl>
+    <w:lvl w:ilvl="3" w:tplc="08090001" w:tentative="1">
+      <w:start w:val="1"/>
+      <w:numFmt w:val="bullet"/>
+      <w:lvlText w:val=""/>
+      <w:lvlJc w:val="left"/>
+      <w:pPr>
+        <w:ind w:left="2880" w:hanging="360"/>
+      </w:pPr>
+      <w:rPr>
+        <w:rFonts w:ascii="Symbol" w:hAnsi="Symbol" w:hint="default"/>
+      </w:rPr>
+    </w:lvl>
+    <w:lvl w:ilvl="4" w:tplc="08090003" w:tentative="1">
+      <w:start w:val="1"/>
+      <w:numFmt w:val="bullet"/>
+      <w:lvlText w:val="o"/>
+      <w:lvlJc w:val="left"/>
+      <w:pPr>
+        <w:ind w:left="3600" w:hanging="360"/>
+      </w:pPr>
+      <w:rPr>
+        <w:rFonts w:ascii="Courier New" w:hAnsi="Courier New" w:cs="Courier New" w:hint="default"/>
+      </w:rPr>
+    </w:lvl>
+    <w:lvl w:ilvl="5" w:tplc="08090005" w:tentative="1">
+      <w:start w:val="1"/>
+      <w:numFmt w:val="bullet"/>
+      <w:lvlText w:val=""/>
+      <w:lvlJc w:val="left"/>
+      <w:pPr>
+        <w:ind w:left="4320" w:hanging="360"/>
+      </w:pPr>
+      <w:rPr>
+        <w:rFonts w:ascii="Wingdings" w:hAnsi="Wingdings" w:hint="default"/>
+      </w:rPr>
+    </w:lvl>
+    <w:lvl w:ilvl="6" w:tplc="08090001" w:tentative="1">
+      <w:start w:val="1"/>
+      <w:numFmt w:val="bullet"/>
+      <w:lvlText w:val=""/>
+      <w:lvlJc w:val="left"/>
+      <w:pPr>
+        <w:ind w:left="5040" w:hanging="360"/>
+      </w:pPr>
+      <w:rPr>
+        <w:rFonts w:ascii="Symbol" w:hAnsi="Symbol" w:hint="default"/>
+      </w:rPr>
+    </w:lvl>
+    <w:lvl w:ilvl="7" w:tplc="08090003" w:tentative="1">
+      <w:start w:val="1"/>
+      <w:numFmt w:val="bullet"/>
+      <w:lvlText w:val="o"/>
+      <w:lvlJc w:val="left"/>
+      <w:pPr>
+        <w:ind w:left="5760" w:hanging="360"/>
+      </w:pPr>
+      <w:rPr>
+        <w:rFonts w:ascii="Courier New" w:hAnsi="Courier New" w:cs="Courier New" w:hint="default"/>
+      </w:rPr>
+    </w:lvl>
+    <w:lvl w:ilvl="8" w:tplc="08090005" w:tentative="1">
+      <w:start w:val="1"/>
+      <w:numFmt w:val="bullet"/>
+      <w:lvlText w:val=""/>
+      <w:lvlJc w:val="left"/>
+      <w:pPr>
+        <w:ind w:left="6480" w:hanging="360"/>
+      </w:pPr>
+      <w:rPr>
+        <w:rFonts w:ascii="Wingdings" w:hAnsi="Wingdings" w:hint="default"/>
+      </w:rPr>
+    </w:lvl>
+  </w:abstractNum>
+  <w:abstractNum w:abstractNumId="11" w15:restartNumberingAfterBreak="0">
+    <w:nsid w:val="5F737E85"/>
+    <w:multiLevelType w:val="hybridMultilevel"/>
+    <w:tmpl w:val="EAB0F854"/>
+    <w:lvl w:ilvl="0" w:tplc="08090001">
+      <w:start w:val="1"/>
+      <w:numFmt w:val="bullet"/>
+      <w:lvlText w:val=""/>
+      <w:lvlJc w:val="left"/>
+      <w:pPr>
+        <w:ind w:left="720" w:hanging="360"/>
+      </w:pPr>
+      <w:rPr>
+        <w:rFonts w:ascii="Symbol" w:hAnsi="Symbol" w:hint="default"/>
+      </w:rPr>
+    </w:lvl>
+    <w:lvl w:ilvl="1" w:tplc="08090003" w:tentative="1">
+      <w:start w:val="1"/>
+      <w:numFmt w:val="bullet"/>
+      <w:lvlText w:val="o"/>
+      <w:lvlJc w:val="left"/>
+      <w:pPr>
+        <w:ind w:left="1440" w:hanging="360"/>
+      </w:pPr>
+      <w:rPr>
+        <w:rFonts w:ascii="Courier New" w:hAnsi="Courier New" w:cs="Courier New" w:hint="default"/>
+      </w:rPr>
+    </w:lvl>
+    <w:lvl w:ilvl="2" w:tplc="08090005" w:tentative="1">
+      <w:start w:val="1"/>
+      <w:numFmt w:val="bullet"/>
+      <w:lvlText w:val=""/>
+      <w:lvlJc w:val="left"/>
+      <w:pPr>
+        <w:ind w:left="2160" w:hanging="360"/>
+      </w:pPr>
+      <w:rPr>
+        <w:rFonts w:ascii="Wingdings" w:hAnsi="Wingdings" w:hint="default"/>
+      </w:rPr>
+    </w:lvl>
+    <w:lvl w:ilvl="3" w:tplc="08090001" w:tentative="1">
+      <w:start w:val="1"/>
+      <w:numFmt w:val="bullet"/>
+      <w:lvlText w:val=""/>
+      <w:lvlJc w:val="left"/>
+      <w:pPr>
+        <w:ind w:left="2880" w:hanging="360"/>
+      </w:pPr>
+      <w:rPr>
+        <w:rFonts w:ascii="Symbol" w:hAnsi="Symbol" w:hint="default"/>
+      </w:rPr>
+    </w:lvl>
+    <w:lvl w:ilvl="4" w:tplc="08090003" w:tentative="1">
+      <w:start w:val="1"/>
+      <w:numFmt w:val="bullet"/>
+      <w:lvlText w:val="o"/>
+      <w:lvlJc w:val="left"/>
+      <w:pPr>
+        <w:ind w:left="3600" w:hanging="360"/>
+      </w:pPr>
+      <w:rPr>
+        <w:rFonts w:ascii="Courier New" w:hAnsi="Courier New" w:cs="Courier New" w:hint="default"/>
+      </w:rPr>
+    </w:lvl>
+    <w:lvl w:ilvl="5" w:tplc="08090005" w:tentative="1">
+      <w:start w:val="1"/>
+      <w:numFmt w:val="bullet"/>
+      <w:lvlText w:val=""/>
+      <w:lvlJc w:val="left"/>
+      <w:pPr>
+        <w:ind w:left="4320" w:hanging="360"/>
+      </w:pPr>
+      <w:rPr>
+        <w:rFonts w:ascii="Wingdings" w:hAnsi="Wingdings" w:hint="default"/>
+      </w:rPr>
+    </w:lvl>
+    <w:lvl w:ilvl="6" w:tplc="08090001" w:tentative="1">
+      <w:start w:val="1"/>
+      <w:numFmt w:val="bullet"/>
+      <w:lvlText w:val=""/>
+      <w:lvlJc w:val="left"/>
+      <w:pPr>
+        <w:ind w:left="5040" w:hanging="360"/>
+      </w:pPr>
+      <w:rPr>
+        <w:rFonts w:ascii="Symbol" w:hAnsi="Symbol" w:hint="default"/>
+      </w:rPr>
+    </w:lvl>
+    <w:lvl w:ilvl="7" w:tplc="08090003" w:tentative="1">
+      <w:start w:val="1"/>
+      <w:numFmt w:val="bullet"/>
+      <w:lvlText w:val="o"/>
+      <w:lvlJc w:val="left"/>
+      <w:pPr>
+        <w:ind w:left="5760" w:hanging="360"/>
+      </w:pPr>
+      <w:rPr>
+        <w:rFonts w:ascii="Courier New" w:hAnsi="Courier New" w:cs="Courier New" w:hint="default"/>
+      </w:rPr>
+    </w:lvl>
+    <w:lvl w:ilvl="8" w:tplc="08090005" w:tentative="1">
+      <w:start w:val="1"/>
+      <w:numFmt w:val="bullet"/>
+      <w:lvlText w:val=""/>
+      <w:lvlJc w:val="left"/>
+      <w:pPr>
+        <w:ind w:left="6480" w:hanging="360"/>
+      </w:pPr>
+      <w:rPr>
+        <w:rFonts w:ascii="Wingdings" w:hAnsi="Wingdings" w:hint="default"/>
+      </w:rPr>
+    </w:lvl>
+  </w:abstractNum>
+  <w:abstractNum w:abstractNumId="12" w15:restartNumberingAfterBreak="0">
+    <w:nsid w:val="6D802485"/>
+    <w:multiLevelType w:val="multilevel"/>
+    <w:tmpl w:val="6458DC0A"/>
+    <w:lvl w:ilvl="0">
+      <w:start w:val="1"/>
+      <w:numFmt w:val="bullet"/>
+      <w:lvlText w:val=""/>
+      <w:lvlJc w:val="left"/>
+      <w:pPr>
+        <w:tabs>
+          <w:tab w:val="num" w:pos="720"/>
+        </w:tabs>
+        <w:ind w:left="720" w:hanging="360"/>
+      </w:pPr>
+      <w:rPr>
+        <w:rFonts w:ascii="Symbol" w:hAnsi="Symbol" w:hint="default"/>
+        <w:sz w:val="20"/>
+      </w:rPr>
+    </w:lvl>
+    <w:lvl w:ilvl="1" w:tentative="1">
+      <w:start w:val="1"/>
+      <w:numFmt w:val="bullet"/>
+      <w:lvlText w:val=""/>
+      <w:lvlJc w:val="left"/>
+      <w:pPr>
+        <w:tabs>
+          <w:tab w:val="num" w:pos="1440"/>
+        </w:tabs>
+        <w:ind w:left="1440" w:hanging="360"/>
+      </w:pPr>
+      <w:rPr>
+        <w:rFonts w:ascii="Symbol" w:hAnsi="Symbol" w:hint="default"/>
+        <w:sz w:val="20"/>
+      </w:rPr>
+    </w:lvl>
+    <w:lvl w:ilvl="2" w:tentative="1">
+      <w:start w:val="1"/>
+      <w:numFmt w:val="bullet"/>
+      <w:lvlText w:val=""/>
+      <w:lvlJc w:val="left"/>
+      <w:pPr>
+        <w:tabs>
+          <w:tab w:val="num" w:pos="2160"/>
+        </w:tabs>
+        <w:ind w:left="2160" w:hanging="360"/>
+      </w:pPr>
+      <w:rPr>
+        <w:rFonts w:ascii="Symbol" w:hAnsi="Symbol" w:hint="default"/>
+        <w:sz w:val="20"/>
+      </w:rPr>
+    </w:lvl>
+    <w:lvl w:ilvl="3" w:tentative="1">
+      <w:start w:val="1"/>
+      <w:numFmt w:val="bullet"/>
+      <w:lvlText w:val=""/>
+      <w:lvlJc w:val="left"/>
+      <w:pPr>
+        <w:tabs>
+          <w:tab w:val="num" w:pos="2880"/>
+        </w:tabs>
+        <w:ind w:left="2880" w:hanging="360"/>
+      </w:pPr>
+      <w:rPr>
+        <w:rFonts w:ascii="Symbol" w:hAnsi="Symbol" w:hint="default"/>
+        <w:sz w:val="20"/>
+      </w:rPr>
+    </w:lvl>
+    <w:lvl w:ilvl="4" w:tentative="1">
+      <w:start w:val="1"/>
+      <w:numFmt w:val="bullet"/>
+      <w:lvlText w:val=""/>
+      <w:lvlJc w:val="left"/>
+      <w:pPr>
+        <w:tabs>
+          <w:tab w:val="num" w:pos="3600"/>
+        </w:tabs>
+        <w:ind w:left="3600" w:hanging="360"/>
+      </w:pPr>
+      <w:rPr>
+        <w:rFonts w:ascii="Symbol" w:hAnsi="Symbol" w:hint="default"/>
+        <w:sz w:val="20"/>
+      </w:rPr>
+    </w:lvl>
+    <w:lvl w:ilvl="5" w:tentative="1">
+      <w:start w:val="1"/>
+      <w:numFmt w:val="bullet"/>
+      <w:lvlText w:val=""/>
+      <w:lvlJc w:val="left"/>
+      <w:pPr>
+        <w:tabs>
+          <w:tab w:val="num" w:pos="4320"/>
+        </w:tabs>
+        <w:ind w:left="4320" w:hanging="360"/>
+      </w:pPr>
+      <w:rPr>
+        <w:rFonts w:ascii="Symbol" w:hAnsi="Symbol" w:hint="default"/>
+        <w:sz w:val="20"/>
+      </w:rPr>
+    </w:lvl>
+    <w:lvl w:ilvl="6" w:tentative="1">
+      <w:start w:val="1"/>
+      <w:numFmt w:val="bullet"/>
+      <w:lvlText w:val=""/>
+      <w:lvlJc w:val="left"/>
+      <w:pPr>
+        <w:tabs>
+          <w:tab w:val="num" w:pos="5040"/>
+        </w:tabs>
+        <w:ind w:left="5040" w:hanging="360"/>
+      </w:pPr>
+      <w:rPr>
+        <w:rFonts w:ascii="Symbol" w:hAnsi="Symbol" w:hint="default"/>
+        <w:sz w:val="20"/>
+      </w:rPr>
+    </w:lvl>
+    <w:lvl w:ilvl="7" w:tentative="1">
+      <w:start w:val="1"/>
+      <w:numFmt w:val="bullet"/>
+      <w:lvlText w:val=""/>
+      <w:lvlJc w:val="left"/>
+      <w:pPr>
+        <w:tabs>
+          <w:tab w:val="num" w:pos="5760"/>
+        </w:tabs>
+        <w:ind w:left="5760" w:hanging="360"/>
+      </w:pPr>
+      <w:rPr>
+        <w:rFonts w:ascii="Symbol" w:hAnsi="Symbol" w:hint="default"/>
+        <w:sz w:val="20"/>
+      </w:rPr>
+    </w:lvl>
+    <w:lvl w:ilvl="8" w:tentative="1">
+      <w:start w:val="1"/>
+      <w:numFmt w:val="bullet"/>
+      <w:lvlText w:val=""/>
+      <w:lvlJc w:val="left"/>
+      <w:pPr>
+        <w:tabs>
+          <w:tab w:val="num" w:pos="6480"/>
+        </w:tabs>
+        <w:ind w:left="6480" w:hanging="360"/>
+      </w:pPr>
+      <w:rPr>
+        <w:rFonts w:ascii="Symbol" w:hAnsi="Symbol" w:hint="default"/>
+        <w:sz w:val="20"/>
+      </w:rPr>
+    </w:lvl>
+  </w:abstractNum>
+  <w:abstractNum w:abstractNumId="13" w15:restartNumberingAfterBreak="0">
+    <w:nsid w:val="6F986019"/>
+    <w:multiLevelType w:val="multilevel"/>
+    <w:tmpl w:val="D9D0BE26"/>
+    <w:lvl w:ilvl="0">
+      <w:start w:val="1"/>
+      <w:numFmt w:val="decimal"/>
+      <w:lvlText w:val="%1"/>
+      <w:lvlJc w:val="left"/>
+      <w:pPr>
+        <w:ind w:left="440" w:hanging="440"/>
+      </w:pPr>
+      <w:rPr>
+        <w:rFonts w:eastAsia="Times New Roman" w:hint="default"/>
+      </w:rPr>
+    </w:lvl>
+    <w:lvl w:ilvl="1">
+      <w:start w:val="4"/>
+      <w:numFmt w:val="decimal"/>
+      <w:lvlText w:val="%1.%2"/>
+      <w:lvlJc w:val="left"/>
+      <w:pPr>
+        <w:ind w:left="440" w:hanging="440"/>
+      </w:pPr>
+      <w:rPr>
+        <w:rFonts w:eastAsia="Times New Roman" w:hint="default"/>
+      </w:rPr>
+    </w:lvl>
+    <w:lvl w:ilvl="2">
+      <w:start w:val="2"/>
+      <w:numFmt w:val="decimal"/>
+      <w:lvlText w:val="%1.%2.%3"/>
+      <w:lvlJc w:val="left"/>
+      <w:pPr>
+        <w:ind w:left="720" w:hanging="720"/>
+      </w:pPr>
+      <w:rPr>
+        <w:rFonts w:eastAsia="Times New Roman" w:hint="default"/>
+      </w:rPr>
+    </w:lvl>
+    <w:lvl w:ilvl="3">
+      <w:start w:val="1"/>
+      <w:numFmt w:val="decimal"/>
+      <w:lvlText w:val="%1.%2.%3.%4"/>
+      <w:lvlJc w:val="left"/>
+      <w:pPr>
+        <w:ind w:left="720" w:hanging="720"/>
+      </w:pPr>
+      <w:rPr>
+        <w:rFonts w:eastAsia="Times New Roman" w:hint="default"/>
+      </w:rPr>
+    </w:lvl>
+    <w:lvl w:ilvl="4">
+      <w:start w:val="1"/>
+      <w:numFmt w:val="decimal"/>
+      <w:lvlText w:val="%1.%2.%3.%4.%5"/>
+      <w:lvlJc w:val="left"/>
+      <w:pPr>
+        <w:ind w:left="1080" w:hanging="1080"/>
+      </w:pPr>
+      <w:rPr>
+        <w:rFonts w:eastAsia="Times New Roman" w:hint="default"/>
+      </w:rPr>
+    </w:lvl>
+    <w:lvl w:ilvl="5">
+      <w:start w:val="1"/>
+      <w:numFmt w:val="decimal"/>
+      <w:lvlText w:val="%1.%2.%3.%4.%5.%6"/>
+      <w:lvlJc w:val="left"/>
+      <w:pPr>
+        <w:ind w:left="1080" w:hanging="1080"/>
+      </w:pPr>
+      <w:rPr>
+        <w:rFonts w:eastAsia="Times New Roman" w:hint="default"/>
+      </w:rPr>
+    </w:lvl>
+    <w:lvl w:ilvl="6">
+      <w:start w:val="1"/>
+      <w:numFmt w:val="decimal"/>
+      <w:lvlText w:val="%1.%2.%3.%4.%5.%6.%7"/>
+      <w:lvlJc w:val="left"/>
+      <w:pPr>
+        <w:ind w:left="1440" w:hanging="1440"/>
+      </w:pPr>
+      <w:rPr>
+        <w:rFonts w:eastAsia="Times New Roman" w:hint="default"/>
+      </w:rPr>
+    </w:lvl>
+    <w:lvl w:ilvl="7">
+      <w:start w:val="1"/>
+      <w:numFmt w:val="decimal"/>
+      <w:lvlText w:val="%1.%2.%3.%4.%5.%6.%7.%8"/>
+      <w:lvlJc w:val="left"/>
+      <w:pPr>
+        <w:ind w:left="1440" w:hanging="1440"/>
+      </w:pPr>
+      <w:rPr>
+        <w:rFonts w:eastAsia="Times New Roman" w:hint="default"/>
+      </w:rPr>
+    </w:lvl>
+    <w:lvl w:ilvl="8">
+      <w:start w:val="1"/>
+      <w:numFmt w:val="decimal"/>
+      <w:lvlText w:val="%1.%2.%3.%4.%5.%6.%7.%8.%9"/>
+      <w:lvlJc w:val="left"/>
+      <w:pPr>
+        <w:ind w:left="1800" w:hanging="1800"/>
+      </w:pPr>
+      <w:rPr>
+        <w:rFonts w:eastAsia="Times New Roman" w:hint="default"/>
+      </w:rPr>
+    </w:lvl>
+  </w:abstractNum>
+  <w:abstractNum w:abstractNumId="14" w15:restartNumberingAfterBreak="0">
     <w:nsid w:val="717563EB"/>
     <w:multiLevelType w:val="hybridMultilevel"/>
     <w:tmpl w:val="12FC9160"/>
@@ -9447,23 +11912,166 @@
       </w:rPr>
     </w:lvl>
   </w:abstractNum>
+  <w:abstractNum w:abstractNumId="15" w15:restartNumberingAfterBreak="0">
+    <w:nsid w:val="723C275B"/>
+    <w:multiLevelType w:val="hybridMultilevel"/>
+    <w:tmpl w:val="7932EDD0"/>
+    <w:lvl w:ilvl="0" w:tplc="08090001">
+      <w:start w:val="1"/>
+      <w:numFmt w:val="bullet"/>
+      <w:lvlText w:val=""/>
+      <w:lvlJc w:val="left"/>
+      <w:pPr>
+        <w:ind w:left="1440" w:hanging="360"/>
+      </w:pPr>
+      <w:rPr>
+        <w:rFonts w:ascii="Symbol" w:hAnsi="Symbol" w:hint="default"/>
+      </w:rPr>
+    </w:lvl>
+    <w:lvl w:ilvl="1" w:tplc="08090003" w:tentative="1">
+      <w:start w:val="1"/>
+      <w:numFmt w:val="bullet"/>
+      <w:lvlText w:val="o"/>
+      <w:lvlJc w:val="left"/>
+      <w:pPr>
+        <w:ind w:left="2160" w:hanging="360"/>
+      </w:pPr>
+      <w:rPr>
+        <w:rFonts w:ascii="Courier New" w:hAnsi="Courier New" w:cs="Courier New" w:hint="default"/>
+      </w:rPr>
+    </w:lvl>
+    <w:lvl w:ilvl="2" w:tplc="08090005" w:tentative="1">
+      <w:start w:val="1"/>
+      <w:numFmt w:val="bullet"/>
+      <w:lvlText w:val=""/>
+      <w:lvlJc w:val="left"/>
+      <w:pPr>
+        <w:ind w:left="2880" w:hanging="360"/>
+      </w:pPr>
+      <w:rPr>
+        <w:rFonts w:ascii="Wingdings" w:hAnsi="Wingdings" w:hint="default"/>
+      </w:rPr>
+    </w:lvl>
+    <w:lvl w:ilvl="3" w:tplc="08090001" w:tentative="1">
+      <w:start w:val="1"/>
+      <w:numFmt w:val="bullet"/>
+      <w:lvlText w:val=""/>
+      <w:lvlJc w:val="left"/>
+      <w:pPr>
+        <w:ind w:left="3600" w:hanging="360"/>
+      </w:pPr>
+      <w:rPr>
+        <w:rFonts w:ascii="Symbol" w:hAnsi="Symbol" w:hint="default"/>
+      </w:rPr>
+    </w:lvl>
+    <w:lvl w:ilvl="4" w:tplc="08090003" w:tentative="1">
+      <w:start w:val="1"/>
+      <w:numFmt w:val="bullet"/>
+      <w:lvlText w:val="o"/>
+      <w:lvlJc w:val="left"/>
+      <w:pPr>
+        <w:ind w:left="4320" w:hanging="360"/>
+      </w:pPr>
+      <w:rPr>
+        <w:rFonts w:ascii="Courier New" w:hAnsi="Courier New" w:cs="Courier New" w:hint="default"/>
+      </w:rPr>
+    </w:lvl>
+    <w:lvl w:ilvl="5" w:tplc="08090005" w:tentative="1">
+      <w:start w:val="1"/>
+      <w:numFmt w:val="bullet"/>
+      <w:lvlText w:val=""/>
+      <w:lvlJc w:val="left"/>
+      <w:pPr>
+        <w:ind w:left="5040" w:hanging="360"/>
+      </w:pPr>
+      <w:rPr>
+        <w:rFonts w:ascii="Wingdings" w:hAnsi="Wingdings" w:hint="default"/>
+      </w:rPr>
+    </w:lvl>
+    <w:lvl w:ilvl="6" w:tplc="08090001" w:tentative="1">
+      <w:start w:val="1"/>
+      <w:numFmt w:val="bullet"/>
+      <w:lvlText w:val=""/>
+      <w:lvlJc w:val="left"/>
+      <w:pPr>
+        <w:ind w:left="5760" w:hanging="360"/>
+      </w:pPr>
+      <w:rPr>
+        <w:rFonts w:ascii="Symbol" w:hAnsi="Symbol" w:hint="default"/>
+      </w:rPr>
+    </w:lvl>
+    <w:lvl w:ilvl="7" w:tplc="08090003" w:tentative="1">
+      <w:start w:val="1"/>
+      <w:numFmt w:val="bullet"/>
+      <w:lvlText w:val="o"/>
+      <w:lvlJc w:val="left"/>
+      <w:pPr>
+        <w:ind w:left="6480" w:hanging="360"/>
+      </w:pPr>
+      <w:rPr>
+        <w:rFonts w:ascii="Courier New" w:hAnsi="Courier New" w:cs="Courier New" w:hint="default"/>
+      </w:rPr>
+    </w:lvl>
+    <w:lvl w:ilvl="8" w:tplc="08090005" w:tentative="1">
+      <w:start w:val="1"/>
+      <w:numFmt w:val="bullet"/>
+      <w:lvlText w:val=""/>
+      <w:lvlJc w:val="left"/>
+      <w:pPr>
+        <w:ind w:left="7200" w:hanging="360"/>
+      </w:pPr>
+      <w:rPr>
+        <w:rFonts w:ascii="Wingdings" w:hAnsi="Wingdings" w:hint="default"/>
+      </w:rPr>
+    </w:lvl>
+  </w:abstractNum>
   <w:num w:numId="1">
-    <w:abstractNumId w:val="3"/>
+    <w:abstractNumId w:val="6"/>
   </w:num>
   <w:num w:numId="2">
-    <w:abstractNumId w:val="5"/>
+    <w:abstractNumId w:val="14"/>
   </w:num>
   <w:num w:numId="3">
     <w:abstractNumId w:val="0"/>
   </w:num>
   <w:num w:numId="4">
+    <w:abstractNumId w:val="8"/>
+  </w:num>
+  <w:num w:numId="5">
     <w:abstractNumId w:val="4"/>
   </w:num>
-  <w:num w:numId="5">
+  <w:num w:numId="6">
     <w:abstractNumId w:val="2"/>
   </w:num>
-  <w:num w:numId="6">
+  <w:num w:numId="7">
+    <w:abstractNumId w:val="9"/>
+  </w:num>
+  <w:num w:numId="8">
+    <w:abstractNumId w:val="12"/>
+  </w:num>
+  <w:num w:numId="9">
+    <w:abstractNumId w:val="5"/>
+  </w:num>
+  <w:num w:numId="10">
+    <w:abstractNumId w:val="13"/>
+  </w:num>
+  <w:num w:numId="11">
+    <w:abstractNumId w:val="15"/>
+  </w:num>
+  <w:num w:numId="12">
     <w:abstractNumId w:val="1"/>
+  </w:num>
+  <w:num w:numId="13">
+    <w:abstractNumId w:val="10"/>
+  </w:num>
+  <w:num w:numId="14">
+    <w:abstractNumId w:val="3"/>
+  </w:num>
+  <w:num w:numId="15">
+    <w:abstractNumId w:val="7"/>
+  </w:num>
+  <w:num w:numId="16">
+    <w:abstractNumId w:val="11"/>
   </w:num>
 </w:numbering>
 </file>
@@ -9862,7 +12470,7 @@
   <w:style w:type="paragraph" w:default="1" w:styleId="Normal">
     <w:name w:val="Normal"/>
     <w:qFormat/>
-    <w:rsid w:val="00C55F84"/>
+    <w:rsid w:val="00FA3F57"/>
     <w:rPr>
       <w:rFonts w:ascii="Times New Roman" w:eastAsia="Times New Roman" w:hAnsi="Times New Roman" w:cs="Times New Roman"/>
       <w:lang w:eastAsia="en-GB"/>

</xml_diff>

<commit_message>
compltes #19, #18, and #17
</commit_message>
<xml_diff>
--- a/purposal/FPR.docx
+++ b/purposal/FPR.docx
@@ -10221,6 +10221,15 @@
     </w:p>
     <w:p>
       <w:pPr>
+        <w:rPr>
+          <w:rFonts w:eastAsiaTheme="minorHAnsi" w:cs="Times"/>
+          <w:color w:val="000000"/>
+          <w:lang w:eastAsia="en-US"/>
+        </w:rPr>
+      </w:pPr>
+    </w:p>
+    <w:p>
+      <w:pPr>
         <w:pStyle w:val="Heading3"/>
         <w:rPr>
           <w:rFonts w:eastAsiaTheme="minorHAnsi"/>
@@ -10232,11 +10241,12 @@
           <w:rFonts w:eastAsiaTheme="minorHAnsi"/>
           <w:lang w:eastAsia="en-US"/>
         </w:rPr>
-        <w:t>3.4 Validation</w:t>
-      </w:r>
-    </w:p>
-    <w:p>
-      <w:pPr>
+        <w:t>3.4 Project Design</w:t>
+      </w:r>
+    </w:p>
+    <w:p>
+      <w:pPr>
+        <w:pStyle w:val="Heading3"/>
         <w:rPr>
           <w:rFonts w:eastAsiaTheme="minorHAnsi"/>
           <w:lang w:eastAsia="en-US"/>
@@ -10246,49 +10256,6 @@
     <w:p>
       <w:pPr>
         <w:textAlignment w:val="baseline"/>
-        <w:rPr>
-          <w:rFonts w:eastAsiaTheme="minorHAnsi" w:cs="Times"/>
-          <w:color w:val="000000"/>
-          <w:lang w:eastAsia="en-US"/>
-        </w:rPr>
-      </w:pPr>
-      <w:r>
-        <w:rPr>
-          <w:rFonts w:eastAsiaTheme="minorHAnsi" w:cs="Times"/>
-          <w:color w:val="000000"/>
-          <w:lang w:eastAsia="en-US"/>
-        </w:rPr>
-        <w:t>Any machine learning project is all about choosing the best model, not only prediction accuracy and efficiency. Suppose the model predicts the accuracy initially. When the model is deployed on production, it will fail catastrophically due to heavy variation of trained data. Efficiency is also crucial as prediction accuracy. For selecting the best model, the below steps are followed.  </w:t>
-      </w:r>
-    </w:p>
-    <w:p>
-      <w:pPr>
-        <w:textAlignment w:val="baseline"/>
-        <w:rPr>
-          <w:rFonts w:eastAsiaTheme="minorHAnsi" w:cs="Times"/>
-          <w:color w:val="000000"/>
-          <w:lang w:eastAsia="en-US"/>
-        </w:rPr>
-      </w:pPr>
-      <w:r>
-        <w:rPr>
-          <w:rFonts w:eastAsiaTheme="minorHAnsi" w:cs="Times"/>
-          <w:color w:val="000000"/>
-          <w:lang w:eastAsia="en-US"/>
-        </w:rPr>
-        <w:t>  </w:t>
-      </w:r>
-    </w:p>
-    <w:p>
-      <w:pPr>
-        <w:textAlignment w:val="baseline"/>
-        <w:rPr>
-          <w:rFonts w:eastAsiaTheme="minorHAnsi" w:cs="Times"/>
-          <w:color w:val="000000"/>
-          <w:lang w:eastAsia="en-US"/>
-        </w:rPr>
-      </w:pPr>
-      <w:r>
         <w:rPr>
           <w:rFonts w:eastAsiaTheme="minorHAnsi" w:cs="Times"/>
           <w:b/>
@@ -10296,25 +10263,6 @@
           <w:color w:val="000000"/>
           <w:lang w:eastAsia="en-US"/>
         </w:rPr>
-        <w:t>Step 1</w:t>
-      </w:r>
-      <w:r>
-        <w:rPr>
-          <w:rFonts w:eastAsiaTheme="minorHAnsi" w:cs="Times"/>
-          <w:color w:val="000000"/>
-          <w:lang w:eastAsia="en-US"/>
-        </w:rPr>
-        <w:t>: Select a model and evaluate the score.  </w:t>
-      </w:r>
-    </w:p>
-    <w:p>
-      <w:pPr>
-        <w:textAlignment w:val="baseline"/>
-        <w:rPr>
-          <w:rFonts w:eastAsiaTheme="minorHAnsi" w:cs="Times"/>
-          <w:color w:val="000000"/>
-          <w:lang w:eastAsia="en-US"/>
-        </w:rPr>
       </w:pPr>
       <w:r>
         <w:rPr>
@@ -10324,15 +10272,7 @@
           <w:color w:val="000000"/>
           <w:lang w:eastAsia="en-US"/>
         </w:rPr>
-        <w:t>Step 2</w:t>
-      </w:r>
-      <w:r>
-        <w:rPr>
-          <w:rFonts w:eastAsiaTheme="minorHAnsi" w:cs="Times"/>
-          <w:color w:val="000000"/>
-          <w:lang w:eastAsia="en-US"/>
-        </w:rPr>
-        <w:t>: If the model performed better, tune the hyperparameters. Every step of tuning must take care of the model should not underfitting or overfitting. </w:t>
+        <w:t>Use case diagram  </w:t>
       </w:r>
     </w:p>
     <w:p>
@@ -10345,6 +10285,111 @@
         </w:rPr>
       </w:pPr>
       <w:r>
+        <w:rPr>
+          <w:rFonts w:eastAsiaTheme="minorHAnsi" w:cs="Times"/>
+          <w:color w:val="000000"/>
+          <w:lang w:eastAsia="en-US"/>
+        </w:rPr>
+        <w:t>  </w:t>
+      </w:r>
+    </w:p>
+    <w:p>
+      <w:pPr>
+        <w:textAlignment w:val="baseline"/>
+        <w:rPr>
+          <w:rFonts w:eastAsiaTheme="minorHAnsi" w:cs="Times"/>
+          <w:color w:val="000000"/>
+          <w:lang w:eastAsia="en-US"/>
+        </w:rPr>
+      </w:pPr>
+      <w:r>
+        <w:rPr>
+          <w:rFonts w:eastAsiaTheme="minorHAnsi" w:cs="Times"/>
+          <w:color w:val="000000"/>
+          <w:lang w:eastAsia="en-US"/>
+        </w:rPr>
+        <w:t>The use case diagram illustrates what respective fields will need to provide by the end-user, and based on that, machine learning models will fulfil the house's predictions to the end-user.  </w:t>
+      </w:r>
+    </w:p>
+    <w:p>
+      <w:pPr>
+        <w:jc w:val="center"/>
+        <w:rPr>
+          <w:rFonts w:eastAsiaTheme="minorHAnsi"/>
+          <w:lang w:eastAsia="en-US"/>
+        </w:rPr>
+      </w:pPr>
+      <w:r>
+        <w:rPr>
+          <w:rFonts w:eastAsiaTheme="minorHAnsi"/>
+          <w:noProof/>
+          <w:lang w:eastAsia="en-US"/>
+        </w:rPr>
+        <w:lastRenderedPageBreak/>
+        <w:drawing>
+          <wp:inline distT="0" distB="0" distL="0" distR="0" wp14:anchorId="3969C1A0" wp14:editId="4A2125D3">
+            <wp:extent cx="3698467" cy="2638199"/>
+            <wp:effectExtent l="0" t="0" r="0" b="3810"/>
+            <wp:docPr id="9" name="Picture 9" descr="Diagram&#10;&#10;Description automatically generated"/>
+            <wp:cNvGraphicFramePr>
+              <a:graphicFrameLocks xmlns:a="http://schemas.openxmlformats.org/drawingml/2006/main" noChangeAspect="1"/>
+            </wp:cNvGraphicFramePr>
+            <a:graphic xmlns:a="http://schemas.openxmlformats.org/drawingml/2006/main">
+              <a:graphicData uri="http://schemas.openxmlformats.org/drawingml/2006/picture">
+                <pic:pic xmlns:pic="http://schemas.openxmlformats.org/drawingml/2006/picture">
+                  <pic:nvPicPr>
+                    <pic:cNvPr id="9" name="Picture 9" descr="Diagram&#10;&#10;Description automatically generated"/>
+                    <pic:cNvPicPr/>
+                  </pic:nvPicPr>
+                  <pic:blipFill>
+                    <a:blip r:embed="rId50" cstate="print">
+                      <a:extLst>
+                        <a:ext uri="{28A0092B-C50C-407E-A947-70E740481C1C}">
+                          <a14:useLocalDpi xmlns:a14="http://schemas.microsoft.com/office/drawing/2010/main" val="0"/>
+                        </a:ext>
+                      </a:extLst>
+                    </a:blip>
+                    <a:stretch>
+                      <a:fillRect/>
+                    </a:stretch>
+                  </pic:blipFill>
+                  <pic:spPr>
+                    <a:xfrm>
+                      <a:off x="0" y="0"/>
+                      <a:ext cx="3720696" cy="2654055"/>
+                    </a:xfrm>
+                    <a:prstGeom prst="rect">
+                      <a:avLst/>
+                    </a:prstGeom>
+                  </pic:spPr>
+                </pic:pic>
+              </a:graphicData>
+            </a:graphic>
+          </wp:inline>
+        </w:drawing>
+      </w:r>
+    </w:p>
+    <w:p>
+      <w:pPr>
+        <w:rPr>
+          <w:rFonts w:eastAsiaTheme="minorHAnsi" w:cs="Times"/>
+          <w:color w:val="000000"/>
+          <w:lang w:eastAsia="en-US"/>
+        </w:rPr>
+      </w:pPr>
+    </w:p>
+    <w:p>
+      <w:pPr>
+        <w:rPr>
+          <w:rFonts w:eastAsiaTheme="minorHAnsi" w:cs="Times"/>
+          <w:color w:val="000000"/>
+          <w:lang w:eastAsia="en-US"/>
+        </w:rPr>
+      </w:pPr>
+    </w:p>
+    <w:p>
+      <w:pPr>
+        <w:textAlignment w:val="baseline"/>
         <w:rPr>
           <w:rFonts w:eastAsiaTheme="minorHAnsi" w:cs="Times"/>
           <w:b/>
@@ -10352,8 +10397,7 @@
           <w:color w:val="000000"/>
           <w:lang w:eastAsia="en-US"/>
         </w:rPr>
-        <w:t>Step</w:t>
-      </w:r>
+      </w:pPr>
       <w:r>
         <w:rPr>
           <w:rFonts w:eastAsiaTheme="minorHAnsi" w:cs="Times"/>
@@ -10362,9 +10406,124 @@
           <w:color w:val="000000"/>
           <w:lang w:eastAsia="en-US"/>
         </w:rPr>
-        <w:t xml:space="preserve"> </w:t>
-      </w:r>
-      <w:r>
+        <w:t>System Diagram  </w:t>
+      </w:r>
+    </w:p>
+    <w:p>
+      <w:pPr>
+        <w:textAlignment w:val="baseline"/>
+        <w:rPr>
+          <w:rFonts w:eastAsiaTheme="minorHAnsi" w:cs="Times"/>
+          <w:color w:val="000000"/>
+          <w:lang w:eastAsia="en-US"/>
+        </w:rPr>
+      </w:pPr>
+      <w:r>
+        <w:rPr>
+          <w:rFonts w:eastAsiaTheme="minorHAnsi" w:cs="Times"/>
+          <w:color w:val="000000"/>
+          <w:lang w:eastAsia="en-US"/>
+        </w:rPr>
+        <w:t>  </w:t>
+      </w:r>
+    </w:p>
+    <w:p>
+      <w:pPr>
+        <w:textAlignment w:val="baseline"/>
+        <w:rPr>
+          <w:rFonts w:eastAsiaTheme="minorHAnsi" w:cs="Times"/>
+          <w:color w:val="000000"/>
+          <w:lang w:eastAsia="en-US"/>
+        </w:rPr>
+      </w:pPr>
+      <w:r>
+        <w:rPr>
+          <w:rFonts w:eastAsiaTheme="minorHAnsi" w:cs="Times"/>
+          <w:color w:val="000000"/>
+          <w:lang w:eastAsia="en-US"/>
+        </w:rPr>
+        <w:t>Here in system diagram illustrates two use case scenarios. </w:t>
+      </w:r>
+    </w:p>
+    <w:p>
+      <w:pPr>
+        <w:rPr>
+          <w:rFonts w:eastAsiaTheme="minorHAnsi" w:cs="Times"/>
+          <w:color w:val="000000"/>
+          <w:lang w:eastAsia="en-US"/>
+        </w:rPr>
+      </w:pPr>
+    </w:p>
+    <w:p>
+      <w:pPr>
+        <w:jc w:val="center"/>
+        <w:rPr>
+          <w:rFonts w:eastAsiaTheme="minorHAnsi" w:cs="Times"/>
+          <w:color w:val="000000"/>
+          <w:lang w:eastAsia="en-US"/>
+        </w:rPr>
+      </w:pPr>
+      <w:r>
+        <w:rPr>
+          <w:rFonts w:eastAsiaTheme="minorHAnsi" w:cs="Times"/>
+          <w:noProof/>
+          <w:color w:val="000000"/>
+          <w:lang w:eastAsia="en-US"/>
+        </w:rPr>
+        <w:drawing>
+          <wp:inline distT="0" distB="0" distL="0" distR="0" wp14:anchorId="22DFEB86" wp14:editId="15538B70">
+            <wp:extent cx="4153112" cy="4672252"/>
+            <wp:effectExtent l="0" t="0" r="0" b="1905"/>
+            <wp:docPr id="26" name="Picture 26" descr="Diagram&#10;&#10;Description automatically generated"/>
+            <wp:cNvGraphicFramePr>
+              <a:graphicFrameLocks xmlns:a="http://schemas.openxmlformats.org/drawingml/2006/main" noChangeAspect="1"/>
+            </wp:cNvGraphicFramePr>
+            <a:graphic xmlns:a="http://schemas.openxmlformats.org/drawingml/2006/main">
+              <a:graphicData uri="http://schemas.openxmlformats.org/drawingml/2006/picture">
+                <pic:pic xmlns:pic="http://schemas.openxmlformats.org/drawingml/2006/picture">
+                  <pic:nvPicPr>
+                    <pic:cNvPr id="26" name="Picture 26" descr="Diagram&#10;&#10;Description automatically generated"/>
+                    <pic:cNvPicPr/>
+                  </pic:nvPicPr>
+                  <pic:blipFill>
+                    <a:blip r:embed="rId51">
+                      <a:extLst>
+                        <a:ext uri="{28A0092B-C50C-407E-A947-70E740481C1C}">
+                          <a14:useLocalDpi xmlns:a14="http://schemas.microsoft.com/office/drawing/2010/main" val="0"/>
+                        </a:ext>
+                      </a:extLst>
+                    </a:blip>
+                    <a:stretch>
+                      <a:fillRect/>
+                    </a:stretch>
+                  </pic:blipFill>
+                  <pic:spPr>
+                    <a:xfrm>
+                      <a:off x="0" y="0"/>
+                      <a:ext cx="4164322" cy="4684864"/>
+                    </a:xfrm>
+                    <a:prstGeom prst="rect">
+                      <a:avLst/>
+                    </a:prstGeom>
+                  </pic:spPr>
+                </pic:pic>
+              </a:graphicData>
+            </a:graphic>
+          </wp:inline>
+        </w:drawing>
+      </w:r>
+      <w:r>
+        <w:rPr>
+          <w:rFonts w:eastAsiaTheme="minorHAnsi" w:cs="Times"/>
+          <w:color w:val="000000"/>
+          <w:lang w:eastAsia="en-US"/>
+        </w:rPr>
+        <w:br w:type="page"/>
+      </w:r>
+    </w:p>
+    <w:p>
+      <w:pPr>
+        <w:textAlignment w:val="baseline"/>
         <w:rPr>
           <w:rFonts w:eastAsiaTheme="minorHAnsi" w:cs="Times"/>
           <w:b/>
@@ -10372,25 +10531,6 @@
           <w:color w:val="000000"/>
           <w:lang w:eastAsia="en-US"/>
         </w:rPr>
-        <w:t>3</w:t>
-      </w:r>
-      <w:r>
-        <w:rPr>
-          <w:rFonts w:eastAsiaTheme="minorHAnsi" w:cs="Times"/>
-          <w:color w:val="000000"/>
-          <w:lang w:eastAsia="en-US"/>
-        </w:rPr>
-        <w:t>: If the model not performing better and efficiently, reject the model and repeat step 1.  </w:t>
-      </w:r>
-    </w:p>
-    <w:p>
-      <w:pPr>
-        <w:textAlignment w:val="baseline"/>
-        <w:rPr>
-          <w:rFonts w:eastAsiaTheme="minorHAnsi" w:cs="Times"/>
-          <w:color w:val="000000"/>
-          <w:lang w:eastAsia="en-US"/>
-        </w:rPr>
       </w:pPr>
       <w:r>
         <w:rPr>
@@ -10400,15 +10540,8 @@
           <w:color w:val="000000"/>
           <w:lang w:eastAsia="en-US"/>
         </w:rPr>
-        <w:t>Step 4</w:t>
-      </w:r>
-      <w:r>
-        <w:rPr>
-          <w:rFonts w:eastAsiaTheme="minorHAnsi" w:cs="Times"/>
-          <w:color w:val="000000"/>
-          <w:lang w:eastAsia="en-US"/>
-        </w:rPr>
-        <w:t>: If the model is tuned and predicting better and efficiently, select the model.  </w:t>
+        <w:lastRenderedPageBreak/>
+        <w:t>Use case scenario 1  </w:t>
       </w:r>
     </w:p>
     <w:p>
@@ -10421,6 +10554,35 @@
         </w:rPr>
       </w:pPr>
       <w:r>
+        <w:rPr>
+          <w:rFonts w:eastAsiaTheme="minorHAnsi" w:cs="Times"/>
+          <w:color w:val="000000"/>
+          <w:lang w:eastAsia="en-US"/>
+        </w:rPr>
+        <w:t>Earlier data was collected from sold houses. Then data were cleaned and processed and transferred to the voting regressor. A voting regressor is a collection of best-chosen models and predicts the price combining all models. One prediction was completed sent further for statistical analysis from their final visualisations is shown.  </w:t>
+      </w:r>
+    </w:p>
+    <w:p>
+      <w:pPr>
+        <w:textAlignment w:val="baseline"/>
+        <w:rPr>
+          <w:rFonts w:eastAsiaTheme="minorHAnsi" w:cs="Times"/>
+          <w:color w:val="000000"/>
+          <w:lang w:eastAsia="en-US"/>
+        </w:rPr>
+      </w:pPr>
+      <w:r>
+        <w:rPr>
+          <w:rFonts w:eastAsiaTheme="minorHAnsi" w:cs="Times"/>
+          <w:color w:val="000000"/>
+          <w:lang w:eastAsia="en-US"/>
+        </w:rPr>
+        <w:t>  </w:t>
+      </w:r>
+    </w:p>
+    <w:p>
+      <w:pPr>
+        <w:textAlignment w:val="baseline"/>
         <w:rPr>
           <w:rFonts w:eastAsiaTheme="minorHAnsi" w:cs="Times"/>
           <w:b/>
@@ -10428,25 +10590,6 @@
           <w:color w:val="000000"/>
           <w:lang w:eastAsia="en-US"/>
         </w:rPr>
-        <w:t>Step 5</w:t>
-      </w:r>
-      <w:r>
-        <w:rPr>
-          <w:rFonts w:eastAsiaTheme="minorHAnsi" w:cs="Times"/>
-          <w:color w:val="000000"/>
-          <w:lang w:eastAsia="en-US"/>
-        </w:rPr>
-        <w:t>: After selecting the best models, combine and predict the output.  </w:t>
-      </w:r>
-    </w:p>
-    <w:p>
-      <w:pPr>
-        <w:textAlignment w:val="baseline"/>
-        <w:rPr>
-          <w:rFonts w:eastAsiaTheme="minorHAnsi" w:cs="Times"/>
-          <w:color w:val="000000"/>
-          <w:lang w:eastAsia="en-US"/>
-        </w:rPr>
       </w:pPr>
       <w:r>
         <w:rPr>
@@ -10456,15 +10599,118 @@
           <w:color w:val="000000"/>
           <w:lang w:eastAsia="en-US"/>
         </w:rPr>
-        <w:t>Step 6</w:t>
-      </w:r>
-      <w:r>
-        <w:rPr>
-          <w:rFonts w:eastAsiaTheme="minorHAnsi" w:cs="Times"/>
-          <w:color w:val="000000"/>
-          <w:lang w:eastAsia="en-US"/>
-        </w:rPr>
-        <w:t>:  Based on the predicted value, apply Student’s T distribution and make a 95% confidence interval. </w:t>
+        <w:t>Use case scenario 2:  </w:t>
+      </w:r>
+    </w:p>
+    <w:p>
+      <w:pPr>
+        <w:textAlignment w:val="baseline"/>
+        <w:rPr>
+          <w:rFonts w:eastAsiaTheme="minorHAnsi" w:cs="Times"/>
+          <w:color w:val="000000"/>
+          <w:lang w:eastAsia="en-US"/>
+        </w:rPr>
+      </w:pPr>
+      <w:r>
+        <w:rPr>
+          <w:rFonts w:eastAsiaTheme="minorHAnsi" w:cs="Times"/>
+          <w:color w:val="000000"/>
+          <w:lang w:eastAsia="en-US"/>
+        </w:rPr>
+        <w:t>User fed the data sent for data cleaning from there to voting regressor. Here all models are pre-trained and ready to predict accurately. Once the voting model is predicted, sent statistical analysis for 95% confidence interval. Once results are collected are shown to the end-user with visualisations. </w:t>
+      </w:r>
+    </w:p>
+    <w:p>
+      <w:pPr>
+        <w:textAlignment w:val="baseline"/>
+        <w:rPr>
+          <w:rFonts w:eastAsiaTheme="minorHAnsi" w:cs="Times"/>
+          <w:color w:val="000000"/>
+          <w:lang w:eastAsia="en-US"/>
+        </w:rPr>
+      </w:pPr>
+    </w:p>
+    <w:p>
+      <w:pPr>
+        <w:rPr>
+          <w:rFonts w:eastAsiaTheme="minorHAnsi" w:cs="Times"/>
+          <w:color w:val="000000"/>
+          <w:lang w:eastAsia="en-US"/>
+        </w:rPr>
+      </w:pPr>
+    </w:p>
+    <w:p>
+      <w:pPr>
+        <w:pStyle w:val="Heading3"/>
+        <w:rPr>
+          <w:rFonts w:eastAsiaTheme="minorHAnsi"/>
+          <w:lang w:eastAsia="en-US"/>
+        </w:rPr>
+      </w:pPr>
+      <w:r>
+        <w:rPr>
+          <w:rFonts w:eastAsiaTheme="minorHAnsi"/>
+          <w:lang w:eastAsia="en-US"/>
+        </w:rPr>
+        <w:t>3.</w:t>
+      </w:r>
+      <w:r>
+        <w:rPr>
+          <w:rFonts w:eastAsiaTheme="minorHAnsi"/>
+          <w:lang w:eastAsia="en-US"/>
+        </w:rPr>
+        <w:t>5</w:t>
+      </w:r>
+      <w:r>
+        <w:rPr>
+          <w:rFonts w:eastAsiaTheme="minorHAnsi"/>
+          <w:lang w:eastAsia="en-US"/>
+        </w:rPr>
+        <w:t xml:space="preserve"> Validation</w:t>
+      </w:r>
+    </w:p>
+    <w:p>
+      <w:pPr>
+        <w:rPr>
+          <w:rFonts w:eastAsiaTheme="minorHAnsi"/>
+          <w:lang w:eastAsia="en-US"/>
+        </w:rPr>
+      </w:pPr>
+    </w:p>
+    <w:p>
+      <w:pPr>
+        <w:textAlignment w:val="baseline"/>
+        <w:rPr>
+          <w:rFonts w:eastAsiaTheme="minorHAnsi" w:cs="Times"/>
+          <w:color w:val="000000"/>
+          <w:lang w:eastAsia="en-US"/>
+        </w:rPr>
+      </w:pPr>
+      <w:r>
+        <w:rPr>
+          <w:rFonts w:eastAsiaTheme="minorHAnsi" w:cs="Times"/>
+          <w:color w:val="000000"/>
+          <w:lang w:eastAsia="en-US"/>
+        </w:rPr>
+        <w:t>Any machine learning project is all about choosing the best model, not only prediction accuracy and efficiency. Suppose the model predicts the accuracy initially. When the model is deployed on production, it will fail catastrophically due to heavy variation of trained data. Efficiency is also crucial as prediction accuracy. For selecting the best model, the below steps are followed.  </w:t>
+      </w:r>
+    </w:p>
+    <w:p>
+      <w:pPr>
+        <w:textAlignment w:val="baseline"/>
+        <w:rPr>
+          <w:rFonts w:eastAsiaTheme="minorHAnsi" w:cs="Times"/>
+          <w:color w:val="000000"/>
+          <w:lang w:eastAsia="en-US"/>
+        </w:rPr>
+      </w:pPr>
+      <w:r>
+        <w:rPr>
+          <w:rFonts w:eastAsiaTheme="minorHAnsi" w:cs="Times"/>
+          <w:color w:val="000000"/>
+          <w:lang w:eastAsia="en-US"/>
+        </w:rPr>
+        <w:t>  </w:t>
       </w:r>
     </w:p>
     <w:p>
@@ -10484,50 +10730,27 @@
           <w:color w:val="000000"/>
           <w:lang w:eastAsia="en-US"/>
         </w:rPr>
-        <w:t>Step 7</w:t>
-      </w:r>
-      <w:r>
-        <w:rPr>
-          <w:rFonts w:eastAsiaTheme="minorHAnsi" w:cs="Times"/>
-          <w:color w:val="000000"/>
-          <w:lang w:eastAsia="en-US"/>
-        </w:rPr>
-        <w:t>: Show the results to the end-user. </w:t>
-      </w:r>
-    </w:p>
-    <w:p>
-      <w:pPr>
-        <w:pStyle w:val="Heading3"/>
-        <w:rPr>
-          <w:lang w:eastAsia="en-US"/>
-        </w:rPr>
-      </w:pPr>
-      <w:r>
-        <w:rPr>
-          <w:lang w:eastAsia="en-US"/>
-        </w:rPr>
-        <w:lastRenderedPageBreak/>
-        <w:t>3.5 Ethical Issues</w:t>
-      </w:r>
-    </w:p>
-    <w:p>
-      <w:pPr>
-        <w:rPr>
-          <w:rFonts w:eastAsiaTheme="minorHAnsi"/>
-          <w:lang w:eastAsia="en-US"/>
-        </w:rPr>
-      </w:pPr>
-      <w:r>
-        <w:rPr>
-          <w:rFonts w:eastAsiaTheme="minorHAnsi"/>
-          <w:lang w:eastAsia="en-US"/>
-        </w:rPr>
-        <w:t xml:space="preserve"> </w:t>
+        <w:t>Step 1</w:t>
+      </w:r>
+      <w:r>
+        <w:rPr>
+          <w:rFonts w:eastAsiaTheme="minorHAnsi" w:cs="Times"/>
+          <w:color w:val="000000"/>
+          <w:lang w:eastAsia="en-US"/>
+        </w:rPr>
+        <w:t>: Select a model and evaluate the score.  </w:t>
       </w:r>
     </w:p>
     <w:p>
       <w:pPr>
         <w:textAlignment w:val="baseline"/>
+        <w:rPr>
+          <w:rFonts w:eastAsiaTheme="minorHAnsi" w:cs="Times"/>
+          <w:color w:val="000000"/>
+          <w:lang w:eastAsia="en-US"/>
+        </w:rPr>
+      </w:pPr>
+      <w:r>
         <w:rPr>
           <w:rFonts w:eastAsiaTheme="minorHAnsi" w:cs="Times"/>
           <w:b/>
@@ -10535,6 +10758,25 @@
           <w:color w:val="000000"/>
           <w:lang w:eastAsia="en-US"/>
         </w:rPr>
+        <w:t>Step 2</w:t>
+      </w:r>
+      <w:r>
+        <w:rPr>
+          <w:rFonts w:eastAsiaTheme="minorHAnsi" w:cs="Times"/>
+          <w:color w:val="000000"/>
+          <w:lang w:eastAsia="en-US"/>
+        </w:rPr>
+        <w:t>: If the model performed better, tune the hyperparameters. Every step of tuning must take care of the model should not underfitting or overfitting. </w:t>
+      </w:r>
+    </w:p>
+    <w:p>
+      <w:pPr>
+        <w:textAlignment w:val="baseline"/>
+        <w:rPr>
+          <w:rFonts w:eastAsiaTheme="minorHAnsi" w:cs="Times"/>
+          <w:color w:val="000000"/>
+          <w:lang w:eastAsia="en-US"/>
+        </w:rPr>
       </w:pPr>
       <w:r>
         <w:rPr>
@@ -10544,100 +10786,9 @@
           <w:color w:val="000000"/>
           <w:lang w:eastAsia="en-US"/>
         </w:rPr>
-        <w:t xml:space="preserve">Legal </w:t>
-      </w:r>
-    </w:p>
-    <w:p>
-      <w:pPr>
-        <w:textAlignment w:val="baseline"/>
-        <w:rPr>
-          <w:rFonts w:eastAsiaTheme="minorHAnsi" w:cs="Times"/>
-          <w:color w:val="000000"/>
-          <w:lang w:eastAsia="en-US"/>
-        </w:rPr>
-      </w:pPr>
-      <w:r>
-        <w:rPr>
-          <w:rFonts w:eastAsiaTheme="minorHAnsi" w:cs="Times"/>
-          <w:color w:val="000000"/>
-          <w:lang w:eastAsia="en-US"/>
-        </w:rPr>
-        <w:t xml:space="preserve">  </w:t>
-      </w:r>
-    </w:p>
-    <w:p>
-      <w:pPr>
-        <w:textAlignment w:val="baseline"/>
-        <w:rPr>
-          <w:rFonts w:eastAsiaTheme="minorHAnsi" w:cs="Times"/>
-          <w:color w:val="000000"/>
-          <w:lang w:eastAsia="en-US"/>
-        </w:rPr>
-      </w:pPr>
-      <w:r>
-        <w:rPr>
-          <w:rFonts w:eastAsiaTheme="minorHAnsi" w:cs="Times"/>
-          <w:color w:val="000000"/>
-          <w:lang w:eastAsia="en-US"/>
-        </w:rPr>
-        <w:t xml:space="preserve">Data was used in this project was licensed under GPLv2 (General Public License). Under this license, data/software is free to use, change, and distribute without any author concerns.  </w:t>
-      </w:r>
-    </w:p>
-    <w:p>
-      <w:pPr>
-        <w:textAlignment w:val="baseline"/>
-        <w:rPr>
-          <w:rFonts w:eastAsiaTheme="minorHAnsi" w:cs="Times"/>
-          <w:color w:val="000000"/>
-          <w:lang w:eastAsia="en-US"/>
-        </w:rPr>
-      </w:pPr>
-      <w:r>
-        <w:rPr>
-          <w:rFonts w:eastAsiaTheme="minorHAnsi" w:cs="Times"/>
-          <w:color w:val="000000"/>
-          <w:lang w:eastAsia="en-US"/>
-        </w:rPr>
-        <w:t xml:space="preserve">All tools and frameworks which are used in this project were open sources. No legal issues will ever arise on </w:t>
-      </w:r>
-      <w:r>
-        <w:rPr>
-          <w:rFonts w:eastAsiaTheme="minorHAnsi" w:cs="Times"/>
-          <w:color w:val="000000"/>
-          <w:lang w:eastAsia="en-US"/>
-        </w:rPr>
-        <w:t>Institute</w:t>
-      </w:r>
-      <w:r>
-        <w:rPr>
-          <w:rFonts w:eastAsiaTheme="minorHAnsi" w:cs="Times"/>
-          <w:color w:val="000000"/>
-          <w:lang w:eastAsia="en-US"/>
-        </w:rPr>
-        <w:t xml:space="preserve"> or whoever using it. </w:t>
-      </w:r>
-    </w:p>
-    <w:p>
-      <w:pPr>
-        <w:textAlignment w:val="baseline"/>
-        <w:rPr>
-          <w:rFonts w:eastAsiaTheme="minorHAnsi" w:cs="Times"/>
-          <w:color w:val="000000"/>
-          <w:lang w:eastAsia="en-US"/>
-        </w:rPr>
-      </w:pPr>
-      <w:r>
-        <w:rPr>
-          <w:rFonts w:eastAsiaTheme="minorHAnsi" w:cs="Times"/>
-          <w:color w:val="000000"/>
-          <w:lang w:eastAsia="en-US"/>
-        </w:rPr>
-        <w:t xml:space="preserve">  </w:t>
-      </w:r>
-    </w:p>
-    <w:p>
-      <w:pPr>
-        <w:textAlignment w:val="baseline"/>
+        <w:t>Step</w:t>
+      </w:r>
+      <w:r>
         <w:rPr>
           <w:rFonts w:eastAsiaTheme="minorHAnsi" w:cs="Times"/>
           <w:b/>
@@ -10645,7 +10796,8 @@
           <w:color w:val="000000"/>
           <w:lang w:eastAsia="en-US"/>
         </w:rPr>
-      </w:pPr>
+        <w:t xml:space="preserve"> </w:t>
+      </w:r>
       <w:r>
         <w:rPr>
           <w:rFonts w:eastAsiaTheme="minorHAnsi" w:cs="Times"/>
@@ -10654,7 +10806,15 @@
           <w:color w:val="000000"/>
           <w:lang w:eastAsia="en-US"/>
         </w:rPr>
-        <w:t xml:space="preserve">Dataset: </w:t>
+        <w:t>3</w:t>
+      </w:r>
+      <w:r>
+        <w:rPr>
+          <w:rFonts w:eastAsiaTheme="minorHAnsi" w:cs="Times"/>
+          <w:color w:val="000000"/>
+          <w:lang w:eastAsia="en-US"/>
+        </w:rPr>
+        <w:t>: If the model not performing better and efficiently, reject the model and repeat step 1.  </w:t>
       </w:r>
     </w:p>
     <w:p>
@@ -10667,53 +10827,6 @@
         </w:rPr>
       </w:pPr>
       <w:r>
-        <w:rPr>
-          <w:rFonts w:eastAsiaTheme="minorHAnsi" w:cs="Times"/>
-          <w:color w:val="000000"/>
-          <w:lang w:eastAsia="en-US"/>
-        </w:rPr>
-        <w:t xml:space="preserve">                        </w:t>
-      </w:r>
-    </w:p>
-    <w:p>
-      <w:pPr>
-        <w:textAlignment w:val="baseline"/>
-        <w:rPr>
-          <w:rFonts w:eastAsiaTheme="minorHAnsi" w:cs="Times"/>
-          <w:color w:val="000000"/>
-          <w:lang w:eastAsia="en-US"/>
-        </w:rPr>
-      </w:pPr>
-      <w:r>
-        <w:rPr>
-          <w:rFonts w:eastAsiaTheme="minorHAnsi" w:cs="Times"/>
-          <w:color w:val="000000"/>
-          <w:lang w:eastAsia="en-US"/>
-        </w:rPr>
-        <w:t xml:space="preserve">Kaggle.com. 2021. House Price Prediction Challenge. [online] Available at: &lt;https://www.kaggle.com/anmolkumar/house-price-prediction-challenge&gt; [Accessed 1 July 2021]. </w:t>
-      </w:r>
-    </w:p>
-    <w:p>
-      <w:pPr>
-        <w:textAlignment w:val="baseline"/>
-        <w:rPr>
-          <w:rFonts w:eastAsiaTheme="minorHAnsi" w:cs="Times"/>
-          <w:color w:val="000000"/>
-          <w:lang w:eastAsia="en-US"/>
-        </w:rPr>
-      </w:pPr>
-      <w:r>
-        <w:rPr>
-          <w:rFonts w:eastAsiaTheme="minorHAnsi" w:cs="Times"/>
-          <w:color w:val="000000"/>
-          <w:lang w:eastAsia="en-US"/>
-        </w:rPr>
-        <w:t xml:space="preserve">          </w:t>
-      </w:r>
-    </w:p>
-    <w:p>
-      <w:pPr>
-        <w:textAlignment w:val="baseline"/>
         <w:rPr>
           <w:rFonts w:eastAsiaTheme="minorHAnsi" w:cs="Times"/>
           <w:b/>
@@ -10721,15 +10834,26 @@
           <w:color w:val="000000"/>
           <w:lang w:eastAsia="en-US"/>
         </w:rPr>
-      </w:pPr>
-      <w:r>
-        <w:rPr>
-          <w:rFonts w:eastAsiaTheme="minorHAnsi" w:cs="Times"/>
-          <w:color w:val="000000"/>
-          <w:lang w:eastAsia="en-US"/>
-        </w:rPr>
-        <w:t xml:space="preserve"> </w:t>
-      </w:r>
+        <w:t>Step 4</w:t>
+      </w:r>
+      <w:r>
+        <w:rPr>
+          <w:rFonts w:eastAsiaTheme="minorHAnsi" w:cs="Times"/>
+          <w:color w:val="000000"/>
+          <w:lang w:eastAsia="en-US"/>
+        </w:rPr>
+        <w:t>: If the model is tuned and predicting better and efficiently, select the model.  </w:t>
+      </w:r>
+    </w:p>
+    <w:p>
+      <w:pPr>
+        <w:textAlignment w:val="baseline"/>
+        <w:rPr>
+          <w:rFonts w:eastAsiaTheme="minorHAnsi" w:cs="Times"/>
+          <w:color w:val="000000"/>
+          <w:lang w:eastAsia="en-US"/>
+        </w:rPr>
+      </w:pPr>
       <w:r>
         <w:rPr>
           <w:rFonts w:eastAsiaTheme="minorHAnsi" w:cs="Times"/>
@@ -10738,7 +10862,15 @@
           <w:color w:val="000000"/>
           <w:lang w:eastAsia="en-US"/>
         </w:rPr>
-        <w:t xml:space="preserve">License: </w:t>
+        <w:t>Step 5</w:t>
+      </w:r>
+      <w:r>
+        <w:rPr>
+          <w:rFonts w:eastAsiaTheme="minorHAnsi" w:cs="Times"/>
+          <w:color w:val="000000"/>
+          <w:lang w:eastAsia="en-US"/>
+        </w:rPr>
+        <w:t>: After selecting the best models, combine and predict the output.  </w:t>
       </w:r>
     </w:p>
     <w:p>
@@ -10751,53 +10883,6 @@
         </w:rPr>
       </w:pPr>
       <w:r>
-        <w:rPr>
-          <w:rFonts w:eastAsiaTheme="minorHAnsi" w:cs="Times"/>
-          <w:color w:val="000000"/>
-          <w:lang w:eastAsia="en-US"/>
-        </w:rPr>
-        <w:t xml:space="preserve">                        </w:t>
-      </w:r>
-    </w:p>
-    <w:p>
-      <w:pPr>
-        <w:textAlignment w:val="baseline"/>
-        <w:rPr>
-          <w:rFonts w:eastAsiaTheme="minorHAnsi" w:cs="Times"/>
-          <w:color w:val="000000"/>
-          <w:lang w:eastAsia="en-US"/>
-        </w:rPr>
-      </w:pPr>
-      <w:r>
-        <w:rPr>
-          <w:rFonts w:eastAsiaTheme="minorHAnsi" w:cs="Times"/>
-          <w:color w:val="000000"/>
-          <w:lang w:eastAsia="en-US"/>
-        </w:rPr>
-        <w:t xml:space="preserve">Gnu.org. 2021. GNU General Public License v2.0 - GNU Project - Free Software Foundation. [online] Available at: &lt;http://www.gnu.org/licenses/old-licenses/gpl-2.0.en.html&gt; [Accessed 1 July 2021]. </w:t>
-      </w:r>
-    </w:p>
-    <w:p>
-      <w:pPr>
-        <w:textAlignment w:val="baseline"/>
-        <w:rPr>
-          <w:rFonts w:eastAsiaTheme="minorHAnsi" w:cs="Times"/>
-          <w:color w:val="000000"/>
-          <w:lang w:eastAsia="en-US"/>
-        </w:rPr>
-      </w:pPr>
-      <w:r>
-        <w:rPr>
-          <w:rFonts w:eastAsiaTheme="minorHAnsi" w:cs="Times"/>
-          <w:color w:val="000000"/>
-          <w:lang w:eastAsia="en-US"/>
-        </w:rPr>
-        <w:t xml:space="preserve">  </w:t>
-      </w:r>
-    </w:p>
-    <w:p>
-      <w:pPr>
-        <w:textAlignment w:val="baseline"/>
         <w:rPr>
           <w:rFonts w:eastAsiaTheme="minorHAnsi" w:cs="Times"/>
           <w:b/>
@@ -10805,6 +10890,25 @@
           <w:color w:val="000000"/>
           <w:lang w:eastAsia="en-US"/>
         </w:rPr>
+        <w:t>Step 6</w:t>
+      </w:r>
+      <w:r>
+        <w:rPr>
+          <w:rFonts w:eastAsiaTheme="minorHAnsi" w:cs="Times"/>
+          <w:color w:val="000000"/>
+          <w:lang w:eastAsia="en-US"/>
+        </w:rPr>
+        <w:t>:  Based on the predicted value, apply Student’s T distribution and make a 95% confidence interval. </w:t>
+      </w:r>
+    </w:p>
+    <w:p>
+      <w:pPr>
+        <w:textAlignment w:val="baseline"/>
+        <w:rPr>
+          <w:rFonts w:eastAsiaTheme="minorHAnsi" w:cs="Times"/>
+          <w:color w:val="000000"/>
+          <w:lang w:eastAsia="en-US"/>
+        </w:rPr>
       </w:pPr>
       <w:r>
         <w:rPr>
@@ -10814,7 +10918,15 @@
           <w:color w:val="000000"/>
           <w:lang w:eastAsia="en-US"/>
         </w:rPr>
-        <w:t xml:space="preserve">Social </w:t>
+        <w:t>Step 7</w:t>
+      </w:r>
+      <w:r>
+        <w:rPr>
+          <w:rFonts w:eastAsiaTheme="minorHAnsi" w:cs="Times"/>
+          <w:color w:val="000000"/>
+          <w:lang w:eastAsia="en-US"/>
+        </w:rPr>
+        <w:t>: Show the results to the end-user. </w:t>
       </w:r>
     </w:p>
     <w:p>
@@ -10826,67 +10938,46 @@
           <w:lang w:eastAsia="en-US"/>
         </w:rPr>
       </w:pPr>
-      <w:r>
-        <w:rPr>
-          <w:rFonts w:eastAsiaTheme="minorHAnsi" w:cs="Times"/>
-          <w:color w:val="000000"/>
-          <w:lang w:eastAsia="en-US"/>
-        </w:rPr>
-        <w:t xml:space="preserve">  </w:t>
-      </w:r>
-    </w:p>
-    <w:p>
-      <w:pPr>
-        <w:textAlignment w:val="baseline"/>
-        <w:rPr>
-          <w:rFonts w:eastAsiaTheme="minorHAnsi" w:cs="Times"/>
-          <w:color w:val="000000"/>
-          <w:lang w:eastAsia="en-US"/>
-        </w:rPr>
-      </w:pPr>
-      <w:r>
-        <w:rPr>
-          <w:rFonts w:eastAsiaTheme="minorHAnsi" w:cs="Times"/>
-          <w:color w:val="000000"/>
-          <w:lang w:eastAsia="en-US"/>
-        </w:rPr>
-        <w:t xml:space="preserve">           No persons were involved in this project, or any other practices were made to hurt the feelings or beliefs of persons. This project is intended to help people who are needy to analyse real estate.  </w:t>
-      </w:r>
-    </w:p>
-    <w:p>
-      <w:pPr>
-        <w:textAlignment w:val="baseline"/>
-        <w:rPr>
-          <w:rFonts w:eastAsiaTheme="minorHAnsi" w:cs="Times"/>
-          <w:color w:val="000000"/>
-          <w:lang w:eastAsia="en-US"/>
-        </w:rPr>
-      </w:pPr>
-      <w:r>
-        <w:rPr>
-          <w:rFonts w:eastAsiaTheme="minorHAnsi" w:cs="Times"/>
-          <w:color w:val="000000"/>
-          <w:lang w:eastAsia="en-US"/>
-        </w:rPr>
-        <w:t xml:space="preserve">  </w:t>
-      </w:r>
-    </w:p>
-    <w:p>
-      <w:pPr>
-        <w:textAlignment w:val="baseline"/>
-        <w:rPr>
-          <w:rFonts w:eastAsiaTheme="minorHAnsi" w:cs="Times"/>
-          <w:color w:val="000000"/>
-          <w:lang w:eastAsia="en-US"/>
-        </w:rPr>
-      </w:pPr>
-      <w:r>
-        <w:rPr>
-          <w:rFonts w:eastAsiaTheme="minorHAnsi" w:cs="Times"/>
-          <w:color w:val="000000"/>
-          <w:lang w:eastAsia="en-US"/>
-        </w:rPr>
-        <w:t xml:space="preserve">  </w:t>
+    </w:p>
+    <w:p>
+      <w:pPr>
+        <w:pStyle w:val="Heading3"/>
+        <w:rPr>
+          <w:lang w:eastAsia="en-US"/>
+        </w:rPr>
+      </w:pPr>
+      <w:r>
+        <w:rPr>
+          <w:lang w:eastAsia="en-US"/>
+        </w:rPr>
+        <w:t>3.</w:t>
+      </w:r>
+      <w:r>
+        <w:rPr>
+          <w:lang w:eastAsia="en-US"/>
+        </w:rPr>
+        <w:t>6</w:t>
+      </w:r>
+      <w:r>
+        <w:rPr>
+          <w:lang w:eastAsia="en-US"/>
+        </w:rPr>
+        <w:t xml:space="preserve"> Ethical Issues</w:t>
+      </w:r>
+    </w:p>
+    <w:p>
+      <w:pPr>
+        <w:rPr>
+          <w:rFonts w:eastAsiaTheme="minorHAnsi"/>
+          <w:lang w:eastAsia="en-US"/>
+        </w:rPr>
+      </w:pPr>
+      <w:r>
+        <w:rPr>
+          <w:rFonts w:eastAsiaTheme="minorHAnsi"/>
+          <w:lang w:eastAsia="en-US"/>
+        </w:rPr>
+        <w:t xml:space="preserve"> </w:t>
       </w:r>
     </w:p>
     <w:p>
@@ -10908,7 +10999,7 @@
           <w:color w:val="000000"/>
           <w:lang w:eastAsia="en-US"/>
         </w:rPr>
-        <w:t xml:space="preserve">Ethical </w:t>
+        <w:t xml:space="preserve">Legal </w:t>
       </w:r>
     </w:p>
     <w:p>
@@ -10926,7 +11017,7 @@
           <w:color w:val="000000"/>
           <w:lang w:eastAsia="en-US"/>
         </w:rPr>
-        <w:t xml:space="preserve">            </w:t>
+        <w:t xml:space="preserve">  </w:t>
       </w:r>
     </w:p>
     <w:p>
@@ -10944,7 +11035,7 @@
           <w:color w:val="000000"/>
           <w:lang w:eastAsia="en-US"/>
         </w:rPr>
-        <w:t xml:space="preserve">           Strictly this project does not expose any gender or any other beliefs. This project aim was to help buy the best house in society according to the buyer budget. </w:t>
+        <w:t xml:space="preserve">Data was used in this project was licensed under GPLv2 (General Public License). Under this license, data/software is free to use, change, and distribute without any author concerns.  </w:t>
       </w:r>
     </w:p>
     <w:p>
@@ -10962,36 +11053,26 @@
           <w:color w:val="000000"/>
           <w:lang w:eastAsia="en-US"/>
         </w:rPr>
+        <w:t xml:space="preserve">All tools and frameworks which are used in this project were open sources. No legal issues will ever arise on Institute or whoever using it. </w:t>
+      </w:r>
+    </w:p>
+    <w:p>
+      <w:pPr>
+        <w:textAlignment w:val="baseline"/>
+        <w:rPr>
+          <w:rFonts w:eastAsiaTheme="minorHAnsi" w:cs="Times"/>
+          <w:color w:val="000000"/>
+          <w:lang w:eastAsia="en-US"/>
+        </w:rPr>
+      </w:pPr>
+      <w:r>
+        <w:rPr>
+          <w:rFonts w:eastAsiaTheme="minorHAnsi" w:cs="Times"/>
+          <w:color w:val="000000"/>
+          <w:lang w:eastAsia="en-US"/>
+        </w:rPr>
         <w:t xml:space="preserve">  </w:t>
       </w:r>
-    </w:p>
-    <w:p>
-      <w:pPr>
-        <w:textAlignment w:val="baseline"/>
-        <w:rPr>
-          <w:rFonts w:eastAsiaTheme="minorHAnsi" w:cs="Times"/>
-          <w:color w:val="000000"/>
-          <w:lang w:eastAsia="en-US"/>
-        </w:rPr>
-      </w:pPr>
-      <w:r>
-        <w:rPr>
-          <w:rFonts w:eastAsiaTheme="minorHAnsi" w:cs="Times"/>
-          <w:color w:val="000000"/>
-          <w:lang w:eastAsia="en-US"/>
-        </w:rPr>
-        <w:t xml:space="preserve">Strictly this project does not expose/ hurt any gender, religion, or any other beliefs.  </w:t>
-      </w:r>
-    </w:p>
-    <w:p>
-      <w:pPr>
-        <w:textAlignment w:val="baseline"/>
-        <w:rPr>
-          <w:rFonts w:eastAsiaTheme="minorHAnsi" w:cs="Times"/>
-          <w:color w:val="000000"/>
-          <w:lang w:eastAsia="en-US"/>
-        </w:rPr>
-      </w:pPr>
     </w:p>
     <w:p>
       <w:pPr>
@@ -11012,6 +11093,365 @@
           <w:color w:val="000000"/>
           <w:lang w:eastAsia="en-US"/>
         </w:rPr>
+        <w:t xml:space="preserve">Dataset: </w:t>
+      </w:r>
+    </w:p>
+    <w:p>
+      <w:pPr>
+        <w:textAlignment w:val="baseline"/>
+        <w:rPr>
+          <w:rFonts w:eastAsiaTheme="minorHAnsi" w:cs="Times"/>
+          <w:color w:val="000000"/>
+          <w:lang w:eastAsia="en-US"/>
+        </w:rPr>
+      </w:pPr>
+      <w:r>
+        <w:rPr>
+          <w:rFonts w:eastAsiaTheme="minorHAnsi" w:cs="Times"/>
+          <w:color w:val="000000"/>
+          <w:lang w:eastAsia="en-US"/>
+        </w:rPr>
+        <w:t xml:space="preserve">                        </w:t>
+      </w:r>
+    </w:p>
+    <w:p>
+      <w:pPr>
+        <w:textAlignment w:val="baseline"/>
+        <w:rPr>
+          <w:rFonts w:eastAsiaTheme="minorHAnsi" w:cs="Times"/>
+          <w:color w:val="000000"/>
+          <w:lang w:eastAsia="en-US"/>
+        </w:rPr>
+      </w:pPr>
+      <w:r>
+        <w:rPr>
+          <w:rFonts w:eastAsiaTheme="minorHAnsi" w:cs="Times"/>
+          <w:color w:val="000000"/>
+          <w:lang w:eastAsia="en-US"/>
+        </w:rPr>
+        <w:t xml:space="preserve">Kaggle.com. 2021. House Price Prediction Challenge. [online] Available at: &lt;https://www.kaggle.com/anmolkumar/house-price-prediction-challenge&gt; [Accessed 1 July 2021]. </w:t>
+      </w:r>
+    </w:p>
+    <w:p>
+      <w:pPr>
+        <w:textAlignment w:val="baseline"/>
+        <w:rPr>
+          <w:rFonts w:eastAsiaTheme="minorHAnsi" w:cs="Times"/>
+          <w:color w:val="000000"/>
+          <w:lang w:eastAsia="en-US"/>
+        </w:rPr>
+      </w:pPr>
+      <w:r>
+        <w:rPr>
+          <w:rFonts w:eastAsiaTheme="minorHAnsi" w:cs="Times"/>
+          <w:color w:val="000000"/>
+          <w:lang w:eastAsia="en-US"/>
+        </w:rPr>
+        <w:t xml:space="preserve">          </w:t>
+      </w:r>
+    </w:p>
+    <w:p>
+      <w:pPr>
+        <w:textAlignment w:val="baseline"/>
+        <w:rPr>
+          <w:rFonts w:eastAsiaTheme="minorHAnsi" w:cs="Times"/>
+          <w:b/>
+          <w:bCs/>
+          <w:color w:val="000000"/>
+          <w:lang w:eastAsia="en-US"/>
+        </w:rPr>
+      </w:pPr>
+      <w:r>
+        <w:rPr>
+          <w:rFonts w:eastAsiaTheme="minorHAnsi" w:cs="Times"/>
+          <w:color w:val="000000"/>
+          <w:lang w:eastAsia="en-US"/>
+        </w:rPr>
+        <w:t xml:space="preserve"> </w:t>
+      </w:r>
+      <w:r>
+        <w:rPr>
+          <w:rFonts w:eastAsiaTheme="minorHAnsi" w:cs="Times"/>
+          <w:b/>
+          <w:bCs/>
+          <w:color w:val="000000"/>
+          <w:lang w:eastAsia="en-US"/>
+        </w:rPr>
+        <w:t xml:space="preserve">License: </w:t>
+      </w:r>
+    </w:p>
+    <w:p>
+      <w:pPr>
+        <w:textAlignment w:val="baseline"/>
+        <w:rPr>
+          <w:rFonts w:eastAsiaTheme="minorHAnsi" w:cs="Times"/>
+          <w:color w:val="000000"/>
+          <w:lang w:eastAsia="en-US"/>
+        </w:rPr>
+      </w:pPr>
+      <w:r>
+        <w:rPr>
+          <w:rFonts w:eastAsiaTheme="minorHAnsi" w:cs="Times"/>
+          <w:color w:val="000000"/>
+          <w:lang w:eastAsia="en-US"/>
+        </w:rPr>
+        <w:t xml:space="preserve">                        </w:t>
+      </w:r>
+    </w:p>
+    <w:p>
+      <w:pPr>
+        <w:textAlignment w:val="baseline"/>
+        <w:rPr>
+          <w:rFonts w:eastAsiaTheme="minorHAnsi" w:cs="Times"/>
+          <w:color w:val="000000"/>
+          <w:lang w:eastAsia="en-US"/>
+        </w:rPr>
+      </w:pPr>
+      <w:r>
+        <w:rPr>
+          <w:rFonts w:eastAsiaTheme="minorHAnsi" w:cs="Times"/>
+          <w:color w:val="000000"/>
+          <w:lang w:eastAsia="en-US"/>
+        </w:rPr>
+        <w:t xml:space="preserve">Gnu.org. 2021. GNU General Public License v2.0 - GNU Project - Free Software Foundation. [online] Available at: &lt;http://www.gnu.org/licenses/old-licenses/gpl-2.0.en.html&gt; [Accessed 1 July 2021]. </w:t>
+      </w:r>
+    </w:p>
+    <w:p>
+      <w:pPr>
+        <w:textAlignment w:val="baseline"/>
+        <w:rPr>
+          <w:rFonts w:eastAsiaTheme="minorHAnsi" w:cs="Times"/>
+          <w:color w:val="000000"/>
+          <w:lang w:eastAsia="en-US"/>
+        </w:rPr>
+      </w:pPr>
+      <w:r>
+        <w:rPr>
+          <w:rFonts w:eastAsiaTheme="minorHAnsi" w:cs="Times"/>
+          <w:color w:val="000000"/>
+          <w:lang w:eastAsia="en-US"/>
+        </w:rPr>
+        <w:t xml:space="preserve">  </w:t>
+      </w:r>
+    </w:p>
+    <w:p>
+      <w:pPr>
+        <w:textAlignment w:val="baseline"/>
+        <w:rPr>
+          <w:rFonts w:eastAsiaTheme="minorHAnsi" w:cs="Times"/>
+          <w:b/>
+          <w:bCs/>
+          <w:color w:val="000000"/>
+          <w:lang w:eastAsia="en-US"/>
+        </w:rPr>
+      </w:pPr>
+      <w:r>
+        <w:rPr>
+          <w:rFonts w:eastAsiaTheme="minorHAnsi" w:cs="Times"/>
+          <w:b/>
+          <w:bCs/>
+          <w:color w:val="000000"/>
+          <w:lang w:eastAsia="en-US"/>
+        </w:rPr>
+        <w:lastRenderedPageBreak/>
+        <w:t xml:space="preserve">Social </w:t>
+      </w:r>
+    </w:p>
+    <w:p>
+      <w:pPr>
+        <w:textAlignment w:val="baseline"/>
+        <w:rPr>
+          <w:rFonts w:eastAsiaTheme="minorHAnsi" w:cs="Times"/>
+          <w:color w:val="000000"/>
+          <w:lang w:eastAsia="en-US"/>
+        </w:rPr>
+      </w:pPr>
+      <w:r>
+        <w:rPr>
+          <w:rFonts w:eastAsiaTheme="minorHAnsi" w:cs="Times"/>
+          <w:color w:val="000000"/>
+          <w:lang w:eastAsia="en-US"/>
+        </w:rPr>
+        <w:t xml:space="preserve">  </w:t>
+      </w:r>
+    </w:p>
+    <w:p>
+      <w:pPr>
+        <w:textAlignment w:val="baseline"/>
+        <w:rPr>
+          <w:rFonts w:eastAsiaTheme="minorHAnsi" w:cs="Times"/>
+          <w:color w:val="000000"/>
+          <w:lang w:eastAsia="en-US"/>
+        </w:rPr>
+      </w:pPr>
+      <w:r>
+        <w:rPr>
+          <w:rFonts w:eastAsiaTheme="minorHAnsi" w:cs="Times"/>
+          <w:color w:val="000000"/>
+          <w:lang w:eastAsia="en-US"/>
+        </w:rPr>
+        <w:t xml:space="preserve">           No persons were involved in this project, or any other practices were made to hurt the feelings or beliefs of persons. This project is intended to help people who are needy to analyse real estate.  </w:t>
+      </w:r>
+    </w:p>
+    <w:p>
+      <w:pPr>
+        <w:textAlignment w:val="baseline"/>
+        <w:rPr>
+          <w:rFonts w:eastAsiaTheme="minorHAnsi" w:cs="Times"/>
+          <w:color w:val="000000"/>
+          <w:lang w:eastAsia="en-US"/>
+        </w:rPr>
+      </w:pPr>
+      <w:r>
+        <w:rPr>
+          <w:rFonts w:eastAsiaTheme="minorHAnsi" w:cs="Times"/>
+          <w:color w:val="000000"/>
+          <w:lang w:eastAsia="en-US"/>
+        </w:rPr>
+        <w:t xml:space="preserve">  </w:t>
+      </w:r>
+    </w:p>
+    <w:p>
+      <w:pPr>
+        <w:textAlignment w:val="baseline"/>
+        <w:rPr>
+          <w:rFonts w:eastAsiaTheme="minorHAnsi" w:cs="Times"/>
+          <w:color w:val="000000"/>
+          <w:lang w:eastAsia="en-US"/>
+        </w:rPr>
+      </w:pPr>
+      <w:r>
+        <w:rPr>
+          <w:rFonts w:eastAsiaTheme="minorHAnsi" w:cs="Times"/>
+          <w:color w:val="000000"/>
+          <w:lang w:eastAsia="en-US"/>
+        </w:rPr>
+        <w:t xml:space="preserve">  </w:t>
+      </w:r>
+    </w:p>
+    <w:p>
+      <w:pPr>
+        <w:textAlignment w:val="baseline"/>
+        <w:rPr>
+          <w:rFonts w:eastAsiaTheme="minorHAnsi" w:cs="Times"/>
+          <w:b/>
+          <w:bCs/>
+          <w:color w:val="000000"/>
+          <w:lang w:eastAsia="en-US"/>
+        </w:rPr>
+      </w:pPr>
+      <w:r>
+        <w:rPr>
+          <w:rFonts w:eastAsiaTheme="minorHAnsi" w:cs="Times"/>
+          <w:b/>
+          <w:bCs/>
+          <w:color w:val="000000"/>
+          <w:lang w:eastAsia="en-US"/>
+        </w:rPr>
+        <w:t xml:space="preserve">Ethical </w:t>
+      </w:r>
+    </w:p>
+    <w:p>
+      <w:pPr>
+        <w:textAlignment w:val="baseline"/>
+        <w:rPr>
+          <w:rFonts w:eastAsiaTheme="minorHAnsi" w:cs="Times"/>
+          <w:color w:val="000000"/>
+          <w:lang w:eastAsia="en-US"/>
+        </w:rPr>
+      </w:pPr>
+      <w:r>
+        <w:rPr>
+          <w:rFonts w:eastAsiaTheme="minorHAnsi" w:cs="Times"/>
+          <w:color w:val="000000"/>
+          <w:lang w:eastAsia="en-US"/>
+        </w:rPr>
+        <w:t xml:space="preserve">            </w:t>
+      </w:r>
+    </w:p>
+    <w:p>
+      <w:pPr>
+        <w:textAlignment w:val="baseline"/>
+        <w:rPr>
+          <w:rFonts w:eastAsiaTheme="minorHAnsi" w:cs="Times"/>
+          <w:color w:val="000000"/>
+          <w:lang w:eastAsia="en-US"/>
+        </w:rPr>
+      </w:pPr>
+      <w:r>
+        <w:rPr>
+          <w:rFonts w:eastAsiaTheme="minorHAnsi" w:cs="Times"/>
+          <w:color w:val="000000"/>
+          <w:lang w:eastAsia="en-US"/>
+        </w:rPr>
+        <w:t xml:space="preserve">           Strictly this project does not expose any gender or any other beliefs. This project aim was to help buy the best house in society according to the buyer budget. </w:t>
+      </w:r>
+    </w:p>
+    <w:p>
+      <w:pPr>
+        <w:textAlignment w:val="baseline"/>
+        <w:rPr>
+          <w:rFonts w:eastAsiaTheme="minorHAnsi" w:cs="Times"/>
+          <w:color w:val="000000"/>
+          <w:lang w:eastAsia="en-US"/>
+        </w:rPr>
+      </w:pPr>
+      <w:r>
+        <w:rPr>
+          <w:rFonts w:eastAsiaTheme="minorHAnsi" w:cs="Times"/>
+          <w:color w:val="000000"/>
+          <w:lang w:eastAsia="en-US"/>
+        </w:rPr>
+        <w:t xml:space="preserve">  </w:t>
+      </w:r>
+    </w:p>
+    <w:p>
+      <w:pPr>
+        <w:textAlignment w:val="baseline"/>
+        <w:rPr>
+          <w:rFonts w:eastAsiaTheme="minorHAnsi" w:cs="Times"/>
+          <w:color w:val="000000"/>
+          <w:lang w:eastAsia="en-US"/>
+        </w:rPr>
+      </w:pPr>
+      <w:r>
+        <w:rPr>
+          <w:rFonts w:eastAsiaTheme="minorHAnsi" w:cs="Times"/>
+          <w:color w:val="000000"/>
+          <w:lang w:eastAsia="en-US"/>
+        </w:rPr>
+        <w:t xml:space="preserve">Strictly this project does not expose/ hurt any gender, religion, or any other beliefs.  </w:t>
+      </w:r>
+    </w:p>
+    <w:p>
+      <w:pPr>
+        <w:textAlignment w:val="baseline"/>
+        <w:rPr>
+          <w:rFonts w:eastAsiaTheme="minorHAnsi" w:cs="Times"/>
+          <w:color w:val="000000"/>
+          <w:lang w:eastAsia="en-US"/>
+        </w:rPr>
+      </w:pPr>
+    </w:p>
+    <w:p>
+      <w:pPr>
+        <w:textAlignment w:val="baseline"/>
+        <w:rPr>
+          <w:rFonts w:eastAsiaTheme="minorHAnsi" w:cs="Times"/>
+          <w:b/>
+          <w:bCs/>
+          <w:color w:val="000000"/>
+          <w:lang w:eastAsia="en-US"/>
+        </w:rPr>
+      </w:pPr>
+      <w:r>
+        <w:rPr>
+          <w:rFonts w:eastAsiaTheme="minorHAnsi" w:cs="Times"/>
+          <w:b/>
+          <w:bCs/>
+          <w:color w:val="000000"/>
+          <w:lang w:eastAsia="en-US"/>
+        </w:rPr>
         <w:t xml:space="preserve">Professional </w:t>
       </w:r>
     </w:p>
@@ -11098,7 +11538,13 @@
         </w:rPr>
       </w:pPr>
       <w:r>
-        <w:t xml:space="preserve">3.6 </w:t>
+        <w:t>3.</w:t>
+      </w:r>
+      <w:r>
+        <w:t>7</w:t>
+      </w:r>
+      <w:r>
+        <w:t xml:space="preserve"> </w:t>
       </w:r>
       <w:r>
         <w:rPr>
@@ -11196,7 +11642,6 @@
           <w:color w:val="000000"/>
           <w:lang w:eastAsia="en-US"/>
         </w:rPr>
-        <w:lastRenderedPageBreak/>
         <w:t>Considering business   </w:t>
       </w:r>
     </w:p>
@@ -11334,7 +11779,7 @@
           <w:lang w:val="en-US"/>
         </w:rPr>
       </w:pPr>
-      <w:hyperlink r:id="rId50" w:history="1">
+      <w:hyperlink r:id="rId52" w:history="1">
         <w:r>
           <w:rPr>
             <w:rFonts w:cs="Times"/>
@@ -11372,7 +11817,7 @@
         </w:rPr>
         <w:t xml:space="preserve">Feature selection: </w:t>
       </w:r>
-      <w:hyperlink r:id="rId51" w:history="1">
+      <w:hyperlink r:id="rId53" w:history="1">
         <w:r>
           <w:rPr>
             <w:rFonts w:eastAsiaTheme="minorHAnsi" w:cs="Times"/>
@@ -11429,7 +11874,7 @@
         </w:rPr>
         <w:t xml:space="preserve"> </w:t>
       </w:r>
-      <w:hyperlink r:id="rId52" w:history="1">
+      <w:hyperlink r:id="rId54" w:history="1">
         <w:r>
           <w:rPr>
             <w:rFonts w:eastAsiaTheme="minorHAnsi" w:cs="Times"/>
@@ -11486,7 +11931,7 @@
         </w:rPr>
         <w:t xml:space="preserve"> </w:t>
       </w:r>
-      <w:hyperlink r:id="rId53" w:history="1">
+      <w:hyperlink r:id="rId55" w:history="1">
         <w:r>
           <w:rPr>
             <w:rFonts w:eastAsiaTheme="minorHAnsi" w:cs="Times"/>
@@ -11543,7 +11988,7 @@
         </w:rPr>
         <w:t xml:space="preserve"> selection feature: </w:t>
       </w:r>
-      <w:hyperlink r:id="rId54" w:history="1">
+      <w:hyperlink r:id="rId56" w:history="1">
         <w:r>
           <w:rPr>
             <w:rFonts w:eastAsiaTheme="minorHAnsi" w:cs="Times"/>
@@ -11582,7 +12027,7 @@
         </w:rPr>
         <w:t xml:space="preserve">Support Vector Machine: </w:t>
       </w:r>
-      <w:hyperlink r:id="rId55" w:history="1">
+      <w:hyperlink r:id="rId57" w:history="1">
         <w:r>
           <w:rPr>
             <w:rFonts w:eastAsiaTheme="minorHAnsi" w:cs="Times"/>
@@ -11639,7 +12084,7 @@
         </w:rPr>
         <w:t xml:space="preserve"> </w:t>
       </w:r>
-      <w:hyperlink r:id="rId56" w:history="1">
+      <w:hyperlink r:id="rId58" w:history="1">
         <w:r>
           <w:rPr>
             <w:rFonts w:eastAsiaTheme="minorHAnsi" w:cs="Times"/>
@@ -11696,7 +12141,7 @@
         </w:rPr>
         <w:t xml:space="preserve"> </w:t>
       </w:r>
-      <w:hyperlink r:id="rId57" w:history="1">
+      <w:hyperlink r:id="rId59" w:history="1">
         <w:r>
           <w:rPr>
             <w:rFonts w:eastAsiaTheme="minorHAnsi" w:cs="Times"/>
@@ -11773,7 +12218,7 @@
         </w:rPr>
         <w:t xml:space="preserve">Research Tool: </w:t>
       </w:r>
-      <w:hyperlink r:id="rId58" w:history="1">
+      <w:hyperlink r:id="rId60" w:history="1">
         <w:r>
           <w:rPr>
             <w:rFonts w:eastAsiaTheme="minorHAnsi" w:cs="Times"/>
@@ -11812,7 +12257,7 @@
         </w:rPr>
         <w:t xml:space="preserve">Gradient Boosting Regressor: </w:t>
       </w:r>
-      <w:hyperlink r:id="rId59" w:history="1">
+      <w:hyperlink r:id="rId61" w:history="1">
         <w:r>
           <w:rPr>
             <w:rFonts w:eastAsiaTheme="minorHAnsi" w:cs="Times"/>
@@ -11845,8 +12290,8 @@
       </w:r>
     </w:p>
     <w:sectPr>
-      <w:footerReference w:type="even" r:id="rId60"/>
-      <w:footerReference w:type="default" r:id="rId61"/>
+      <w:footerReference w:type="even" r:id="rId62"/>
+      <w:footerReference w:type="default" r:id="rId63"/>
       <w:pgSz w:w="11906" w:h="16838"/>
       <w:pgMar w:top="1418" w:right="1134" w:bottom="1418" w:left="1134" w:header="709" w:footer="709" w:gutter="0"/>
       <w:cols w:space="708"/>
@@ -12044,7 +12489,7 @@
         <v:path o:extrusionok="f" gradientshapeok="t" o:connecttype="rect"/>
         <o:lock v:ext="edit" aspectratio="t"/>
       </v:shapetype>
-      <v:shape id="_x0000_i1053" type="#_x0000_t75" style="width:5.25pt;height:5.25pt;visibility:visible;mso-wrap-style:square" o:bullet="t">
+      <v:shape id="_x0000_i1037" type="#_x0000_t75" style="width:5.25pt;height:5.25pt;visibility:visible;mso-wrap-style:square" o:bullet="t">
         <v:imagedata r:id="rId1" o:title=""/>
       </v:shape>
     </w:pict>

</xml_diff>